<commit_message>
Add some css file change to my project
</commit_message>
<xml_diff>
--- a/Css.docx
+++ b/Css.docx
@@ -6,17 +6,25 @@
       <w:pPr>
         <w:jc w:val="center"/>
         <w:rPr>
-          <w:sz w:val="32"/>
-          <w:szCs w:val="32"/>
-        </w:rPr>
-      </w:pPr>
-      <w:r>
-        <w:rPr>
-          <w:sz w:val="32"/>
-          <w:szCs w:val="32"/>
+          <w:b/>
+          <w:bCs/>
+          <w:color w:val="FF0000"/>
+          <w:sz w:val="52"/>
+          <w:szCs w:val="52"/>
+        </w:rPr>
+      </w:pPr>
+      <w:proofErr w:type="spellStart"/>
+      <w:r>
+        <w:rPr>
+          <w:b/>
+          <w:bCs/>
+          <w:color w:val="FF0000"/>
+          <w:sz w:val="52"/>
+          <w:szCs w:val="52"/>
         </w:rPr>
         <w:t>Css</w:t>
       </w:r>
+      <w:proofErr w:type="spellEnd"/>
     </w:p>
     <w:p>
       <w:pPr>
@@ -26,17 +34,35 @@
           <w:numId w:val="1"/>
         </w:numPr>
         <w:rPr>
-          <w:sz w:val="32"/>
-          <w:szCs w:val="32"/>
-        </w:rPr>
-      </w:pPr>
-      <w:r>
-        <w:rPr>
-          <w:sz w:val="32"/>
-          <w:szCs w:val="32"/>
-        </w:rPr>
-        <w:t>Apparence du text</w:t>
-      </w:r>
+          <w:b/>
+          <w:bCs/>
+          <w:color w:val="FF0000"/>
+          <w:sz w:val="40"/>
+          <w:szCs w:val="40"/>
+        </w:rPr>
+      </w:pPr>
+      <w:r>
+        <w:rPr>
+          <w:b/>
+          <w:bCs/>
+          <w:color w:val="FF0000"/>
+          <w:sz w:val="40"/>
+          <w:szCs w:val="40"/>
+        </w:rPr>
+        <w:t xml:space="preserve">Apparence du </w:t>
+      </w:r>
+      <w:proofErr w:type="spellStart"/>
+      <w:r>
+        <w:rPr>
+          <w:b/>
+          <w:bCs/>
+          <w:color w:val="FF0000"/>
+          <w:sz w:val="40"/>
+          <w:szCs w:val="40"/>
+        </w:rPr>
+        <w:t>text</w:t>
+      </w:r>
+      <w:proofErr w:type="spellEnd"/>
     </w:p>
     <w:p>
       <w:pPr>
@@ -101,8 +127,17 @@
           <w:sz w:val="32"/>
           <w:szCs w:val="32"/>
         </w:rPr>
-        <w:t>-family</w:t>
-      </w:r>
+        <w:t>-</w:t>
+      </w:r>
+      <w:proofErr w:type="spellStart"/>
+      <w:r>
+        <w:rPr>
+          <w:sz w:val="32"/>
+          <w:szCs w:val="32"/>
+        </w:rPr>
+        <w:t>family</w:t>
+      </w:r>
+      <w:proofErr w:type="spellEnd"/>
     </w:p>
     <w:p>
       <w:pPr>
@@ -207,8 +242,33 @@
           <w:sz w:val="32"/>
           <w:szCs w:val="32"/>
         </w:rPr>
-        <w:t xml:space="preserve"> text-align=&gt; justify</w:t>
-      </w:r>
+        <w:t xml:space="preserve"> </w:t>
+      </w:r>
+      <w:proofErr w:type="spellStart"/>
+      <w:r>
+        <w:rPr>
+          <w:sz w:val="32"/>
+          <w:szCs w:val="32"/>
+        </w:rPr>
+        <w:t>text-align</w:t>
+      </w:r>
+      <w:proofErr w:type="spellEnd"/>
+      <w:r>
+        <w:rPr>
+          <w:sz w:val="32"/>
+          <w:szCs w:val="32"/>
+        </w:rPr>
+        <w:t xml:space="preserve">=&gt; </w:t>
+      </w:r>
+      <w:proofErr w:type="spellStart"/>
+      <w:r>
+        <w:rPr>
+          <w:sz w:val="32"/>
+          <w:szCs w:val="32"/>
+        </w:rPr>
+        <w:t>justify</w:t>
+      </w:r>
+      <w:proofErr w:type="spellEnd"/>
       <w:r>
         <w:rPr>
           <w:sz w:val="32"/>
@@ -232,6 +292,7 @@
         </w:rPr>
         <w:t xml:space="preserve">La valeur </w:t>
       </w:r>
+      <w:proofErr w:type="spellStart"/>
       <w:r>
         <w:rPr>
           <w:rStyle w:val="CodeHTML"/>
@@ -245,6 +306,7 @@
         </w:rPr>
         <w:t>justify</w:t>
       </w:r>
+      <w:proofErr w:type="spellEnd"/>
       <w:r>
         <w:rPr>
           <w:rFonts w:ascii="Segoe UI" w:hAnsi="Segoe UI" w:cs="Segoe UI"/>
@@ -253,6 +315,7 @@
         </w:rPr>
         <w:t xml:space="preserve"> de la propriété CSS </w:t>
       </w:r>
+      <w:proofErr w:type="spellStart"/>
       <w:r>
         <w:rPr>
           <w:rStyle w:val="CodeHTML"/>
@@ -266,6 +329,7 @@
         </w:rPr>
         <w:t>text-align</w:t>
       </w:r>
+      <w:proofErr w:type="spellEnd"/>
       <w:r>
         <w:rPr>
           <w:rFonts w:ascii="Segoe UI" w:hAnsi="Segoe UI" w:cs="Segoe UI"/>
@@ -302,23 +366,32 @@
           <w:numId w:val="1"/>
         </w:numPr>
         <w:rPr>
-          <w:sz w:val="32"/>
-          <w:szCs w:val="32"/>
+          <w:b/>
+          <w:bCs/>
+          <w:color w:val="FF0000"/>
+          <w:sz w:val="40"/>
+          <w:szCs w:val="40"/>
           <w:lang w:val="en-US"/>
         </w:rPr>
       </w:pPr>
       <w:r>
         <w:rPr>
-          <w:sz w:val="32"/>
-          <w:szCs w:val="32"/>
+          <w:b/>
+          <w:bCs/>
+          <w:color w:val="FF0000"/>
+          <w:sz w:val="40"/>
+          <w:szCs w:val="40"/>
           <w:lang w:val="en-US"/>
         </w:rPr>
         <w:t>background-image</w:t>
       </w:r>
       <w:r>
         <w:rPr>
-          <w:sz w:val="32"/>
-          <w:szCs w:val="32"/>
+          <w:b/>
+          <w:bCs/>
+          <w:color w:val="FF0000"/>
+          <w:sz w:val="40"/>
+          <w:szCs w:val="40"/>
           <w:lang w:val="en-US"/>
         </w:rPr>
         <w:t xml:space="preserve"> et opacity</w:t>
@@ -363,8 +436,19 @@
           <w:sz w:val="32"/>
           <w:szCs w:val="32"/>
         </w:rPr>
-        <w:t>-attachment</w:t>
-      </w:r>
+        <w:t>-</w:t>
+      </w:r>
+      <w:proofErr w:type="spellStart"/>
+      <w:r>
+        <w:rPr>
+          <w:b/>
+          <w:bCs/>
+          <w:sz w:val="32"/>
+          <w:szCs w:val="32"/>
+        </w:rPr>
+        <w:t>attachment</w:t>
+      </w:r>
+      <w:proofErr w:type="spellEnd"/>
       <w:r>
         <w:rPr>
           <w:b/>
@@ -395,6 +479,7 @@
         </w:rPr>
         <w:t>[</w:t>
       </w:r>
+      <w:proofErr w:type="spellStart"/>
       <w:r>
         <w:rPr>
           <w:b/>
@@ -404,6 +489,7 @@
         </w:rPr>
         <w:t>scroll,fixed</w:t>
       </w:r>
+      <w:proofErr w:type="spellEnd"/>
       <w:r>
         <w:rPr>
           <w:sz w:val="32"/>
@@ -476,6 +562,7 @@
         </w:rPr>
         <w:t>[</w:t>
       </w:r>
+      <w:proofErr w:type="spellStart"/>
       <w:r>
         <w:rPr>
           <w:b/>
@@ -485,6 +572,7 @@
         </w:rPr>
         <w:t>top,bottom,left,right,center</w:t>
       </w:r>
+      <w:proofErr w:type="spellEnd"/>
       <w:r>
         <w:rPr>
           <w:sz w:val="32"/>
@@ -525,8 +613,19 @@
           <w:sz w:val="32"/>
           <w:szCs w:val="32"/>
         </w:rPr>
-        <w:t>-repeat</w:t>
-      </w:r>
+        <w:t>-</w:t>
+      </w:r>
+      <w:proofErr w:type="spellStart"/>
+      <w:r>
+        <w:rPr>
+          <w:b/>
+          <w:bCs/>
+          <w:sz w:val="32"/>
+          <w:szCs w:val="32"/>
+        </w:rPr>
+        <w:t>repeat</w:t>
+      </w:r>
+      <w:proofErr w:type="spellEnd"/>
       <w:r>
         <w:rPr>
           <w:b/>
@@ -557,7 +656,23 @@
           <w:sz w:val="32"/>
           <w:szCs w:val="32"/>
         </w:rPr>
-        <w:t xml:space="preserve"> [repeat,repeat-x,repeat-y,repeat-x,no-repeat]</w:t>
+        <w:t xml:space="preserve"> [</w:t>
+      </w:r>
+      <w:proofErr w:type="spellStart"/>
+      <w:r>
+        <w:rPr>
+          <w:sz w:val="32"/>
+          <w:szCs w:val="32"/>
+        </w:rPr>
+        <w:t>repeat,repeat-x,repeat-y,repeat-x,no-repeat</w:t>
+      </w:r>
+      <w:proofErr w:type="spellEnd"/>
+      <w:r>
+        <w:rPr>
+          <w:sz w:val="32"/>
+          <w:szCs w:val="32"/>
+        </w:rPr>
+        <w:t>]</w:t>
       </w:r>
       <w:r>
         <w:rPr>
@@ -609,6 +724,7 @@
           <w:szCs w:val="32"/>
         </w:rPr>
       </w:pPr>
+      <w:proofErr w:type="spellStart"/>
       <w:proofErr w:type="gramStart"/>
       <w:r>
         <w:rPr>
@@ -619,6 +735,7 @@
         </w:rPr>
         <w:t>opacity</w:t>
       </w:r>
+      <w:proofErr w:type="spellEnd"/>
       <w:proofErr w:type="gramEnd"/>
       <w:r>
         <w:rPr>
@@ -655,8 +772,9 @@
         <w:rPr>
           <w:b/>
           <w:bCs/>
-          <w:sz w:val="32"/>
-          <w:szCs w:val="32"/>
+          <w:color w:val="FF0000"/>
+          <w:sz w:val="40"/>
+          <w:szCs w:val="40"/>
         </w:rPr>
       </w:pPr>
       <w:proofErr w:type="gramStart"/>
@@ -664,8 +782,9 @@
         <w:rPr>
           <w:b/>
           <w:bCs/>
-          <w:sz w:val="32"/>
-          <w:szCs w:val="32"/>
+          <w:color w:val="FF0000"/>
+          <w:sz w:val="40"/>
+          <w:szCs w:val="40"/>
         </w:rPr>
         <w:t>border</w:t>
       </w:r>
@@ -674,11 +793,24 @@
         <w:rPr>
           <w:b/>
           <w:bCs/>
-          <w:sz w:val="32"/>
-          <w:szCs w:val="32"/>
-        </w:rPr>
-        <w:t xml:space="preserve"> and shadow</w:t>
-      </w:r>
+          <w:color w:val="FF0000"/>
+          <w:sz w:val="40"/>
+          <w:szCs w:val="40"/>
+        </w:rPr>
+        <w:t xml:space="preserve"> and </w:t>
+      </w:r>
+      <w:proofErr w:type="spellStart"/>
+      <w:r>
+        <w:rPr>
+          <w:b/>
+          <w:bCs/>
+          <w:color w:val="FF0000"/>
+          <w:sz w:val="40"/>
+          <w:szCs w:val="40"/>
+        </w:rPr>
+        <w:t>shadow</w:t>
+      </w:r>
+      <w:proofErr w:type="spellEnd"/>
     </w:p>
     <w:p>
       <w:pPr>
@@ -702,6 +834,7 @@
           <w:sz w:val="32"/>
           <w:szCs w:val="32"/>
         </w:rPr>
+        <w:lastRenderedPageBreak/>
         <w:t>border</w:t>
       </w:r>
       <w:proofErr w:type="gramEnd"/>
@@ -712,8 +845,39 @@
           <w:sz w:val="32"/>
           <w:szCs w:val="32"/>
         </w:rPr>
-        <w:t> : 2px solid red</w:t>
-      </w:r>
+        <w:t xml:space="preserve"> : 2px </w:t>
+      </w:r>
+      <w:proofErr w:type="spellStart"/>
+      <w:r>
+        <w:rPr>
+          <w:b/>
+          <w:bCs/>
+          <w:sz w:val="32"/>
+          <w:szCs w:val="32"/>
+        </w:rPr>
+        <w:t>solid</w:t>
+      </w:r>
+      <w:proofErr w:type="spellEnd"/>
+      <w:r>
+        <w:rPr>
+          <w:b/>
+          <w:bCs/>
+          <w:sz w:val="32"/>
+          <w:szCs w:val="32"/>
+        </w:rPr>
+        <w:t xml:space="preserve"> </w:t>
+      </w:r>
+      <w:proofErr w:type="spellStart"/>
+      <w:r>
+        <w:rPr>
+          <w:b/>
+          <w:bCs/>
+          <w:sz w:val="32"/>
+          <w:szCs w:val="32"/>
+        </w:rPr>
+        <w:t>red</w:t>
+      </w:r>
+      <w:proofErr w:type="spellEnd"/>
     </w:p>
     <w:p>
       <w:pPr>
@@ -738,7 +902,6 @@
           <w:szCs w:val="32"/>
           <w:lang w:val="en-US"/>
         </w:rPr>
-        <w:lastRenderedPageBreak/>
         <w:t xml:space="preserve">border-width: </w:t>
       </w:r>
       <w:proofErr w:type="gramStart"/>
@@ -824,7 +987,47 @@
           <w:sz w:val="32"/>
           <w:szCs w:val="32"/>
         </w:rPr>
-        <w:t>-color: red;</w:t>
+        <w:t>-</w:t>
+      </w:r>
+      <w:proofErr w:type="spellStart"/>
+      <w:r>
+        <w:rPr>
+          <w:b/>
+          <w:bCs/>
+          <w:sz w:val="32"/>
+          <w:szCs w:val="32"/>
+        </w:rPr>
+        <w:t>color</w:t>
+      </w:r>
+      <w:proofErr w:type="spellEnd"/>
+      <w:r>
+        <w:rPr>
+          <w:b/>
+          <w:bCs/>
+          <w:sz w:val="32"/>
+          <w:szCs w:val="32"/>
+        </w:rPr>
+        <w:t xml:space="preserve">: </w:t>
+      </w:r>
+      <w:proofErr w:type="spellStart"/>
+      <w:r>
+        <w:rPr>
+          <w:b/>
+          <w:bCs/>
+          <w:sz w:val="32"/>
+          <w:szCs w:val="32"/>
+        </w:rPr>
+        <w:t>red</w:t>
+      </w:r>
+      <w:proofErr w:type="spellEnd"/>
+      <w:r>
+        <w:rPr>
+          <w:b/>
+          <w:bCs/>
+          <w:sz w:val="32"/>
+          <w:szCs w:val="32"/>
+        </w:rPr>
+        <w:t>;</w:t>
       </w:r>
     </w:p>
     <w:p>
@@ -920,7 +1123,27 @@
           <w:sz w:val="32"/>
           <w:szCs w:val="32"/>
         </w:rPr>
-        <w:t xml:space="preserve">-shadow : </w:t>
+        <w:t>-</w:t>
+      </w:r>
+      <w:proofErr w:type="spellStart"/>
+      <w:r>
+        <w:rPr>
+          <w:b/>
+          <w:bCs/>
+          <w:sz w:val="32"/>
+          <w:szCs w:val="32"/>
+        </w:rPr>
+        <w:t>shadow</w:t>
+      </w:r>
+      <w:proofErr w:type="spellEnd"/>
+      <w:r>
+        <w:rPr>
+          <w:b/>
+          <w:bCs/>
+          <w:sz w:val="32"/>
+          <w:szCs w:val="32"/>
+        </w:rPr>
+        <w:t xml:space="preserve"> : </w:t>
       </w:r>
       <w:r>
         <w:rPr>
@@ -944,7 +1167,31 @@
         <w:t xml:space="preserve"> </w:t>
       </w:r>
       <w:r>
-        <w:t>box-shadow: 6px 6px 25px rgba(0, 0, 0, 0.5);</w:t>
+        <w:t>box-</w:t>
+      </w:r>
+      <w:proofErr w:type="spellStart"/>
+      <w:r>
+        <w:t>shadow</w:t>
+      </w:r>
+      <w:proofErr w:type="spellEnd"/>
+      <w:r>
+        <w:t xml:space="preserve">: 6px </w:t>
+      </w:r>
+      <w:proofErr w:type="spellStart"/>
+      <w:r>
+        <w:t>6px</w:t>
+      </w:r>
+      <w:proofErr w:type="spellEnd"/>
+      <w:r>
+        <w:t xml:space="preserve"> 25px </w:t>
+      </w:r>
+      <w:proofErr w:type="spellStart"/>
+      <w:r>
+        <w:t>rgba</w:t>
+      </w:r>
+      <w:proofErr w:type="spellEnd"/>
+      <w:r>
+        <w:t>(0, 0, 0, 0.5);</w:t>
       </w:r>
     </w:p>
     <w:p>
@@ -973,6 +1220,7 @@
           <w:szCs w:val="32"/>
         </w:rPr>
       </w:pPr>
+      <w:proofErr w:type="spellStart"/>
       <w:proofErr w:type="gramStart"/>
       <w:r>
         <w:rPr>
@@ -993,6 +1241,7 @@
         </w:rPr>
         <w:t>-shadow</w:t>
       </w:r>
+      <w:proofErr w:type="spellEnd"/>
       <w:r>
         <w:rPr>
           <w:b/>
@@ -1016,12 +1265,53 @@
         </w:rPr>
         <w:t xml:space="preserve"> ; </w:t>
       </w:r>
-      <w:r>
-        <w:rPr>
-          <w:sz w:val="24"/>
-          <w:szCs w:val="24"/>
-        </w:rPr>
-        <w:t>text-shadow: 3px 3px 0px rgba(0,0,0,0.2);</w:t>
+      <w:proofErr w:type="spellStart"/>
+      <w:r>
+        <w:rPr>
+          <w:sz w:val="24"/>
+          <w:szCs w:val="24"/>
+        </w:rPr>
+        <w:t>text-shadow</w:t>
+      </w:r>
+      <w:proofErr w:type="spellEnd"/>
+      <w:r>
+        <w:rPr>
+          <w:sz w:val="24"/>
+          <w:szCs w:val="24"/>
+        </w:rPr>
+        <w:t xml:space="preserve">: 3px </w:t>
+      </w:r>
+      <w:proofErr w:type="spellStart"/>
+      <w:r>
+        <w:rPr>
+          <w:sz w:val="24"/>
+          <w:szCs w:val="24"/>
+        </w:rPr>
+        <w:t>3px</w:t>
+      </w:r>
+      <w:proofErr w:type="spellEnd"/>
+      <w:r>
+        <w:rPr>
+          <w:sz w:val="24"/>
+          <w:szCs w:val="24"/>
+        </w:rPr>
+        <w:t xml:space="preserve"> 0px </w:t>
+      </w:r>
+      <w:proofErr w:type="spellStart"/>
+      <w:r>
+        <w:rPr>
+          <w:sz w:val="24"/>
+          <w:szCs w:val="24"/>
+        </w:rPr>
+        <w:t>rgba</w:t>
+      </w:r>
+      <w:proofErr w:type="spellEnd"/>
+      <w:r>
+        <w:rPr>
+          <w:sz w:val="24"/>
+          <w:szCs w:val="24"/>
+        </w:rPr>
+        <w:t>(0,0,0,0.2);</w:t>
       </w:r>
     </w:p>
     <w:p>
@@ -1055,16 +1345,18 @@
         <w:rPr>
           <w:b/>
           <w:bCs/>
-          <w:sz w:val="32"/>
-          <w:szCs w:val="32"/>
-        </w:rPr>
-      </w:pPr>
-      <w:r>
-        <w:rPr>
-          <w:b/>
-          <w:bCs/>
-          <w:sz w:val="32"/>
-          <w:szCs w:val="32"/>
+          <w:color w:val="FF0000"/>
+          <w:sz w:val="40"/>
+          <w:szCs w:val="40"/>
+        </w:rPr>
+      </w:pPr>
+      <w:r>
+        <w:rPr>
+          <w:b/>
+          <w:bCs/>
+          <w:color w:val="FF0000"/>
+          <w:sz w:val="40"/>
+          <w:szCs w:val="40"/>
         </w:rPr>
         <w:t>Les apparences dynamiques</w:t>
       </w:r>
@@ -1074,6 +1366,7 @@
         <w:rPr>
           <w:sz w:val="32"/>
           <w:szCs w:val="32"/>
+          <w:lang w:val="en-US"/>
         </w:rPr>
       </w:pPr>
       <w:proofErr w:type="gramStart"/>
@@ -1081,6 +1374,7 @@
         <w:rPr>
           <w:sz w:val="32"/>
           <w:szCs w:val="32"/>
+          <w:lang w:val="en-US"/>
         </w:rPr>
         <w:t>:hover</w:t>
       </w:r>
@@ -1089,6 +1383,7 @@
         <w:rPr>
           <w:sz w:val="32"/>
           <w:szCs w:val="32"/>
+          <w:lang w:val="en-US"/>
         </w:rPr>
         <w:t> :active :focus</w:t>
       </w:r>
@@ -1098,6 +1393,7 @@
         <w:rPr>
           <w:sz w:val="24"/>
           <w:szCs w:val="24"/>
+          <w:lang w:val="en-US"/>
         </w:rPr>
       </w:pPr>
       <w:proofErr w:type="gramStart"/>
@@ -1105,6 +1401,7 @@
         <w:rPr>
           <w:sz w:val="24"/>
           <w:szCs w:val="24"/>
+          <w:lang w:val="en-US"/>
         </w:rPr>
         <w:t>a:hover</w:t>
       </w:r>
@@ -1113,6 +1410,7 @@
         <w:rPr>
           <w:sz w:val="24"/>
           <w:szCs w:val="24"/>
+          <w:lang w:val="en-US"/>
         </w:rPr>
         <w:t xml:space="preserve"> {</w:t>
       </w:r>
@@ -1157,16 +1455,18 @@
         <w:rPr>
           <w:b/>
           <w:bCs/>
-          <w:sz w:val="32"/>
-          <w:szCs w:val="32"/>
-        </w:rPr>
-      </w:pPr>
-      <w:r>
-        <w:rPr>
-          <w:b/>
-          <w:bCs/>
-          <w:sz w:val="32"/>
-          <w:szCs w:val="32"/>
+          <w:color w:val="FF0000"/>
+          <w:sz w:val="40"/>
+          <w:szCs w:val="40"/>
+        </w:rPr>
+      </w:pPr>
+      <w:r>
+        <w:rPr>
+          <w:b/>
+          <w:bCs/>
+          <w:color w:val="FF0000"/>
+          <w:sz w:val="40"/>
+          <w:szCs w:val="40"/>
         </w:rPr>
         <w:t xml:space="preserve">Structurer </w:t>
       </w:r>
@@ -1174,8 +1474,9 @@
         <w:rPr>
           <w:b/>
           <w:bCs/>
-          <w:sz w:val="32"/>
-          <w:szCs w:val="32"/>
+          <w:color w:val="FF0000"/>
+          <w:sz w:val="40"/>
+          <w:szCs w:val="40"/>
         </w:rPr>
         <w:t>votre page</w:t>
       </w:r>
@@ -1193,6 +1494,7 @@
         <w:rPr>
           <w:b/>
           <w:bCs/>
+          <w:noProof/>
           <w:sz w:val="32"/>
           <w:szCs w:val="32"/>
         </w:rPr>
@@ -1275,25 +1577,50 @@
         <w:rPr>
           <w:b/>
           <w:bCs/>
-          <w:sz w:val="32"/>
-          <w:szCs w:val="32"/>
-        </w:rPr>
-      </w:pPr>
-      <w:r>
-        <w:rPr>
-          <w:b/>
-          <w:bCs/>
-          <w:sz w:val="32"/>
-          <w:szCs w:val="32"/>
-        </w:rPr>
-        <w:t>Le modele des boites</w:t>
-      </w:r>
-      <w:r>
-        <w:rPr>
-          <w:b/>
-          <w:bCs/>
-          <w:sz w:val="32"/>
-          <w:szCs w:val="32"/>
+          <w:color w:val="FF0000"/>
+          <w:sz w:val="40"/>
+          <w:szCs w:val="40"/>
+        </w:rPr>
+      </w:pPr>
+      <w:r>
+        <w:rPr>
+          <w:b/>
+          <w:bCs/>
+          <w:color w:val="FF0000"/>
+          <w:sz w:val="40"/>
+          <w:szCs w:val="40"/>
+        </w:rPr>
+        <w:t xml:space="preserve">Le </w:t>
+      </w:r>
+      <w:proofErr w:type="spellStart"/>
+      <w:r>
+        <w:rPr>
+          <w:b/>
+          <w:bCs/>
+          <w:color w:val="FF0000"/>
+          <w:sz w:val="40"/>
+          <w:szCs w:val="40"/>
+        </w:rPr>
+        <w:t>modele</w:t>
+      </w:r>
+      <w:proofErr w:type="spellEnd"/>
+      <w:r>
+        <w:rPr>
+          <w:b/>
+          <w:bCs/>
+          <w:color w:val="FF0000"/>
+          <w:sz w:val="40"/>
+          <w:szCs w:val="40"/>
+        </w:rPr>
+        <w:t xml:space="preserve"> des boites</w:t>
+      </w:r>
+      <w:r>
+        <w:rPr>
+          <w:b/>
+          <w:bCs/>
+          <w:color w:val="FF0000"/>
+          <w:sz w:val="40"/>
+          <w:szCs w:val="40"/>
         </w:rPr>
         <w:t xml:space="preserve"> et la mise en page</w:t>
       </w:r>
@@ -1308,18 +1635,32 @@
         <w:rPr>
           <w:b/>
           <w:bCs/>
-          <w:sz w:val="32"/>
-          <w:szCs w:val="32"/>
-        </w:rPr>
-      </w:pPr>
-      <w:r>
-        <w:rPr>
-          <w:b/>
-          <w:bCs/>
-          <w:sz w:val="32"/>
-          <w:szCs w:val="32"/>
-        </w:rPr>
-        <w:t>Inline et block</w:t>
+          <w:color w:val="70AD47" w:themeColor="accent6"/>
+          <w:sz w:val="32"/>
+          <w:szCs w:val="32"/>
+        </w:rPr>
+      </w:pPr>
+      <w:proofErr w:type="spellStart"/>
+      <w:r>
+        <w:rPr>
+          <w:b/>
+          <w:bCs/>
+          <w:color w:val="70AD47" w:themeColor="accent6"/>
+          <w:sz w:val="32"/>
+          <w:szCs w:val="32"/>
+        </w:rPr>
+        <w:t>Inline</w:t>
+      </w:r>
+      <w:proofErr w:type="spellEnd"/>
+      <w:r>
+        <w:rPr>
+          <w:b/>
+          <w:bCs/>
+          <w:color w:val="70AD47" w:themeColor="accent6"/>
+          <w:sz w:val="32"/>
+          <w:szCs w:val="32"/>
+        </w:rPr>
+        <w:t xml:space="preserve"> et block</w:t>
       </w:r>
     </w:p>
     <w:p>
@@ -1394,6 +1735,7 @@
           <w:color w:val="271A38"/>
         </w:rPr>
       </w:pPr>
+      <w:proofErr w:type="spellStart"/>
       <w:proofErr w:type="gramStart"/>
       <w:r>
         <w:rPr>
@@ -1404,6 +1746,7 @@
         </w:rPr>
         <w:t>inline</w:t>
       </w:r>
+      <w:proofErr w:type="spellEnd"/>
       <w:r>
         <w:rPr>
           <w:rFonts w:ascii="Arial" w:hAnsi="Arial" w:cs="Arial"/>
@@ -1567,6 +1910,7 @@
           <w:lang w:eastAsia="fr-FR"/>
         </w:rPr>
       </w:pPr>
+      <w:proofErr w:type="spellStart"/>
       <w:proofErr w:type="gramStart"/>
       <w:r>
         <w:rPr>
@@ -1581,6 +1925,7 @@
         </w:rPr>
         <w:t>inline</w:t>
       </w:r>
+      <w:proofErr w:type="spellEnd"/>
       <w:proofErr w:type="gramEnd"/>
       <w:r>
         <w:rPr>
@@ -1615,6 +1960,7 @@
           <w:lang w:eastAsia="fr-FR"/>
         </w:rPr>
       </w:pPr>
+      <w:proofErr w:type="spellStart"/>
       <w:proofErr w:type="gramStart"/>
       <w:r>
         <w:rPr>
@@ -1629,6 +1975,7 @@
         </w:rPr>
         <w:t>inline</w:t>
       </w:r>
+      <w:proofErr w:type="spellEnd"/>
       <w:proofErr w:type="gramEnd"/>
       <w:r>
         <w:rPr>
@@ -1651,7 +1998,29 @@
           <w:szCs w:val="24"/>
           <w:lang w:eastAsia="fr-FR"/>
         </w:rPr>
-        <w:t xml:space="preserve"> : L'élément est affiché comme un élément en ligne qui conserve les propriétés d'un élément en bloc. Il démarre sur la même ligne que les autres éléments en ligne, mais peut avoir une largeur, une hauteur, des marges et des paddings définis.</w:t>
+        <w:t xml:space="preserve"> : L'élément est affiché comme un élément en ligne qui conserve les propriétés d'un élément en bloc. Il démarre sur la même ligne que les autres éléments en ligne, mais peut avoir une largeur, une hauteur, des marges et des </w:t>
+      </w:r>
+      <w:proofErr w:type="spellStart"/>
+      <w:r>
+        <w:rPr>
+          <w:rFonts w:ascii="Segoe UI" w:eastAsia="Times New Roman" w:hAnsi="Segoe UI" w:cs="Segoe UI"/>
+          <w:color w:val="374151"/>
+          <w:sz w:val="24"/>
+          <w:szCs w:val="24"/>
+          <w:lang w:eastAsia="fr-FR"/>
+        </w:rPr>
+        <w:t>paddings</w:t>
+      </w:r>
+      <w:proofErr w:type="spellEnd"/>
+      <w:r>
+        <w:rPr>
+          <w:rFonts w:ascii="Segoe UI" w:eastAsia="Times New Roman" w:hAnsi="Segoe UI" w:cs="Segoe UI"/>
+          <w:color w:val="374151"/>
+          <w:sz w:val="24"/>
+          <w:szCs w:val="24"/>
+          <w:lang w:eastAsia="fr-FR"/>
+        </w:rPr>
+        <w:t xml:space="preserve"> définis.</w:t>
       </w:r>
     </w:p>
     <w:p>
@@ -1724,6 +2093,7 @@
           <w:lang w:eastAsia="fr-FR"/>
         </w:rPr>
       </w:pPr>
+      <w:proofErr w:type="spellStart"/>
       <w:proofErr w:type="gramStart"/>
       <w:r>
         <w:rPr>
@@ -1738,6 +2108,7 @@
         </w:rPr>
         <w:t>flex</w:t>
       </w:r>
+      <w:proofErr w:type="spellEnd"/>
       <w:proofErr w:type="gramEnd"/>
       <w:r>
         <w:rPr>
@@ -1772,6 +2143,7 @@
           <w:lang w:eastAsia="fr-FR"/>
         </w:rPr>
       </w:pPr>
+      <w:proofErr w:type="spellStart"/>
       <w:proofErr w:type="gramStart"/>
       <w:r>
         <w:rPr>
@@ -1786,6 +2158,7 @@
         </w:rPr>
         <w:t>grid</w:t>
       </w:r>
+      <w:proofErr w:type="spellEnd"/>
       <w:proofErr w:type="gramEnd"/>
       <w:r>
         <w:rPr>
@@ -1822,8 +2195,10 @@
       <w:r>
         <w:rPr>
           <w:rFonts w:ascii="Arial" w:hAnsi="Arial" w:cs="Arial"/>
-          <w:color w:val="271A38"/>
-        </w:rPr>
+          <w:noProof/>
+          <w:color w:val="271A38"/>
+        </w:rPr>
+        <w:lastRenderedPageBreak/>
         <w:drawing>
           <wp:inline distT="0" distB="0" distL="0" distR="0" wp14:anchorId="697C39AD" wp14:editId="1777B967">
             <wp:extent cx="4002086" cy="2447925"/>
@@ -1872,13 +2247,21 @@
         <w:spacing w:before="0" w:beforeAutospacing="0" w:after="0" w:afterAutospacing="0"/>
         <w:rPr>
           <w:rFonts w:ascii="Arial" w:hAnsi="Arial" w:cs="Arial"/>
-          <w:color w:val="271A38"/>
+          <w:b/>
+          <w:bCs/>
+          <w:color w:val="70AD47" w:themeColor="accent6"/>
+          <w:sz w:val="32"/>
+          <w:szCs w:val="32"/>
         </w:rPr>
       </w:pPr>
       <w:r>
         <w:rPr>
           <w:rFonts w:ascii="Arial" w:hAnsi="Arial" w:cs="Arial"/>
-          <w:color w:val="271A38"/>
+          <w:b/>
+          <w:bCs/>
+          <w:color w:val="70AD47" w:themeColor="accent6"/>
+          <w:sz w:val="32"/>
+          <w:szCs w:val="32"/>
         </w:rPr>
         <w:t>Position</w:t>
       </w:r>
@@ -1915,7 +2298,6 @@
           <w:szCs w:val="24"/>
           <w:lang w:eastAsia="fr-FR"/>
         </w:rPr>
-        <w:lastRenderedPageBreak/>
         <w:t>Dans les méthodes que nous avons vues jusqu'à maintenant, le navigateur dispose les éléments afin qu'ils ne se superposent jamais. Ils font partie d'un flux normal. Mais nous allons maintenant voir une nouvelle propriété</w:t>
       </w:r>
       <w:proofErr w:type="gramStart"/>
@@ -2099,6 +2481,7 @@
         </w:rPr>
         <w:t> comme </w:t>
       </w:r>
+      <w:proofErr w:type="spellStart"/>
       <w:r>
         <w:rPr>
           <w:rFonts w:ascii="Courier New" w:eastAsia="Times New Roman" w:hAnsi="Courier New" w:cs="Courier New"/>
@@ -2111,6 +2494,7 @@
         </w:rPr>
         <w:t>fixed</w:t>
       </w:r>
+      <w:proofErr w:type="spellEnd"/>
       <w:r>
         <w:rPr>
           <w:rFonts w:ascii="Arial" w:eastAsia="Times New Roman" w:hAnsi="Arial" w:cs="Arial"/>
@@ -2121,6 +2505,7 @@
         </w:rPr>
         <w:t> ou encore </w:t>
       </w:r>
+      <w:proofErr w:type="spellStart"/>
       <w:r>
         <w:rPr>
           <w:rFonts w:ascii="Courier New" w:eastAsia="Times New Roman" w:hAnsi="Courier New" w:cs="Courier New"/>
@@ -2133,6 +2518,7 @@
         </w:rPr>
         <w:t>sticky</w:t>
       </w:r>
+      <w:proofErr w:type="spellEnd"/>
       <w:r>
         <w:rPr>
           <w:rFonts w:ascii="Arial" w:eastAsia="Times New Roman" w:hAnsi="Arial" w:cs="Arial"/>
@@ -2177,6 +2563,7 @@
         </w:rPr>
         <w:t>sont  </w:t>
       </w:r>
+      <w:proofErr w:type="spellStart"/>
       <w:r>
         <w:rPr>
           <w:rFonts w:ascii="Courier New" w:eastAsia="Times New Roman" w:hAnsi="Courier New" w:cs="Courier New"/>
@@ -2187,6 +2574,7 @@
         </w:rPr>
         <w:t>inline</w:t>
       </w:r>
+      <w:proofErr w:type="spellEnd"/>
       <w:proofErr w:type="gramEnd"/>
       <w:r>
         <w:rPr>
@@ -2250,6 +2638,7 @@
         </w:rPr>
         <w:t>  que sur des balises  </w:t>
       </w:r>
+      <w:proofErr w:type="spellStart"/>
       <w:r>
         <w:rPr>
           <w:rFonts w:ascii="Courier New" w:eastAsia="Times New Roman" w:hAnsi="Courier New" w:cs="Courier New"/>
@@ -2260,6 +2649,7 @@
         </w:rPr>
         <w:t>inline</w:t>
       </w:r>
+      <w:proofErr w:type="spellEnd"/>
       <w:r>
         <w:rPr>
           <w:rFonts w:ascii="Arial" w:eastAsia="Times New Roman" w:hAnsi="Arial" w:cs="Arial"/>
@@ -2344,6 +2734,7 @@
       <w:r>
         <w:rPr>
           <w:rFonts w:ascii="Arial" w:eastAsia="Times New Roman" w:hAnsi="Arial" w:cs="Arial"/>
+          <w:noProof/>
           <w:color w:val="271A38"/>
           <w:sz w:val="24"/>
           <w:szCs w:val="24"/>
@@ -2401,6 +2792,7 @@
       <w:r>
         <w:rPr>
           <w:rFonts w:ascii="Arial" w:eastAsia="Times New Roman" w:hAnsi="Arial" w:cs="Arial"/>
+          <w:noProof/>
           <w:color w:val="271A38"/>
           <w:sz w:val="24"/>
           <w:szCs w:val="24"/>
@@ -2479,6 +2871,7 @@
           <w:lang w:eastAsia="fr-FR"/>
         </w:rPr>
       </w:pPr>
+      <w:proofErr w:type="spellStart"/>
       <w:proofErr w:type="gramStart"/>
       <w:r>
         <w:rPr>
@@ -2493,6 +2886,7 @@
         </w:rPr>
         <w:t>fixed</w:t>
       </w:r>
+      <w:proofErr w:type="spellEnd"/>
       <w:proofErr w:type="gramEnd"/>
       <w:r>
         <w:rPr>
@@ -2550,6 +2944,7 @@
         </w:rPr>
         <w:t xml:space="preserve">, </w:t>
       </w:r>
+      <w:proofErr w:type="spellStart"/>
       <w:r>
         <w:rPr>
           <w:rFonts w:ascii="Ubuntu Mono" w:eastAsia="Times New Roman" w:hAnsi="Ubuntu Mono" w:cs="Courier New"/>
@@ -2563,6 +2958,7 @@
         </w:rPr>
         <w:t>bottom</w:t>
       </w:r>
+      <w:proofErr w:type="spellEnd"/>
       <w:r>
         <w:rPr>
           <w:rFonts w:ascii="Segoe UI" w:eastAsia="Times New Roman" w:hAnsi="Segoe UI" w:cs="Segoe UI"/>
@@ -2573,6 +2969,7 @@
         </w:rPr>
         <w:t xml:space="preserve"> et </w:t>
       </w:r>
+      <w:proofErr w:type="spellStart"/>
       <w:r>
         <w:rPr>
           <w:rFonts w:ascii="Ubuntu Mono" w:eastAsia="Times New Roman" w:hAnsi="Ubuntu Mono" w:cs="Courier New"/>
@@ -2586,6 +2983,7 @@
         </w:rPr>
         <w:t>left</w:t>
       </w:r>
+      <w:proofErr w:type="spellEnd"/>
       <w:r>
         <w:rPr>
           <w:rFonts w:ascii="Segoe UI" w:eastAsia="Times New Roman" w:hAnsi="Segoe UI" w:cs="Segoe UI"/>
@@ -2619,6 +3017,7 @@
           <w:lang w:eastAsia="fr-FR"/>
         </w:rPr>
       </w:pPr>
+      <w:proofErr w:type="spellStart"/>
       <w:proofErr w:type="gramStart"/>
       <w:r>
         <w:rPr>
@@ -2633,6 +3032,7 @@
         </w:rPr>
         <w:t>sticky</w:t>
       </w:r>
+      <w:proofErr w:type="spellEnd"/>
       <w:proofErr w:type="gramEnd"/>
       <w:r>
         <w:rPr>
@@ -2718,16 +3118,50 @@
         <w:spacing w:before="0" w:beforeAutospacing="0" w:after="0" w:afterAutospacing="0"/>
         <w:rPr>
           <w:rFonts w:ascii="Arial" w:hAnsi="Arial" w:cs="Arial"/>
-          <w:color w:val="271A38"/>
-        </w:rPr>
-      </w:pPr>
+          <w:b/>
+          <w:bCs/>
+          <w:color w:val="70AD47" w:themeColor="accent6"/>
+          <w:sz w:val="32"/>
+          <w:szCs w:val="32"/>
+        </w:rPr>
+      </w:pPr>
+      <w:proofErr w:type="spellStart"/>
       <w:r>
         <w:rPr>
           <w:rFonts w:ascii="Arial" w:hAnsi="Arial" w:cs="Arial"/>
-          <w:color w:val="271A38"/>
-        </w:rPr>
-        <w:t>Margin et padding</w:t>
-      </w:r>
+          <w:b/>
+          <w:bCs/>
+          <w:color w:val="70AD47" w:themeColor="accent6"/>
+          <w:sz w:val="32"/>
+          <w:szCs w:val="32"/>
+        </w:rPr>
+        <w:t>Margin</w:t>
+      </w:r>
+      <w:proofErr w:type="spellEnd"/>
+      <w:r>
+        <w:rPr>
+          <w:rFonts w:ascii="Arial" w:hAnsi="Arial" w:cs="Arial"/>
+          <w:b/>
+          <w:bCs/>
+          <w:color w:val="70AD47" w:themeColor="accent6"/>
+          <w:sz w:val="32"/>
+          <w:szCs w:val="32"/>
+        </w:rPr>
+        <w:t xml:space="preserve"> et </w:t>
+      </w:r>
+      <w:proofErr w:type="spellStart"/>
+      <w:r>
+        <w:rPr>
+          <w:rFonts w:ascii="Arial" w:hAnsi="Arial" w:cs="Arial"/>
+          <w:b/>
+          <w:bCs/>
+          <w:color w:val="70AD47" w:themeColor="accent6"/>
+          <w:sz w:val="32"/>
+          <w:szCs w:val="32"/>
+        </w:rPr>
+        <w:t>padding</w:t>
+      </w:r>
+      <w:proofErr w:type="spellEnd"/>
     </w:p>
     <w:p>
       <w:pPr>
@@ -2742,6 +3176,7 @@
       <w:r>
         <w:rPr>
           <w:rFonts w:ascii="Arial" w:hAnsi="Arial" w:cs="Arial"/>
+          <w:noProof/>
           <w:color w:val="271A38"/>
         </w:rPr>
         <w:lastRenderedPageBreak/>
@@ -2801,8 +3236,17 @@
           <w:rFonts w:ascii="Arial" w:hAnsi="Arial" w:cs="Arial"/>
           <w:color w:val="271A38"/>
         </w:rPr>
-        <w:t>Z-index et relative et absolute</w:t>
-      </w:r>
+        <w:t xml:space="preserve">Z-index et relative et </w:t>
+      </w:r>
+      <w:proofErr w:type="spellStart"/>
+      <w:r>
+        <w:rPr>
+          <w:rFonts w:ascii="Arial" w:hAnsi="Arial" w:cs="Arial"/>
+          <w:color w:val="271A38"/>
+        </w:rPr>
+        <w:t>absolute</w:t>
+      </w:r>
+      <w:proofErr w:type="spellEnd"/>
     </w:p>
     <w:p>
       <w:pPr>
@@ -2869,8 +3313,23 @@
           <w:bdr w:val="single" w:sz="2" w:space="0" w:color="D9D9E3" w:frame="1"/>
           <w:shd w:val="clear" w:color="auto" w:fill="F7F7F8"/>
         </w:rPr>
-        <w:t>position: absolute</w:t>
-      </w:r>
+        <w:t xml:space="preserve">position: </w:t>
+      </w:r>
+      <w:proofErr w:type="spellStart"/>
+      <w:r>
+        <w:rPr>
+          <w:rStyle w:val="CodeHTML"/>
+          <w:rFonts w:ascii="Ubuntu Mono" w:hAnsi="Ubuntu Mono"/>
+          <w:b/>
+          <w:bCs/>
+          <w:sz w:val="21"/>
+          <w:szCs w:val="21"/>
+          <w:bdr w:val="single" w:sz="2" w:space="0" w:color="D9D9E3" w:frame="1"/>
+          <w:shd w:val="clear" w:color="auto" w:fill="F7F7F8"/>
+        </w:rPr>
+        <w:t>absolute</w:t>
+      </w:r>
+      <w:proofErr w:type="spellEnd"/>
       <w:r>
         <w:rPr>
           <w:rFonts w:ascii="Segoe UI" w:hAnsi="Segoe UI" w:cs="Segoe UI"/>
@@ -2878,6 +3337,14 @@
           <w:shd w:val="clear" w:color="auto" w:fill="F7F7F8"/>
         </w:rPr>
         <w:t xml:space="preserve"> sur un élément enfant crée une relation de positionnement relatif entre les deux éléments. Cela signifie que l'élément enfant est positionné par rapport à son premier parent positionné.</w:t>
+      </w:r>
+      <w:r>
+        <w:rPr>
+          <w:rFonts w:ascii="Segoe UI" w:hAnsi="Segoe UI" w:cs="Segoe UI"/>
+          <w:color w:val="374151"/>
+          <w:shd w:val="clear" w:color="auto" w:fill="F7F7F8"/>
+        </w:rPr>
+        <w:t xml:space="preserve"> </w:t>
       </w:r>
     </w:p>
     <w:p>
@@ -2980,7 +3447,9 @@
           <w:rFonts w:ascii="Arial" w:hAnsi="Arial" w:cs="Arial"/>
           <w:b/>
           <w:bCs/>
-          <w:color w:val="271A38"/>
+          <w:color w:val="FF0000"/>
+          <w:sz w:val="40"/>
+          <w:szCs w:val="40"/>
         </w:rPr>
       </w:pPr>
       <w:r>
@@ -2988,7 +3457,9 @@
           <w:rFonts w:ascii="Arial" w:hAnsi="Arial" w:cs="Arial"/>
           <w:b/>
           <w:bCs/>
-          <w:color w:val="271A38"/>
+          <w:color w:val="FF0000"/>
+          <w:sz w:val="40"/>
+          <w:szCs w:val="40"/>
         </w:rPr>
         <w:t>Flex</w:t>
       </w:r>
@@ -3038,30 +3509,64 @@
           <w:bdr w:val="single" w:sz="2" w:space="0" w:color="D9D9E3" w:frame="1"/>
           <w:shd w:val="clear" w:color="auto" w:fill="F7F7F8"/>
         </w:rPr>
-        <w:t xml:space="preserve"> flex</w:t>
-      </w:r>
+        <w:t xml:space="preserve"> </w:t>
+      </w:r>
+      <w:proofErr w:type="spellStart"/>
+      <w:r>
+        <w:rPr>
+          <w:rStyle w:val="CodeHTML"/>
+          <w:rFonts w:ascii="Ubuntu Mono" w:eastAsiaTheme="minorHAnsi" w:hAnsi="Ubuntu Mono"/>
+          <w:b/>
+          <w:bCs/>
+          <w:sz w:val="21"/>
+          <w:szCs w:val="21"/>
+          <w:bdr w:val="single" w:sz="2" w:space="0" w:color="D9D9E3" w:frame="1"/>
+          <w:shd w:val="clear" w:color="auto" w:fill="F7F7F8"/>
+        </w:rPr>
+        <w:t>flex</w:t>
+      </w:r>
+      <w:proofErr w:type="spellEnd"/>
       <w:r>
         <w:rPr>
           <w:rFonts w:ascii="Segoe UI" w:hAnsi="Segoe UI" w:cs="Segoe UI"/>
           <w:color w:val="374151"/>
           <w:shd w:val="clear" w:color="auto" w:fill="F7F7F8"/>
         </w:rPr>
-        <w:t xml:space="preserve"> est utilisée pour créer un conteneur de type flexbox. Elle permet de créer des mises en page flexibles en alignant et en distribuant les éléments de manière dynamique à l'intérieur du conteneur.</w:t>
-      </w:r>
-    </w:p>
-    <w:p>
-      <w:pPr>
-        <w:rPr>
-          <w:b/>
-          <w:bCs/>
-          <w:sz w:val="32"/>
-          <w:szCs w:val="32"/>
-        </w:rPr>
-      </w:pPr>
-      <w:r>
-        <w:rPr>
-          <w:b/>
-          <w:bCs/>
+        <w:t xml:space="preserve"> est utilisée pour créer un conteneur de type </w:t>
+      </w:r>
+      <w:proofErr w:type="spellStart"/>
+      <w:r>
+        <w:rPr>
+          <w:rFonts w:ascii="Segoe UI" w:hAnsi="Segoe UI" w:cs="Segoe UI"/>
+          <w:color w:val="374151"/>
+          <w:shd w:val="clear" w:color="auto" w:fill="F7F7F8"/>
+        </w:rPr>
+        <w:t>flexbox</w:t>
+      </w:r>
+      <w:proofErr w:type="spellEnd"/>
+      <w:r>
+        <w:rPr>
+          <w:rFonts w:ascii="Segoe UI" w:hAnsi="Segoe UI" w:cs="Segoe UI"/>
+          <w:color w:val="374151"/>
+          <w:shd w:val="clear" w:color="auto" w:fill="F7F7F8"/>
+        </w:rPr>
+        <w:t>. Elle permet de créer des mises en page flexibles en alignant et en distribuant les éléments de manière dynamique à l'intérieur du conteneur.</w:t>
+      </w:r>
+    </w:p>
+    <w:p>
+      <w:pPr>
+        <w:rPr>
+          <w:b/>
+          <w:bCs/>
+          <w:sz w:val="32"/>
+          <w:szCs w:val="32"/>
+        </w:rPr>
+      </w:pPr>
+      <w:r>
+        <w:rPr>
+          <w:b/>
+          <w:bCs/>
+          <w:noProof/>
           <w:sz w:val="32"/>
           <w:szCs w:val="32"/>
         </w:rPr>
@@ -3108,25 +3613,30 @@
         <w:rPr>
           <w:b/>
           <w:bCs/>
-          <w:sz w:val="32"/>
-          <w:szCs w:val="32"/>
-        </w:rPr>
-      </w:pPr>
+          <w:color w:val="00B050"/>
+          <w:sz w:val="32"/>
+          <w:szCs w:val="32"/>
+        </w:rPr>
+      </w:pPr>
+      <w:proofErr w:type="spellStart"/>
       <w:proofErr w:type="gramStart"/>
       <w:r>
         <w:rPr>
           <w:b/>
           <w:bCs/>
+          <w:color w:val="00B050"/>
           <w:sz w:val="32"/>
           <w:szCs w:val="32"/>
         </w:rPr>
         <w:t>flex</w:t>
       </w:r>
+      <w:proofErr w:type="spellEnd"/>
       <w:proofErr w:type="gramEnd"/>
       <w:r>
         <w:rPr>
           <w:b/>
           <w:bCs/>
+          <w:color w:val="00B050"/>
           <w:sz w:val="32"/>
           <w:szCs w:val="32"/>
         </w:rPr>
@@ -3143,19 +3653,37 @@
           <w:color w:val="271A38"/>
         </w:rPr>
       </w:pPr>
+      <w:proofErr w:type="spellStart"/>
       <w:r>
         <w:rPr>
           <w:rFonts w:ascii="Arial" w:hAnsi="Arial" w:cs="Arial"/>
           <w:color w:val="271A38"/>
         </w:rPr>
-        <w:t>Flexbox permet d'agencer ces éléments dans le sens que l'on veut. Avec </w:t>
-      </w:r>
+        <w:t>Flexbox</w:t>
+      </w:r>
+      <w:proofErr w:type="spellEnd"/>
+      <w:r>
+        <w:rPr>
+          <w:rFonts w:ascii="Arial" w:hAnsi="Arial" w:cs="Arial"/>
+          <w:color w:val="271A38"/>
+        </w:rPr>
+        <w:t xml:space="preserve"> permet d'agencer ces éléments dans le sens que l'on veut. Avec </w:t>
+      </w:r>
+      <w:proofErr w:type="spellStart"/>
       <w:r>
         <w:rPr>
           <w:rStyle w:val="lev"/>
           <w:color w:val="271A38"/>
         </w:rPr>
-        <w:t>flex-direction</w:t>
+        <w:t>flex</w:t>
+      </w:r>
+      <w:proofErr w:type="spellEnd"/>
+      <w:r>
+        <w:rPr>
+          <w:rStyle w:val="lev"/>
+          <w:color w:val="271A38"/>
+        </w:rPr>
+        <w:t>-direction</w:t>
       </w:r>
       <w:r>
         <w:rPr>
@@ -3179,6 +3707,7 @@
           <w:color w:val="271A38"/>
         </w:rPr>
       </w:pPr>
+      <w:proofErr w:type="spellStart"/>
       <w:proofErr w:type="gramStart"/>
       <w:r>
         <w:rPr>
@@ -3187,6 +3716,7 @@
         </w:rPr>
         <w:t>row</w:t>
       </w:r>
+      <w:proofErr w:type="spellEnd"/>
       <w:r>
         <w:rPr>
           <w:rFonts w:ascii="Arial" w:hAnsi="Arial" w:cs="Arial"/>
@@ -3217,6 +3747,7 @@
           <w:color w:val="271A38"/>
         </w:rPr>
       </w:pPr>
+      <w:proofErr w:type="spellStart"/>
       <w:proofErr w:type="gramStart"/>
       <w:r>
         <w:rPr>
@@ -3225,6 +3756,7 @@
         </w:rPr>
         <w:t>column</w:t>
       </w:r>
+      <w:proofErr w:type="spellEnd"/>
       <w:r>
         <w:rPr>
           <w:rFonts w:ascii="Arial" w:hAnsi="Arial" w:cs="Arial"/>
@@ -3255,6 +3787,7 @@
           <w:color w:val="271A38"/>
         </w:rPr>
       </w:pPr>
+      <w:proofErr w:type="spellStart"/>
       <w:proofErr w:type="gramStart"/>
       <w:r>
         <w:rPr>
@@ -3263,6 +3796,7 @@
         </w:rPr>
         <w:t>row</w:t>
       </w:r>
+      <w:proofErr w:type="spellEnd"/>
       <w:proofErr w:type="gramEnd"/>
       <w:r>
         <w:rPr>
@@ -3293,6 +3827,7 @@
           <w:color w:val="271A38"/>
         </w:rPr>
       </w:pPr>
+      <w:proofErr w:type="spellStart"/>
       <w:proofErr w:type="gramStart"/>
       <w:r>
         <w:rPr>
@@ -3301,6 +3836,7 @@
         </w:rPr>
         <w:t>column</w:t>
       </w:r>
+      <w:proofErr w:type="spellEnd"/>
       <w:proofErr w:type="gramEnd"/>
       <w:r>
         <w:rPr>
@@ -3354,6 +3890,7 @@
         <w:rPr>
           <w:rFonts w:ascii="Arial" w:hAnsi="Arial" w:cs="Arial"/>
           <w:color w:val="271A38"/>
+          <w:lang w:val="en-US"/>
         </w:rPr>
       </w:pPr>
       <w:r>
@@ -3363,22 +3900,24 @@
         </w:rPr>
         <w:t xml:space="preserve">    </w:t>
       </w:r>
+      <w:r>
+        <w:rPr>
+          <w:rFonts w:ascii="Arial" w:hAnsi="Arial" w:cs="Arial"/>
+          <w:color w:val="271A38"/>
+          <w:lang w:val="en-US"/>
+        </w:rPr>
+        <w:t xml:space="preserve">display: </w:t>
+      </w:r>
       <w:proofErr w:type="gramStart"/>
       <w:r>
         <w:rPr>
           <w:rFonts w:ascii="Arial" w:hAnsi="Arial" w:cs="Arial"/>
           <w:color w:val="271A38"/>
-        </w:rPr>
-        <w:t>display:</w:t>
+          <w:lang w:val="en-US"/>
+        </w:rPr>
+        <w:t>flex;</w:t>
       </w:r>
       <w:proofErr w:type="gramEnd"/>
-      <w:r>
-        <w:rPr>
-          <w:rFonts w:ascii="Arial" w:hAnsi="Arial" w:cs="Arial"/>
-          <w:color w:val="271A38"/>
-        </w:rPr>
-        <w:t xml:space="preserve"> flex;</w:t>
-      </w:r>
     </w:p>
     <w:p>
       <w:pPr>
@@ -3388,31 +3927,27 @@
         <w:rPr>
           <w:rFonts w:ascii="Arial" w:hAnsi="Arial" w:cs="Arial"/>
           <w:color w:val="271A38"/>
+          <w:lang w:val="en-US"/>
         </w:rPr>
       </w:pPr>
       <w:r>
         <w:rPr>
           <w:rFonts w:ascii="Arial" w:hAnsi="Arial" w:cs="Arial"/>
           <w:color w:val="271A38"/>
-        </w:rPr>
-        <w:t xml:space="preserve">    </w:t>
+          <w:lang w:val="en-US"/>
+        </w:rPr>
+        <w:t xml:space="preserve">    flex-direction: column-</w:t>
       </w:r>
       <w:proofErr w:type="gramStart"/>
       <w:r>
         <w:rPr>
           <w:rFonts w:ascii="Arial" w:hAnsi="Arial" w:cs="Arial"/>
           <w:color w:val="271A38"/>
-        </w:rPr>
-        <w:t>flex</w:t>
+          <w:lang w:val="en-US"/>
+        </w:rPr>
+        <w:t>reverse;</w:t>
       </w:r>
       <w:proofErr w:type="gramEnd"/>
-      <w:r>
-        <w:rPr>
-          <w:rFonts w:ascii="Arial" w:hAnsi="Arial" w:cs="Arial"/>
-          <w:color w:val="271A38"/>
-        </w:rPr>
-        <w:t>-direction: column-reverse;</w:t>
-      </w:r>
     </w:p>
     <w:p>
       <w:pPr>
@@ -3447,14 +3982,16 @@
         <w:rPr>
           <w:b/>
           <w:bCs/>
-          <w:sz w:val="32"/>
-          <w:szCs w:val="32"/>
-        </w:rPr>
-      </w:pPr>
-      <w:r>
-        <w:rPr>
-          <w:b/>
-          <w:bCs/>
+          <w:color w:val="00B050"/>
+          <w:sz w:val="32"/>
+          <w:szCs w:val="32"/>
+        </w:rPr>
+      </w:pPr>
+      <w:r>
+        <w:rPr>
+          <w:b/>
+          <w:bCs/>
+          <w:color w:val="00B050"/>
           <w:sz w:val="32"/>
           <w:szCs w:val="32"/>
         </w:rPr>
@@ -3527,6 +4064,7 @@
         </w:rPr>
         <w:t xml:space="preserve"> que les blocs aillent à la ligne lorsqu'ils n'ont plus la place, avec </w:t>
       </w:r>
+      <w:proofErr w:type="spellStart"/>
       <w:r>
         <w:rPr>
           <w:rFonts w:ascii="Courier New" w:eastAsia="Times New Roman" w:hAnsi="Courier New" w:cs="Courier New"/>
@@ -3537,7 +4075,20 @@
           <w:szCs w:val="20"/>
           <w:lang w:eastAsia="fr-FR"/>
         </w:rPr>
-        <w:t>flex-wrap</w:t>
+        <w:t>flex</w:t>
+      </w:r>
+      <w:proofErr w:type="spellEnd"/>
+      <w:r>
+        <w:rPr>
+          <w:rFonts w:ascii="Courier New" w:eastAsia="Times New Roman" w:hAnsi="Courier New" w:cs="Courier New"/>
+          <w:b/>
+          <w:bCs/>
+          <w:color w:val="271A38"/>
+          <w:sz w:val="20"/>
+          <w:szCs w:val="20"/>
+          <w:lang w:eastAsia="fr-FR"/>
+        </w:rPr>
+        <w:t>-wrap</w:t>
       </w:r>
       <w:r>
         <w:rPr>
@@ -3570,7 +4121,29 @@
           <w:szCs w:val="24"/>
           <w:lang w:eastAsia="fr-FR"/>
         </w:rPr>
-        <w:t>Voilà les différentes valeurs de flex-wrap :</w:t>
+        <w:t xml:space="preserve">Voilà les différentes valeurs de </w:t>
+      </w:r>
+      <w:proofErr w:type="spellStart"/>
+      <w:r>
+        <w:rPr>
+          <w:rFonts w:ascii="Arial" w:eastAsia="Times New Roman" w:hAnsi="Arial" w:cs="Arial"/>
+          <w:color w:val="271A38"/>
+          <w:sz w:val="24"/>
+          <w:szCs w:val="24"/>
+          <w:lang w:eastAsia="fr-FR"/>
+        </w:rPr>
+        <w:t>flex</w:t>
+      </w:r>
+      <w:proofErr w:type="spellEnd"/>
+      <w:r>
+        <w:rPr>
+          <w:rFonts w:ascii="Arial" w:eastAsia="Times New Roman" w:hAnsi="Arial" w:cs="Arial"/>
+          <w:color w:val="271A38"/>
+          <w:sz w:val="24"/>
+          <w:szCs w:val="24"/>
+          <w:lang w:eastAsia="fr-FR"/>
+        </w:rPr>
+        <w:t>-wrap :</w:t>
       </w:r>
     </w:p>
     <w:p>
@@ -3589,6 +4162,7 @@
           <w:lang w:eastAsia="fr-FR"/>
         </w:rPr>
       </w:pPr>
+      <w:proofErr w:type="spellStart"/>
       <w:proofErr w:type="gramStart"/>
       <w:r>
         <w:rPr>
@@ -3600,6 +4174,7 @@
         </w:rPr>
         <w:t>nowrap</w:t>
       </w:r>
+      <w:proofErr w:type="spellEnd"/>
       <w:r>
         <w:rPr>
           <w:rFonts w:ascii="Arial" w:eastAsia="Times New Roman" w:hAnsi="Arial" w:cs="Arial"/>
@@ -3810,6 +4385,7 @@
         </w:rPr>
         <w:t xml:space="preserve">    flex-wrap: </w:t>
       </w:r>
+      <w:proofErr w:type="spellStart"/>
       <w:proofErr w:type="gramStart"/>
       <w:r>
         <w:rPr>
@@ -3819,7 +4395,18 @@
           <w:szCs w:val="24"/>
           <w:lang w:val="en-US" w:eastAsia="fr-FR"/>
         </w:rPr>
-        <w:t>nowrap;</w:t>
+        <w:t>nowrap</w:t>
+      </w:r>
+      <w:proofErr w:type="spellEnd"/>
+      <w:r>
+        <w:rPr>
+          <w:rFonts w:ascii="Arial" w:eastAsia="Times New Roman" w:hAnsi="Arial" w:cs="Arial"/>
+          <w:color w:val="271A38"/>
+          <w:sz w:val="24"/>
+          <w:szCs w:val="24"/>
+          <w:lang w:val="en-US" w:eastAsia="fr-FR"/>
+        </w:rPr>
+        <w:t>;</w:t>
       </w:r>
       <w:proofErr w:type="gramEnd"/>
       <w:r>
@@ -3965,23 +4552,37 @@
           <w:rFonts w:ascii="Arial" w:eastAsia="Times New Roman" w:hAnsi="Arial" w:cs="Arial"/>
           <w:b/>
           <w:bCs/>
-          <w:color w:val="271A38"/>
-          <w:sz w:val="24"/>
-          <w:szCs w:val="24"/>
-          <w:lang w:eastAsia="fr-FR"/>
-        </w:rPr>
-      </w:pPr>
-      <w:r>
-        <w:rPr>
-          <w:rFonts w:ascii="Arial" w:eastAsia="Times New Roman" w:hAnsi="Arial" w:cs="Arial"/>
-          <w:b/>
-          <w:bCs/>
-          <w:color w:val="271A38"/>
-          <w:sz w:val="24"/>
-          <w:szCs w:val="24"/>
-          <w:lang w:eastAsia="fr-FR"/>
-        </w:rPr>
-        <w:t>Justify-content</w:t>
+          <w:color w:val="00B050"/>
+          <w:sz w:val="24"/>
+          <w:szCs w:val="24"/>
+          <w:lang w:eastAsia="fr-FR"/>
+        </w:rPr>
+      </w:pPr>
+      <w:proofErr w:type="spellStart"/>
+      <w:r>
+        <w:rPr>
+          <w:rFonts w:ascii="Arial" w:eastAsia="Times New Roman" w:hAnsi="Arial" w:cs="Arial"/>
+          <w:b/>
+          <w:bCs/>
+          <w:color w:val="00B050"/>
+          <w:sz w:val="24"/>
+          <w:szCs w:val="24"/>
+          <w:lang w:eastAsia="fr-FR"/>
+        </w:rPr>
+        <w:t>Justify</w:t>
+      </w:r>
+      <w:proofErr w:type="spellEnd"/>
+      <w:r>
+        <w:rPr>
+          <w:rFonts w:ascii="Arial" w:eastAsia="Times New Roman" w:hAnsi="Arial" w:cs="Arial"/>
+          <w:b/>
+          <w:bCs/>
+          <w:color w:val="00B050"/>
+          <w:sz w:val="24"/>
+          <w:szCs w:val="24"/>
+          <w:lang w:eastAsia="fr-FR"/>
+        </w:rPr>
+        <w:t>-content</w:t>
       </w:r>
     </w:p>
     <w:p>
@@ -4024,6 +4625,7 @@
         </w:rPr>
         <w:t>propriété  </w:t>
       </w:r>
+      <w:proofErr w:type="spellStart"/>
       <w:r>
         <w:rPr>
           <w:rFonts w:ascii="Courier New" w:eastAsia="Times New Roman" w:hAnsi="Courier New" w:cs="Courier New"/>
@@ -4036,6 +4638,7 @@
         </w:rPr>
         <w:t>justify</w:t>
       </w:r>
+      <w:proofErr w:type="spellEnd"/>
       <w:proofErr w:type="gramEnd"/>
       <w:r>
         <w:rPr>
@@ -4073,6 +4676,7 @@
         <w:lastRenderedPageBreak/>
         <w:t>Pour changer leur alignement, on va utiliser </w:t>
       </w:r>
+      <w:proofErr w:type="spellStart"/>
       <w:r>
         <w:rPr>
           <w:rFonts w:ascii="Courier New" w:eastAsia="Times New Roman" w:hAnsi="Courier New" w:cs="Courier New"/>
@@ -4083,7 +4687,20 @@
           <w:szCs w:val="20"/>
           <w:lang w:eastAsia="fr-FR"/>
         </w:rPr>
-        <w:t>justify-content</w:t>
+        <w:t>justify</w:t>
+      </w:r>
+      <w:proofErr w:type="spellEnd"/>
+      <w:r>
+        <w:rPr>
+          <w:rFonts w:ascii="Courier New" w:eastAsia="Times New Roman" w:hAnsi="Courier New" w:cs="Courier New"/>
+          <w:b/>
+          <w:bCs/>
+          <w:color w:val="271A38"/>
+          <w:sz w:val="20"/>
+          <w:szCs w:val="20"/>
+          <w:lang w:eastAsia="fr-FR"/>
+        </w:rPr>
+        <w:t>-content</w:t>
       </w:r>
       <w:r>
         <w:rPr>
@@ -4112,6 +4729,7 @@
           <w:lang w:eastAsia="fr-FR"/>
         </w:rPr>
       </w:pPr>
+      <w:proofErr w:type="spellStart"/>
       <w:proofErr w:type="gramStart"/>
       <w:r>
         <w:rPr>
@@ -4125,6 +4743,7 @@
         </w:rPr>
         <w:t>flex</w:t>
       </w:r>
+      <w:proofErr w:type="spellEnd"/>
       <w:proofErr w:type="gramEnd"/>
       <w:r>
         <w:rPr>
@@ -4165,6 +4784,7 @@
           <w:lang w:eastAsia="fr-FR"/>
         </w:rPr>
       </w:pPr>
+      <w:proofErr w:type="spellStart"/>
       <w:proofErr w:type="gramStart"/>
       <w:r>
         <w:rPr>
@@ -4178,6 +4798,7 @@
         </w:rPr>
         <w:t>flex</w:t>
       </w:r>
+      <w:proofErr w:type="spellEnd"/>
       <w:proofErr w:type="gramEnd"/>
       <w:r>
         <w:rPr>
@@ -4269,6 +4890,7 @@
           <w:lang w:eastAsia="fr-FR"/>
         </w:rPr>
       </w:pPr>
+      <w:proofErr w:type="spellStart"/>
       <w:proofErr w:type="gramStart"/>
       <w:r>
         <w:rPr>
@@ -4295,6 +4917,7 @@
         </w:rPr>
         <w:t>-between</w:t>
       </w:r>
+      <w:proofErr w:type="spellEnd"/>
       <w:r>
         <w:rPr>
           <w:rFonts w:ascii="Arial" w:eastAsia="Times New Roman" w:hAnsi="Arial" w:cs="Arial"/>
@@ -4322,6 +4945,7 @@
           <w:lang w:eastAsia="fr-FR"/>
         </w:rPr>
       </w:pPr>
+      <w:proofErr w:type="spellStart"/>
       <w:proofErr w:type="gramStart"/>
       <w:r>
         <w:rPr>
@@ -4348,6 +4972,7 @@
         </w:rPr>
         <w:t>-around</w:t>
       </w:r>
+      <w:proofErr w:type="spellEnd"/>
       <w:r>
         <w:rPr>
           <w:rFonts w:ascii="Arial" w:eastAsia="Times New Roman" w:hAnsi="Arial" w:cs="Arial"/>
@@ -4466,7 +5091,7 @@
           <w:sz w:val="18"/>
           <w:szCs w:val="18"/>
           <w:shd w:val="clear" w:color="auto" w:fill="272822"/>
-          <w:lang w:eastAsia="fr-FR"/>
+          <w:lang w:val="en-US" w:eastAsia="fr-FR"/>
         </w:rPr>
       </w:pPr>
       <w:r>
@@ -4480,7 +5105,6 @@
         </w:rPr>
         <w:t xml:space="preserve">    </w:t>
       </w:r>
-      <w:proofErr w:type="gramStart"/>
       <w:r>
         <w:rPr>
           <w:rFonts w:ascii="Ubuntu Mono" w:eastAsia="Times New Roman" w:hAnsi="Ubuntu Mono" w:cs="Courier New"/>
@@ -4490,7 +5114,7 @@
           <w:sz w:val="18"/>
           <w:szCs w:val="18"/>
           <w:shd w:val="clear" w:color="auto" w:fill="272822"/>
-          <w:lang w:eastAsia="fr-FR"/>
+          <w:lang w:val="en-US" w:eastAsia="fr-FR"/>
         </w:rPr>
         <w:t>display</w:t>
       </w:r>
@@ -4501,22 +5125,11 @@
           <w:sz w:val="18"/>
           <w:szCs w:val="18"/>
           <w:shd w:val="clear" w:color="auto" w:fill="272822"/>
-          <w:lang w:eastAsia="fr-FR"/>
-        </w:rPr>
-        <w:t>:</w:t>
-      </w:r>
-      <w:proofErr w:type="gramEnd"/>
-      <w:r>
-        <w:rPr>
-          <w:rFonts w:ascii="Ubuntu Mono" w:eastAsia="Times New Roman" w:hAnsi="Ubuntu Mono" w:cs="Courier New"/>
-          <w:color w:val="F8F8F2"/>
-          <w:sz w:val="18"/>
-          <w:szCs w:val="18"/>
-          <w:shd w:val="clear" w:color="auto" w:fill="272822"/>
-          <w:lang w:eastAsia="fr-FR"/>
-        </w:rPr>
-        <w:t xml:space="preserve"> </w:t>
-      </w:r>
+          <w:lang w:val="en-US" w:eastAsia="fr-FR"/>
+        </w:rPr>
+        <w:t xml:space="preserve">: </w:t>
+      </w:r>
+      <w:proofErr w:type="gramStart"/>
       <w:r>
         <w:rPr>
           <w:rFonts w:ascii="Ubuntu Mono" w:eastAsia="Times New Roman" w:hAnsi="Ubuntu Mono" w:cs="Courier New"/>
@@ -4526,7 +5139,7 @@
           <w:sz w:val="18"/>
           <w:szCs w:val="18"/>
           <w:shd w:val="clear" w:color="auto" w:fill="272822"/>
-          <w:lang w:eastAsia="fr-FR"/>
+          <w:lang w:val="en-US" w:eastAsia="fr-FR"/>
         </w:rPr>
         <w:t>flex</w:t>
       </w:r>
@@ -4537,10 +5150,11 @@
           <w:sz w:val="18"/>
           <w:szCs w:val="18"/>
           <w:shd w:val="clear" w:color="auto" w:fill="272822"/>
-          <w:lang w:eastAsia="fr-FR"/>
+          <w:lang w:val="en-US" w:eastAsia="fr-FR"/>
         </w:rPr>
         <w:t>;</w:t>
       </w:r>
+      <w:proofErr w:type="gramEnd"/>
     </w:p>
     <w:p>
       <w:pPr>
@@ -4581,7 +5195,7 @@
           <w:sz w:val="18"/>
           <w:szCs w:val="18"/>
           <w:shd w:val="clear" w:color="auto" w:fill="272822"/>
-          <w:lang w:eastAsia="fr-FR"/>
+          <w:lang w:val="en-US" w:eastAsia="fr-FR"/>
         </w:rPr>
         <w:t xml:space="preserve">    </w:t>
       </w:r>
@@ -4730,8 +5344,21 @@
           <w:shd w:val="clear" w:color="auto" w:fill="272822"/>
           <w:lang w:eastAsia="fr-FR"/>
         </w:rPr>
-        <w:t xml:space="preserve">    OU space-between</w:t>
-      </w:r>
+        <w:t xml:space="preserve">    OU </w:t>
+      </w:r>
+      <w:proofErr w:type="spellStart"/>
+      <w:r>
+        <w:rPr>
+          <w:rFonts w:ascii="Ubuntu Mono" w:eastAsia="Times New Roman" w:hAnsi="Ubuntu Mono" w:cs="Courier New"/>
+          <w:color w:val="918E7B"/>
+          <w:sz w:val="18"/>
+          <w:szCs w:val="18"/>
+          <w:shd w:val="clear" w:color="auto" w:fill="272822"/>
+          <w:lang w:eastAsia="fr-FR"/>
+        </w:rPr>
+        <w:t>space-between</w:t>
+      </w:r>
+      <w:proofErr w:type="spellEnd"/>
     </w:p>
     <w:p>
       <w:pPr>
@@ -4774,9 +5401,9 @@
           <w:shd w:val="clear" w:color="auto" w:fill="272822"/>
           <w:lang w:eastAsia="fr-FR"/>
         </w:rPr>
-        <w:t xml:space="preserve">    OU space-</w:t>
-      </w:r>
-      <w:proofErr w:type="gramStart"/>
+        <w:t xml:space="preserve">    OU </w:t>
+      </w:r>
+      <w:proofErr w:type="spellStart"/>
       <w:r>
         <w:rPr>
           <w:rFonts w:ascii="Ubuntu Mono" w:eastAsia="Times New Roman" w:hAnsi="Ubuntu Mono" w:cs="Courier New"/>
@@ -4786,7 +5413,31 @@
           <w:shd w:val="clear" w:color="auto" w:fill="272822"/>
           <w:lang w:eastAsia="fr-FR"/>
         </w:rPr>
-        <w:t>around;</w:t>
+        <w:t>space-</w:t>
+      </w:r>
+      <w:proofErr w:type="gramStart"/>
+      <w:r>
+        <w:rPr>
+          <w:rFonts w:ascii="Ubuntu Mono" w:eastAsia="Times New Roman" w:hAnsi="Ubuntu Mono" w:cs="Courier New"/>
+          <w:color w:val="918E7B"/>
+          <w:sz w:val="18"/>
+          <w:szCs w:val="18"/>
+          <w:shd w:val="clear" w:color="auto" w:fill="272822"/>
+          <w:lang w:eastAsia="fr-FR"/>
+        </w:rPr>
+        <w:t>around</w:t>
+      </w:r>
+      <w:proofErr w:type="spellEnd"/>
+      <w:r>
+        <w:rPr>
+          <w:rFonts w:ascii="Ubuntu Mono" w:eastAsia="Times New Roman" w:hAnsi="Ubuntu Mono" w:cs="Courier New"/>
+          <w:color w:val="918E7B"/>
+          <w:sz w:val="18"/>
+          <w:szCs w:val="18"/>
+          <w:shd w:val="clear" w:color="auto" w:fill="272822"/>
+          <w:lang w:eastAsia="fr-FR"/>
+        </w:rPr>
+        <w:t>;</w:t>
       </w:r>
       <w:proofErr w:type="gramEnd"/>
       <w:r>
@@ -4860,18 +5511,32 @@
         <w:rPr>
           <w:b/>
           <w:bCs/>
-          <w:sz w:val="32"/>
-          <w:szCs w:val="32"/>
-        </w:rPr>
-      </w:pPr>
-      <w:r>
-        <w:rPr>
-          <w:b/>
-          <w:bCs/>
-          <w:sz w:val="32"/>
-          <w:szCs w:val="32"/>
-        </w:rPr>
-        <w:t>Align-content</w:t>
+          <w:color w:val="00B050"/>
+          <w:sz w:val="32"/>
+          <w:szCs w:val="32"/>
+        </w:rPr>
+      </w:pPr>
+      <w:proofErr w:type="spellStart"/>
+      <w:r>
+        <w:rPr>
+          <w:b/>
+          <w:bCs/>
+          <w:color w:val="00B050"/>
+          <w:sz w:val="32"/>
+          <w:szCs w:val="32"/>
+        </w:rPr>
+        <w:t>Align</w:t>
+      </w:r>
+      <w:proofErr w:type="spellEnd"/>
+      <w:r>
+        <w:rPr>
+          <w:b/>
+          <w:bCs/>
+          <w:color w:val="00B050"/>
+          <w:sz w:val="32"/>
+          <w:szCs w:val="32"/>
+        </w:rPr>
+        <w:t>-content</w:t>
       </w:r>
     </w:p>
     <w:p>
@@ -4905,6 +5570,7 @@
         </w:rPr>
         <w:t>avec  </w:t>
       </w:r>
+      <w:proofErr w:type="spellStart"/>
       <w:r>
         <w:rPr>
           <w:rStyle w:val="CodeHTML"/>
@@ -4912,6 +5578,7 @@
         </w:rPr>
         <w:t>align</w:t>
       </w:r>
+      <w:proofErr w:type="spellEnd"/>
       <w:proofErr w:type="gramEnd"/>
       <w:r>
         <w:rPr>
@@ -4976,6 +5643,7 @@
         </w:rPr>
         <w:t>La propriété </w:t>
       </w:r>
+      <w:proofErr w:type="spellStart"/>
       <w:r>
         <w:rPr>
           <w:rFonts w:ascii="Courier New" w:eastAsia="Times New Roman" w:hAnsi="Courier New" w:cs="Courier New"/>
@@ -4986,7 +5654,20 @@
           <w:szCs w:val="20"/>
           <w:lang w:eastAsia="fr-FR"/>
         </w:rPr>
-        <w:t>align-</w:t>
+        <w:t>align</w:t>
+      </w:r>
+      <w:proofErr w:type="spellEnd"/>
+      <w:r>
+        <w:rPr>
+          <w:rFonts w:ascii="Courier New" w:eastAsia="Times New Roman" w:hAnsi="Courier New" w:cs="Courier New"/>
+          <w:b/>
+          <w:bCs/>
+          <w:color w:val="271A38"/>
+          <w:sz w:val="20"/>
+          <w:szCs w:val="20"/>
+          <w:lang w:eastAsia="fr-FR"/>
+        </w:rPr>
+        <w:t>-</w:t>
       </w:r>
       <w:proofErr w:type="gramStart"/>
       <w:r>
@@ -5090,6 +5771,7 @@
           <w:lang w:eastAsia="fr-FR"/>
         </w:rPr>
       </w:pPr>
+      <w:proofErr w:type="spellStart"/>
       <w:proofErr w:type="gramStart"/>
       <w:r>
         <w:rPr>
@@ -5103,6 +5785,7 @@
         </w:rPr>
         <w:t>flex</w:t>
       </w:r>
+      <w:proofErr w:type="spellEnd"/>
       <w:proofErr w:type="gramEnd"/>
       <w:r>
         <w:rPr>
@@ -5143,6 +5826,7 @@
           <w:lang w:eastAsia="fr-FR"/>
         </w:rPr>
       </w:pPr>
+      <w:proofErr w:type="spellStart"/>
       <w:proofErr w:type="gramStart"/>
       <w:r>
         <w:rPr>
@@ -5156,6 +5840,7 @@
         </w:rPr>
         <w:t>flex</w:t>
       </w:r>
+      <w:proofErr w:type="spellEnd"/>
       <w:proofErr w:type="gramEnd"/>
       <w:r>
         <w:rPr>
@@ -5247,6 +5932,7 @@
           <w:lang w:eastAsia="fr-FR"/>
         </w:rPr>
       </w:pPr>
+      <w:proofErr w:type="spellStart"/>
       <w:proofErr w:type="gramStart"/>
       <w:r>
         <w:rPr>
@@ -5260,6 +5946,7 @@
         </w:rPr>
         <w:t>baseline</w:t>
       </w:r>
+      <w:proofErr w:type="spellEnd"/>
       <w:r>
         <w:rPr>
           <w:rFonts w:ascii="Arial" w:eastAsia="Times New Roman" w:hAnsi="Arial" w:cs="Arial"/>
@@ -5281,6 +5968,7 @@
         </w:rPr>
         <w:t xml:space="preserve"> alignés sur la ligne de base (semblable à  </w:t>
       </w:r>
+      <w:proofErr w:type="spellStart"/>
       <w:r>
         <w:rPr>
           <w:rFonts w:ascii="Courier New" w:eastAsia="Times New Roman" w:hAnsi="Courier New" w:cs="Courier New"/>
@@ -5289,7 +5977,18 @@
           <w:szCs w:val="20"/>
           <w:lang w:eastAsia="fr-FR"/>
         </w:rPr>
-        <w:t>flex-start</w:t>
+        <w:t>flex</w:t>
+      </w:r>
+      <w:proofErr w:type="spellEnd"/>
+      <w:r>
+        <w:rPr>
+          <w:rFonts w:ascii="Courier New" w:eastAsia="Times New Roman" w:hAnsi="Courier New" w:cs="Courier New"/>
+          <w:color w:val="271A38"/>
+          <w:sz w:val="20"/>
+          <w:szCs w:val="20"/>
+          <w:lang w:eastAsia="fr-FR"/>
+        </w:rPr>
+        <w:t>-start</w:t>
       </w:r>
       <w:r>
         <w:rPr>
@@ -5409,7 +6108,7 @@
           <w:sz w:val="18"/>
           <w:szCs w:val="18"/>
           <w:shd w:val="clear" w:color="auto" w:fill="272822"/>
-          <w:lang w:eastAsia="fr-FR"/>
+          <w:lang w:val="en-US" w:eastAsia="fr-FR"/>
         </w:rPr>
       </w:pPr>
       <w:r>
@@ -5423,7 +6122,6 @@
         </w:rPr>
         <w:t xml:space="preserve">    </w:t>
       </w:r>
-      <w:proofErr w:type="gramStart"/>
       <w:r>
         <w:rPr>
           <w:rFonts w:ascii="Ubuntu Mono" w:eastAsia="Times New Roman" w:hAnsi="Ubuntu Mono" w:cs="Courier New"/>
@@ -5433,7 +6131,7 @@
           <w:sz w:val="18"/>
           <w:szCs w:val="18"/>
           <w:shd w:val="clear" w:color="auto" w:fill="272822"/>
-          <w:lang w:eastAsia="fr-FR"/>
+          <w:lang w:val="en-US" w:eastAsia="fr-FR"/>
         </w:rPr>
         <w:t>display</w:t>
       </w:r>
@@ -5444,22 +6142,11 @@
           <w:sz w:val="18"/>
           <w:szCs w:val="18"/>
           <w:shd w:val="clear" w:color="auto" w:fill="272822"/>
-          <w:lang w:eastAsia="fr-FR"/>
-        </w:rPr>
-        <w:t>:</w:t>
-      </w:r>
-      <w:proofErr w:type="gramEnd"/>
-      <w:r>
-        <w:rPr>
-          <w:rFonts w:ascii="Ubuntu Mono" w:eastAsia="Times New Roman" w:hAnsi="Ubuntu Mono" w:cs="Courier New"/>
-          <w:color w:val="F8F8F2"/>
-          <w:sz w:val="18"/>
-          <w:szCs w:val="18"/>
-          <w:shd w:val="clear" w:color="auto" w:fill="272822"/>
-          <w:lang w:eastAsia="fr-FR"/>
-        </w:rPr>
-        <w:t xml:space="preserve"> </w:t>
-      </w:r>
+          <w:lang w:val="en-US" w:eastAsia="fr-FR"/>
+        </w:rPr>
+        <w:t xml:space="preserve">: </w:t>
+      </w:r>
+      <w:proofErr w:type="gramStart"/>
       <w:r>
         <w:rPr>
           <w:rFonts w:ascii="Ubuntu Mono" w:eastAsia="Times New Roman" w:hAnsi="Ubuntu Mono" w:cs="Courier New"/>
@@ -5469,7 +6156,7 @@
           <w:sz w:val="18"/>
           <w:szCs w:val="18"/>
           <w:shd w:val="clear" w:color="auto" w:fill="272822"/>
-          <w:lang w:eastAsia="fr-FR"/>
+          <w:lang w:val="en-US" w:eastAsia="fr-FR"/>
         </w:rPr>
         <w:t>flex</w:t>
       </w:r>
@@ -5480,10 +6167,11 @@
           <w:sz w:val="18"/>
           <w:szCs w:val="18"/>
           <w:shd w:val="clear" w:color="auto" w:fill="272822"/>
-          <w:lang w:eastAsia="fr-FR"/>
+          <w:lang w:val="en-US" w:eastAsia="fr-FR"/>
         </w:rPr>
         <w:t>;</w:t>
       </w:r>
+      <w:proofErr w:type="gramEnd"/>
     </w:p>
     <w:p>
       <w:pPr>
@@ -5514,7 +6202,7 @@
           <w:sz w:val="18"/>
           <w:szCs w:val="18"/>
           <w:shd w:val="clear" w:color="auto" w:fill="272822"/>
-          <w:lang w:eastAsia="fr-FR"/>
+          <w:lang w:val="en-US" w:eastAsia="fr-FR"/>
         </w:rPr>
       </w:pPr>
       <w:r>
@@ -5524,11 +6212,10 @@
           <w:sz w:val="18"/>
           <w:szCs w:val="18"/>
           <w:shd w:val="clear" w:color="auto" w:fill="272822"/>
-          <w:lang w:eastAsia="fr-FR"/>
+          <w:lang w:val="en-US" w:eastAsia="fr-FR"/>
         </w:rPr>
         <w:t xml:space="preserve">    </w:t>
       </w:r>
-      <w:proofErr w:type="gramStart"/>
       <w:r>
         <w:rPr>
           <w:rFonts w:ascii="Ubuntu Mono" w:eastAsia="Times New Roman" w:hAnsi="Ubuntu Mono" w:cs="Courier New"/>
@@ -5538,23 +6225,9 @@
           <w:sz w:val="18"/>
           <w:szCs w:val="18"/>
           <w:shd w:val="clear" w:color="auto" w:fill="272822"/>
-          <w:lang w:eastAsia="fr-FR"/>
-        </w:rPr>
-        <w:t>justify</w:t>
-      </w:r>
-      <w:proofErr w:type="gramEnd"/>
-      <w:r>
-        <w:rPr>
-          <w:rFonts w:ascii="Ubuntu Mono" w:eastAsia="Times New Roman" w:hAnsi="Ubuntu Mono" w:cs="Courier New"/>
-          <w:i/>
-          <w:iCs/>
-          <w:color w:val="66D9EF"/>
-          <w:sz w:val="18"/>
-          <w:szCs w:val="18"/>
-          <w:shd w:val="clear" w:color="auto" w:fill="272822"/>
-          <w:lang w:eastAsia="fr-FR"/>
-        </w:rPr>
-        <w:t>-content</w:t>
+          <w:lang w:val="en-US" w:eastAsia="fr-FR"/>
+        </w:rPr>
+        <w:t>justify-content</w:t>
       </w:r>
       <w:r>
         <w:rPr>
@@ -5563,10 +6236,11 @@
           <w:sz w:val="18"/>
           <w:szCs w:val="18"/>
           <w:shd w:val="clear" w:color="auto" w:fill="272822"/>
-          <w:lang w:eastAsia="fr-FR"/>
+          <w:lang w:val="en-US" w:eastAsia="fr-FR"/>
         </w:rPr>
         <w:t xml:space="preserve">: </w:t>
       </w:r>
+      <w:proofErr w:type="gramStart"/>
       <w:r>
         <w:rPr>
           <w:rFonts w:ascii="Ubuntu Mono" w:eastAsia="Times New Roman" w:hAnsi="Ubuntu Mono" w:cs="Courier New"/>
@@ -5574,7 +6248,7 @@
           <w:sz w:val="18"/>
           <w:szCs w:val="18"/>
           <w:shd w:val="clear" w:color="auto" w:fill="272822"/>
-          <w:lang w:eastAsia="fr-FR"/>
+          <w:lang w:val="en-US" w:eastAsia="fr-FR"/>
         </w:rPr>
         <w:t>center</w:t>
       </w:r>
@@ -5585,10 +6259,11 @@
           <w:sz w:val="18"/>
           <w:szCs w:val="18"/>
           <w:shd w:val="clear" w:color="auto" w:fill="272822"/>
-          <w:lang w:eastAsia="fr-FR"/>
+          <w:lang w:val="en-US" w:eastAsia="fr-FR"/>
         </w:rPr>
         <w:t>;</w:t>
       </w:r>
+      <w:proofErr w:type="gramEnd"/>
     </w:p>
     <w:p>
       <w:pPr>
@@ -5629,11 +6304,12 @@
           <w:sz w:val="18"/>
           <w:szCs w:val="18"/>
           <w:shd w:val="clear" w:color="auto" w:fill="272822"/>
-          <w:lang w:eastAsia="fr-FR"/>
+          <w:lang w:val="en-US" w:eastAsia="fr-FR"/>
         </w:rPr>
         <w:lastRenderedPageBreak/>
         <w:t xml:space="preserve">    </w:t>
       </w:r>
+      <w:proofErr w:type="spellStart"/>
       <w:proofErr w:type="gramStart"/>
       <w:r>
         <w:rPr>
@@ -5648,6 +6324,7 @@
         </w:rPr>
         <w:t>align</w:t>
       </w:r>
+      <w:proofErr w:type="spellEnd"/>
       <w:proofErr w:type="gramEnd"/>
       <w:r>
         <w:rPr>
@@ -5760,19 +6437,23 @@
         <w:rPr>
           <w:b/>
           <w:bCs/>
-          <w:sz w:val="32"/>
-          <w:szCs w:val="32"/>
-        </w:rPr>
-      </w:pPr>
-      <w:r>
-        <w:rPr>
-          <w:b/>
-          <w:bCs/>
-          <w:sz w:val="32"/>
-          <w:szCs w:val="32"/>
+          <w:color w:val="FF0000"/>
+          <w:sz w:val="40"/>
+          <w:szCs w:val="40"/>
+        </w:rPr>
+      </w:pPr>
+      <w:proofErr w:type="spellStart"/>
+      <w:r>
+        <w:rPr>
+          <w:b/>
+          <w:bCs/>
+          <w:color w:val="FF0000"/>
+          <w:sz w:val="40"/>
+          <w:szCs w:val="40"/>
         </w:rPr>
         <w:t>Grids</w:t>
       </w:r>
+      <w:proofErr w:type="spellEnd"/>
     </w:p>
     <w:p>
       <w:pPr>
@@ -5790,7 +6471,55 @@
           <w:rFonts w:ascii="Arial" w:hAnsi="Arial" w:cs="Arial"/>
           <w:color w:val="271A38"/>
         </w:rPr>
-        <w:t>De la même manière que pour Flexbox, lorsque vous utilisez CSS Grids, vous pouvez imaginer un conteneur, une sorte de "carton" dans lequel vous allez mettre les éléments de votre grid. Sauf que, cette fois-ci, vous allez avoir besoin de déclarer la propriété </w:t>
+        <w:t xml:space="preserve">De la même manière que pour </w:t>
+      </w:r>
+      <w:proofErr w:type="spellStart"/>
+      <w:r>
+        <w:rPr>
+          <w:rFonts w:ascii="Arial" w:hAnsi="Arial" w:cs="Arial"/>
+          <w:color w:val="271A38"/>
+        </w:rPr>
+        <w:t>Flexbox</w:t>
+      </w:r>
+      <w:proofErr w:type="spellEnd"/>
+      <w:r>
+        <w:rPr>
+          <w:rFonts w:ascii="Arial" w:hAnsi="Arial" w:cs="Arial"/>
+          <w:color w:val="271A38"/>
+        </w:rPr>
+        <w:t xml:space="preserve">, lorsque vous utilisez CSS </w:t>
+      </w:r>
+      <w:proofErr w:type="spellStart"/>
+      <w:r>
+        <w:rPr>
+          <w:rFonts w:ascii="Arial" w:hAnsi="Arial" w:cs="Arial"/>
+          <w:color w:val="271A38"/>
+        </w:rPr>
+        <w:t>Grids</w:t>
+      </w:r>
+      <w:proofErr w:type="spellEnd"/>
+      <w:r>
+        <w:rPr>
+          <w:rFonts w:ascii="Arial" w:hAnsi="Arial" w:cs="Arial"/>
+          <w:color w:val="271A38"/>
+        </w:rPr>
+        <w:t xml:space="preserve">, vous pouvez imaginer un conteneur, une sorte de "carton" dans lequel vous allez mettre les éléments de votre </w:t>
+      </w:r>
+      <w:proofErr w:type="spellStart"/>
+      <w:r>
+        <w:rPr>
+          <w:rFonts w:ascii="Arial" w:hAnsi="Arial" w:cs="Arial"/>
+          <w:color w:val="271A38"/>
+        </w:rPr>
+        <w:t>grid</w:t>
+      </w:r>
+      <w:proofErr w:type="spellEnd"/>
+      <w:r>
+        <w:rPr>
+          <w:rFonts w:ascii="Arial" w:hAnsi="Arial" w:cs="Arial"/>
+          <w:color w:val="271A38"/>
+        </w:rPr>
+        <w:t>. Sauf que, cette fois-ci, vous allez avoir besoin de déclarer la propriété </w:t>
       </w:r>
       <w:proofErr w:type="gramStart"/>
       <w:r>
@@ -5810,7 +6539,27 @@
           <w:bCs/>
           <w:color w:val="271A38"/>
         </w:rPr>
-        <w:t xml:space="preserve"> grid;</w:t>
+        <w:t xml:space="preserve"> </w:t>
+      </w:r>
+      <w:proofErr w:type="spellStart"/>
+      <w:r>
+        <w:rPr>
+          <w:rStyle w:val="CodeHTML"/>
+          <w:b/>
+          <w:bCs/>
+          <w:color w:val="271A38"/>
+        </w:rPr>
+        <w:t>grid</w:t>
+      </w:r>
+      <w:proofErr w:type="spellEnd"/>
+      <w:r>
+        <w:rPr>
+          <w:rStyle w:val="CodeHTML"/>
+          <w:b/>
+          <w:bCs/>
+          <w:color w:val="271A38"/>
+        </w:rPr>
+        <w:t>;</w:t>
       </w:r>
       <w:r>
         <w:rPr>
@@ -5916,7 +6665,29 @@
           <w:szCs w:val="18"/>
           <w:shd w:val="clear" w:color="auto" w:fill="272822"/>
         </w:rPr>
-        <w:t xml:space="preserve"> grid;</w:t>
+        <w:t xml:space="preserve"> </w:t>
+      </w:r>
+      <w:proofErr w:type="spellStart"/>
+      <w:r>
+        <w:rPr>
+          <w:rFonts w:ascii="Ubuntu Mono" w:hAnsi="Ubuntu Mono"/>
+          <w:color w:val="F8F8F2"/>
+          <w:sz w:val="18"/>
+          <w:szCs w:val="18"/>
+          <w:shd w:val="clear" w:color="auto" w:fill="272822"/>
+        </w:rPr>
+        <w:t>grid</w:t>
+      </w:r>
+      <w:proofErr w:type="spellEnd"/>
+      <w:r>
+        <w:rPr>
+          <w:rFonts w:ascii="Ubuntu Mono" w:hAnsi="Ubuntu Mono"/>
+          <w:color w:val="F8F8F2"/>
+          <w:sz w:val="18"/>
+          <w:szCs w:val="18"/>
+          <w:shd w:val="clear" w:color="auto" w:fill="272822"/>
+        </w:rPr>
+        <w:t>;</w:t>
       </w:r>
     </w:p>
     <w:p>
@@ -6006,13 +6777,14 @@
           <w:lang w:eastAsia="fr-FR"/>
         </w:rPr>
       </w:pPr>
+      <w:proofErr w:type="spellStart"/>
       <w:proofErr w:type="gramStart"/>
       <w:r>
         <w:rPr>
           <w:rFonts w:ascii="Courier New" w:eastAsia="Times New Roman" w:hAnsi="Courier New" w:cs="Courier New"/>
           <w:b/>
           <w:bCs/>
-          <w:color w:val="271A38"/>
+          <w:color w:val="00B050"/>
           <w:sz w:val="20"/>
           <w:szCs w:val="20"/>
           <w:lang w:eastAsia="fr-FR"/>
@@ -6025,13 +6797,14 @@
           <w:rFonts w:ascii="Courier New" w:eastAsia="Times New Roman" w:hAnsi="Courier New" w:cs="Courier New"/>
           <w:b/>
           <w:bCs/>
-          <w:color w:val="271A38"/>
+          <w:color w:val="00B050"/>
           <w:sz w:val="20"/>
           <w:szCs w:val="20"/>
           <w:lang w:eastAsia="fr-FR"/>
         </w:rPr>
         <w:t>-template-columns</w:t>
       </w:r>
+      <w:proofErr w:type="spellEnd"/>
       <w:r>
         <w:rPr>
           <w:rFonts w:ascii="Arial" w:eastAsia="Times New Roman" w:hAnsi="Arial" w:cs="Arial"/>
@@ -6059,13 +6832,14 @@
           <w:lang w:eastAsia="fr-FR"/>
         </w:rPr>
       </w:pPr>
+      <w:proofErr w:type="spellStart"/>
       <w:proofErr w:type="gramStart"/>
       <w:r>
         <w:rPr>
           <w:rFonts w:ascii="Courier New" w:eastAsia="Times New Roman" w:hAnsi="Courier New" w:cs="Courier New"/>
           <w:b/>
           <w:bCs/>
-          <w:color w:val="271A38"/>
+          <w:color w:val="00B050"/>
           <w:sz w:val="20"/>
           <w:szCs w:val="20"/>
           <w:lang w:eastAsia="fr-FR"/>
@@ -6078,13 +6852,14 @@
           <w:rFonts w:ascii="Courier New" w:eastAsia="Times New Roman" w:hAnsi="Courier New" w:cs="Courier New"/>
           <w:b/>
           <w:bCs/>
-          <w:color w:val="271A38"/>
+          <w:color w:val="00B050"/>
           <w:sz w:val="20"/>
           <w:szCs w:val="20"/>
           <w:lang w:eastAsia="fr-FR"/>
         </w:rPr>
         <w:t>-template-rows</w:t>
       </w:r>
+      <w:proofErr w:type="spellEnd"/>
       <w:r>
         <w:rPr>
           <w:rFonts w:ascii="Arial" w:eastAsia="Times New Roman" w:hAnsi="Arial" w:cs="Arial"/>
@@ -6098,6 +6873,9 @@
     </w:p>
     <w:p>
       <w:r>
+        <w:rPr>
+          <w:noProof/>
+        </w:rPr>
         <w:drawing>
           <wp:inline distT="0" distB="0" distL="0" distR="0" wp14:anchorId="62998CC3" wp14:editId="37BA0EE6">
             <wp:extent cx="3400900" cy="2229161"/>
@@ -6161,8 +6939,22 @@
           <w:shd w:val="clear" w:color="auto" w:fill="272822"/>
           <w:lang w:val="en-US"/>
         </w:rPr>
-        <w:t>.conteneur</w:t>
-      </w:r>
+        <w:t>.</w:t>
+      </w:r>
+      <w:proofErr w:type="spellStart"/>
+      <w:r>
+        <w:rPr>
+          <w:rStyle w:val="acevariable"/>
+          <w:rFonts w:ascii="Ubuntu Mono" w:hAnsi="Ubuntu Mono"/>
+          <w:color w:val="A6E22E"/>
+          <w:sz w:val="18"/>
+          <w:szCs w:val="18"/>
+          <w:shd w:val="clear" w:color="auto" w:fill="272822"/>
+          <w:lang w:val="en-US"/>
+        </w:rPr>
+        <w:t>conteneur</w:t>
+      </w:r>
+      <w:proofErr w:type="spellEnd"/>
       <w:proofErr w:type="gramEnd"/>
       <w:r>
         <w:rPr>
@@ -6436,6 +7228,7 @@
         <w:rPr>
           <w:b/>
           <w:bCs/>
+          <w:noProof/>
           <w:sz w:val="26"/>
           <w:szCs w:val="26"/>
         </w:rPr>
@@ -6524,8 +7317,22 @@
           <w:shd w:val="clear" w:color="auto" w:fill="272822"/>
           <w:lang w:val="en-US"/>
         </w:rPr>
-        <w:t>.conteneur</w:t>
-      </w:r>
+        <w:t>.</w:t>
+      </w:r>
+      <w:proofErr w:type="spellStart"/>
+      <w:r>
+        <w:rPr>
+          <w:rStyle w:val="acevariable"/>
+          <w:rFonts w:ascii="Ubuntu Mono" w:hAnsi="Ubuntu Mono"/>
+          <w:color w:val="A6E22E"/>
+          <w:sz w:val="18"/>
+          <w:szCs w:val="18"/>
+          <w:shd w:val="clear" w:color="auto" w:fill="272822"/>
+          <w:lang w:val="en-US"/>
+        </w:rPr>
+        <w:t>conteneur</w:t>
+      </w:r>
+      <w:proofErr w:type="spellEnd"/>
       <w:proofErr w:type="gramEnd"/>
       <w:r>
         <w:rPr>
@@ -6677,6 +7484,7 @@
         </w:rPr>
         <w:t xml:space="preserve"> </w:t>
       </w:r>
+      <w:proofErr w:type="spellStart"/>
       <w:r>
         <w:rPr>
           <w:rStyle w:val="aceconstant"/>
@@ -6701,6 +7509,7 @@
         </w:rPr>
         <w:t>px</w:t>
       </w:r>
+      <w:proofErr w:type="spellEnd"/>
       <w:r>
         <w:rPr>
           <w:rFonts w:ascii="Ubuntu Mono" w:hAnsi="Ubuntu Mono"/>
@@ -6712,6 +7521,7 @@
         </w:rPr>
         <w:t xml:space="preserve"> </w:t>
       </w:r>
+      <w:proofErr w:type="spellStart"/>
       <w:proofErr w:type="gramStart"/>
       <w:r>
         <w:rPr>
@@ -6737,6 +7547,7 @@
         </w:rPr>
         <w:t>px</w:t>
       </w:r>
+      <w:proofErr w:type="spellEnd"/>
       <w:r>
         <w:rPr>
           <w:rFonts w:ascii="Ubuntu Mono" w:hAnsi="Ubuntu Mono"/>
@@ -6933,6 +7744,7 @@
         <w:rPr>
           <w:b/>
           <w:bCs/>
+          <w:noProof/>
           <w:sz w:val="26"/>
           <w:szCs w:val="26"/>
         </w:rPr>
@@ -6989,16 +7801,18 @@
         <w:rPr>
           <w:b/>
           <w:bCs/>
-          <w:sz w:val="26"/>
-          <w:szCs w:val="26"/>
-        </w:rPr>
-      </w:pPr>
-      <w:r>
-        <w:rPr>
-          <w:b/>
-          <w:bCs/>
-          <w:sz w:val="26"/>
-          <w:szCs w:val="26"/>
+          <w:color w:val="00B050"/>
+          <w:sz w:val="32"/>
+          <w:szCs w:val="32"/>
+        </w:rPr>
+      </w:pPr>
+      <w:r>
+        <w:rPr>
+          <w:b/>
+          <w:bCs/>
+          <w:color w:val="00B050"/>
+          <w:sz w:val="32"/>
+          <w:szCs w:val="32"/>
         </w:rPr>
         <w:t>Gap</w:t>
       </w:r>
@@ -7100,7 +7914,7 @@
           <w:sz w:val="18"/>
           <w:szCs w:val="18"/>
           <w:shd w:val="clear" w:color="auto" w:fill="272822"/>
-          <w:lang w:eastAsia="fr-FR"/>
+          <w:lang w:val="en-US" w:eastAsia="fr-FR"/>
         </w:rPr>
       </w:pPr>
       <w:proofErr w:type="gramStart"/>
@@ -7111,10 +7925,23 @@
           <w:sz w:val="18"/>
           <w:szCs w:val="18"/>
           <w:shd w:val="clear" w:color="auto" w:fill="272822"/>
-          <w:lang w:eastAsia="fr-FR"/>
-        </w:rPr>
-        <w:t>.conteneur</w:t>
-      </w:r>
+          <w:lang w:val="en-US" w:eastAsia="fr-FR"/>
+        </w:rPr>
+        <w:t>.</w:t>
+      </w:r>
+      <w:proofErr w:type="spellStart"/>
+      <w:r>
+        <w:rPr>
+          <w:rFonts w:ascii="Ubuntu Mono" w:eastAsia="Times New Roman" w:hAnsi="Ubuntu Mono" w:cs="Courier New"/>
+          <w:color w:val="A6E22E"/>
+          <w:sz w:val="18"/>
+          <w:szCs w:val="18"/>
+          <w:shd w:val="clear" w:color="auto" w:fill="272822"/>
+          <w:lang w:val="en-US" w:eastAsia="fr-FR"/>
+        </w:rPr>
+        <w:t>conteneur</w:t>
+      </w:r>
+      <w:proofErr w:type="spellEnd"/>
       <w:proofErr w:type="gramEnd"/>
       <w:r>
         <w:rPr>
@@ -7123,7 +7950,7 @@
           <w:sz w:val="18"/>
           <w:szCs w:val="18"/>
           <w:shd w:val="clear" w:color="auto" w:fill="272822"/>
-          <w:lang w:eastAsia="fr-FR"/>
+          <w:lang w:val="en-US" w:eastAsia="fr-FR"/>
         </w:rPr>
         <w:t xml:space="preserve"> {</w:t>
       </w:r>
@@ -7157,7 +7984,7 @@
           <w:sz w:val="18"/>
           <w:szCs w:val="18"/>
           <w:shd w:val="clear" w:color="auto" w:fill="272822"/>
-          <w:lang w:eastAsia="fr-FR"/>
+          <w:lang w:val="en-US" w:eastAsia="fr-FR"/>
         </w:rPr>
       </w:pPr>
       <w:r>
@@ -7167,11 +7994,10 @@
           <w:sz w:val="18"/>
           <w:szCs w:val="18"/>
           <w:shd w:val="clear" w:color="auto" w:fill="272822"/>
-          <w:lang w:eastAsia="fr-FR"/>
+          <w:lang w:val="en-US" w:eastAsia="fr-FR"/>
         </w:rPr>
         <w:t xml:space="preserve">    </w:t>
       </w:r>
-      <w:proofErr w:type="gramStart"/>
       <w:r>
         <w:rPr>
           <w:rFonts w:ascii="Ubuntu Mono" w:eastAsia="Times New Roman" w:hAnsi="Ubuntu Mono" w:cs="Courier New"/>
@@ -7181,7 +8007,7 @@
           <w:sz w:val="18"/>
           <w:szCs w:val="18"/>
           <w:shd w:val="clear" w:color="auto" w:fill="272822"/>
-          <w:lang w:eastAsia="fr-FR"/>
+          <w:lang w:val="en-US" w:eastAsia="fr-FR"/>
         </w:rPr>
         <w:t>display</w:t>
       </w:r>
@@ -7192,11 +8018,11 @@
           <w:sz w:val="18"/>
           <w:szCs w:val="18"/>
           <w:shd w:val="clear" w:color="auto" w:fill="272822"/>
-          <w:lang w:eastAsia="fr-FR"/>
-        </w:rPr>
-        <w:t>:</w:t>
-      </w:r>
-      <w:proofErr w:type="gramEnd"/>
+          <w:lang w:val="en-US" w:eastAsia="fr-FR"/>
+        </w:rPr>
+        <w:t xml:space="preserve">: </w:t>
+      </w:r>
+      <w:proofErr w:type="gramStart"/>
       <w:r>
         <w:rPr>
           <w:rFonts w:ascii="Ubuntu Mono" w:eastAsia="Times New Roman" w:hAnsi="Ubuntu Mono" w:cs="Courier New"/>
@@ -7204,10 +8030,11 @@
           <w:sz w:val="18"/>
           <w:szCs w:val="18"/>
           <w:shd w:val="clear" w:color="auto" w:fill="272822"/>
-          <w:lang w:eastAsia="fr-FR"/>
-        </w:rPr>
-        <w:t xml:space="preserve"> grid;</w:t>
-      </w:r>
+          <w:lang w:val="en-US" w:eastAsia="fr-FR"/>
+        </w:rPr>
+        <w:t>grid;</w:t>
+      </w:r>
+      <w:proofErr w:type="gramEnd"/>
     </w:p>
     <w:p>
       <w:pPr>
@@ -7248,7 +8075,7 @@
           <w:sz w:val="18"/>
           <w:szCs w:val="18"/>
           <w:shd w:val="clear" w:color="auto" w:fill="272822"/>
-          <w:lang w:eastAsia="fr-FR"/>
+          <w:lang w:val="en-US" w:eastAsia="fr-FR"/>
         </w:rPr>
         <w:t xml:space="preserve">    </w:t>
       </w:r>
@@ -7296,6 +8123,7 @@
         </w:rPr>
         <w:t xml:space="preserve"> </w:t>
       </w:r>
+      <w:proofErr w:type="spellStart"/>
       <w:r>
         <w:rPr>
           <w:rFonts w:ascii="Ubuntu Mono" w:eastAsia="Times New Roman" w:hAnsi="Ubuntu Mono" w:cs="Courier New"/>
@@ -7318,6 +8146,7 @@
         </w:rPr>
         <w:t>px</w:t>
       </w:r>
+      <w:proofErr w:type="spellEnd"/>
       <w:r>
         <w:rPr>
           <w:rFonts w:ascii="Ubuntu Mono" w:eastAsia="Times New Roman" w:hAnsi="Ubuntu Mono" w:cs="Courier New"/>
@@ -7329,6 +8158,7 @@
         </w:rPr>
         <w:t xml:space="preserve"> </w:t>
       </w:r>
+      <w:proofErr w:type="spellStart"/>
       <w:proofErr w:type="gramStart"/>
       <w:r>
         <w:rPr>
@@ -7352,6 +8182,7 @@
         </w:rPr>
         <w:t>px</w:t>
       </w:r>
+      <w:proofErr w:type="spellEnd"/>
       <w:r>
         <w:rPr>
           <w:rFonts w:ascii="Ubuntu Mono" w:eastAsia="Times New Roman" w:hAnsi="Ubuntu Mono" w:cs="Courier New"/>
@@ -7691,6 +8522,7 @@
         <w:rPr>
           <w:b/>
           <w:bCs/>
+          <w:noProof/>
           <w:sz w:val="26"/>
           <w:szCs w:val="26"/>
         </w:rPr>
@@ -7747,6 +8579,39 @@
         <w:rPr>
           <w:b/>
           <w:bCs/>
+          <w:color w:val="00B050"/>
+          <w:sz w:val="32"/>
+          <w:szCs w:val="32"/>
+        </w:rPr>
+      </w:pPr>
+      <w:r>
+        <w:rPr>
+          <w:b/>
+          <w:bCs/>
+          <w:color w:val="00B050"/>
+          <w:sz w:val="32"/>
+          <w:szCs w:val="32"/>
+        </w:rPr>
+        <w:t xml:space="preserve">Fr </w:t>
+      </w:r>
+      <w:proofErr w:type="spellStart"/>
+      <w:r>
+        <w:rPr>
+          <w:b/>
+          <w:bCs/>
+          <w:color w:val="00B050"/>
+          <w:sz w:val="32"/>
+          <w:szCs w:val="32"/>
+        </w:rPr>
+        <w:t>unite</w:t>
+      </w:r>
+      <w:proofErr w:type="spellEnd"/>
+    </w:p>
+    <w:p>
+      <w:pPr>
+        <w:rPr>
+          <w:b/>
+          <w:bCs/>
           <w:sz w:val="26"/>
           <w:szCs w:val="26"/>
         </w:rPr>
@@ -7755,25 +8620,7 @@
         <w:rPr>
           <w:b/>
           <w:bCs/>
-          <w:sz w:val="26"/>
-          <w:szCs w:val="26"/>
-        </w:rPr>
-        <w:t>Fr unite</w:t>
-      </w:r>
-    </w:p>
-    <w:p>
-      <w:pPr>
-        <w:rPr>
-          <w:b/>
-          <w:bCs/>
-          <w:sz w:val="26"/>
-          <w:szCs w:val="26"/>
-        </w:rPr>
-      </w:pPr>
-      <w:r>
-        <w:rPr>
-          <w:b/>
-          <w:bCs/>
+          <w:noProof/>
           <w:sz w:val="26"/>
           <w:szCs w:val="26"/>
         </w:rPr>
@@ -7829,18 +8676,67 @@
         <w:rPr>
           <w:b/>
           <w:bCs/>
-          <w:sz w:val="26"/>
-          <w:szCs w:val="26"/>
-        </w:rPr>
-      </w:pPr>
-      <w:r>
-        <w:rPr>
-          <w:b/>
-          <w:bCs/>
-          <w:sz w:val="26"/>
-          <w:szCs w:val="26"/>
-        </w:rPr>
-        <w:t>Definissez la taille des éléments de votre grid</w:t>
+          <w:color w:val="00B050"/>
+          <w:sz w:val="32"/>
+          <w:szCs w:val="32"/>
+        </w:rPr>
+      </w:pPr>
+      <w:proofErr w:type="spellStart"/>
+      <w:r>
+        <w:rPr>
+          <w:b/>
+          <w:bCs/>
+          <w:color w:val="00B050"/>
+          <w:sz w:val="32"/>
+          <w:szCs w:val="32"/>
+        </w:rPr>
+        <w:t>Definissez</w:t>
+      </w:r>
+      <w:proofErr w:type="spellEnd"/>
+      <w:r>
+        <w:rPr>
+          <w:b/>
+          <w:bCs/>
+          <w:color w:val="00B050"/>
+          <w:sz w:val="32"/>
+          <w:szCs w:val="32"/>
+        </w:rPr>
+        <w:t xml:space="preserve"> la taille des éléments de votre </w:t>
+      </w:r>
+      <w:proofErr w:type="spellStart"/>
+      <w:r>
+        <w:rPr>
+          <w:b/>
+          <w:bCs/>
+          <w:color w:val="00B050"/>
+          <w:sz w:val="32"/>
+          <w:szCs w:val="32"/>
+        </w:rPr>
+        <w:t>grid</w:t>
+      </w:r>
+      <w:proofErr w:type="spellEnd"/>
+    </w:p>
+    <w:p>
+      <w:pPr>
+        <w:rPr>
+          <w:b/>
+          <w:bCs/>
+          <w:color w:val="00B050"/>
+          <w:sz w:val="32"/>
+          <w:szCs w:val="32"/>
+          <w:lang w:val="en-US"/>
+        </w:rPr>
+      </w:pPr>
+      <w:r>
+        <w:rPr>
+          <w:b/>
+          <w:bCs/>
+          <w:color w:val="00B050"/>
+          <w:sz w:val="32"/>
+          <w:szCs w:val="32"/>
+          <w:lang w:val="en-US"/>
+        </w:rPr>
+        <w:t>grid-column or grid-row</w:t>
       </w:r>
     </w:p>
     <w:p>
@@ -7857,47 +8753,7 @@
         <w:rPr>
           <w:b/>
           <w:bCs/>
-          <w:sz w:val="26"/>
-          <w:szCs w:val="26"/>
-          <w:lang w:val="en-US"/>
-        </w:rPr>
-        <w:t>grid-column or gri</w:t>
-      </w:r>
-      <w:r>
-        <w:rPr>
-          <w:b/>
-          <w:bCs/>
-          <w:sz w:val="26"/>
-          <w:szCs w:val="26"/>
-          <w:lang w:val="en-US"/>
-        </w:rPr>
-        <w:t>d</w:t>
-      </w:r>
-      <w:r>
-        <w:rPr>
-          <w:b/>
-          <w:bCs/>
-          <w:sz w:val="26"/>
-          <w:szCs w:val="26"/>
-          <w:lang w:val="en-US"/>
-        </w:rPr>
-        <w:t>-row</w:t>
-      </w:r>
-    </w:p>
-    <w:p>
-      <w:pPr>
-        <w:rPr>
-          <w:b/>
-          <w:bCs/>
-          <w:sz w:val="26"/>
-          <w:szCs w:val="26"/>
-          <w:lang w:val="en-US"/>
-        </w:rPr>
-      </w:pPr>
-      <w:r>
-        <w:rPr>
-          <w:b/>
-          <w:bCs/>
+          <w:noProof/>
           <w:sz w:val="26"/>
           <w:szCs w:val="26"/>
           <w:lang w:val="en-US"/>
@@ -7965,6 +8821,7 @@
         <w:rPr>
           <w:b/>
           <w:bCs/>
+          <w:noProof/>
           <w:sz w:val="26"/>
           <w:szCs w:val="26"/>
           <w:lang w:val="en-US"/>
@@ -10498,6 +11355,7 @@
   <w:style w:type="character" w:default="1" w:styleId="Policepardfaut">
     <w:name w:val="Default Paragraph Font"/>
     <w:uiPriority w:val="1"/>
+    <w:semiHidden/>
     <w:unhideWhenUsed/>
   </w:style>
   <w:style w:type="table" w:default="1" w:styleId="TableauNormal">

</xml_diff>

<commit_message>
Add some change to our css file
</commit_message>
<xml_diff>
--- a/Css.docx
+++ b/Css.docx
@@ -23,6 +23,88 @@
           <w:szCs w:val="52"/>
         </w:rPr>
         <w:t>Css</w:t>
+      </w:r>
+      <w:proofErr w:type="spellEnd"/>
+    </w:p>
+    <w:p>
+      <w:pPr>
+        <w:jc w:val="center"/>
+        <w:rPr>
+          <w:b/>
+          <w:bCs/>
+          <w:color w:val="FF0000"/>
+          <w:sz w:val="52"/>
+          <w:szCs w:val="52"/>
+        </w:rPr>
+      </w:pPr>
+    </w:p>
+    <w:p>
+      <w:pPr>
+        <w:jc w:val="center"/>
+        <w:rPr>
+          <w:b/>
+          <w:bCs/>
+          <w:color w:val="FF0000"/>
+          <w:sz w:val="72"/>
+          <w:szCs w:val="72"/>
+        </w:rPr>
+      </w:pPr>
+      <w:proofErr w:type="spellStart"/>
+      <w:r>
+        <w:rPr>
+          <w:b/>
+          <w:bCs/>
+          <w:color w:val="FF0000"/>
+          <w:sz w:val="72"/>
+          <w:szCs w:val="72"/>
+        </w:rPr>
+        <w:t>Overflow</w:t>
+      </w:r>
+      <w:proofErr w:type="spellEnd"/>
+      <w:proofErr w:type="gramStart"/>
+      <w:r>
+        <w:rPr>
+          <w:b/>
+          <w:bCs/>
+          <w:color w:val="FF0000"/>
+          <w:sz w:val="72"/>
+          <w:szCs w:val="72"/>
+        </w:rPr>
+        <w:t> :</w:t>
+      </w:r>
+      <w:proofErr w:type="spellStart"/>
+      <w:r>
+        <w:rPr>
+          <w:b/>
+          <w:bCs/>
+          <w:color w:val="FF0000"/>
+          <w:sz w:val="72"/>
+          <w:szCs w:val="72"/>
+        </w:rPr>
+        <w:t>hiddden</w:t>
+      </w:r>
+      <w:proofErr w:type="spellEnd"/>
+      <w:proofErr w:type="gramEnd"/>
+      <w:r>
+        <w:rPr>
+          <w:b/>
+          <w:bCs/>
+          <w:color w:val="FF0000"/>
+          <w:sz w:val="72"/>
+          <w:szCs w:val="72"/>
+        </w:rPr>
+        <w:t xml:space="preserve"> </w:t>
+      </w:r>
+      <w:proofErr w:type="spellStart"/>
+      <w:r>
+        <w:rPr>
+          <w:b/>
+          <w:bCs/>
+          <w:color w:val="FF0000"/>
+          <w:sz w:val="72"/>
+          <w:szCs w:val="72"/>
+        </w:rPr>
+        <w:t>zidha</w:t>
       </w:r>
       <w:proofErr w:type="spellEnd"/>
     </w:p>
@@ -733,6 +815,7 @@
           <w:sz w:val="32"/>
           <w:szCs w:val="32"/>
         </w:rPr>
+        <w:lastRenderedPageBreak/>
         <w:t>opacity</w:t>
       </w:r>
       <w:proofErr w:type="spellEnd"/>
@@ -834,7 +917,6 @@
           <w:sz w:val="32"/>
           <w:szCs w:val="32"/>
         </w:rPr>
-        <w:lastRenderedPageBreak/>
         <w:t>border</w:t>
       </w:r>
       <w:proofErr w:type="gramEnd"/>
@@ -1443,6 +1525,671 @@
           <w:szCs w:val="24"/>
         </w:rPr>
         <w:t>}</w:t>
+      </w:r>
+    </w:p>
+    <w:p>
+      <w:pPr>
+        <w:pStyle w:val="Paragraphedeliste"/>
+        <w:numPr>
+          <w:ilvl w:val="0"/>
+          <w:numId w:val="1"/>
+        </w:numPr>
+        <w:rPr>
+          <w:b/>
+          <w:bCs/>
+          <w:color w:val="FF0000"/>
+          <w:sz w:val="40"/>
+          <w:szCs w:val="40"/>
+        </w:rPr>
+      </w:pPr>
+      <w:proofErr w:type="spellStart"/>
+      <w:r>
+        <w:rPr>
+          <w:b/>
+          <w:bCs/>
+          <w:color w:val="FF0000"/>
+          <w:sz w:val="40"/>
+          <w:szCs w:val="40"/>
+        </w:rPr>
+        <w:t>Overflow</w:t>
+      </w:r>
+      <w:proofErr w:type="spellEnd"/>
+    </w:p>
+    <w:p>
+      <w:pPr>
+        <w:pStyle w:val="NormalWeb"/>
+        <w:pBdr>
+          <w:top w:val="single" w:sz="2" w:space="0" w:color="D9D9E3"/>
+          <w:left w:val="single" w:sz="2" w:space="0" w:color="D9D9E3"/>
+          <w:bottom w:val="single" w:sz="2" w:space="0" w:color="D9D9E3"/>
+          <w:right w:val="single" w:sz="2" w:space="0" w:color="D9D9E3"/>
+        </w:pBdr>
+        <w:shd w:val="clear" w:color="auto" w:fill="F7F7F8"/>
+        <w:spacing w:before="0" w:beforeAutospacing="0" w:after="300" w:afterAutospacing="0"/>
+        <w:rPr>
+          <w:rFonts w:ascii="Segoe UI" w:hAnsi="Segoe UI" w:cs="Segoe UI"/>
+          <w:color w:val="374151"/>
+        </w:rPr>
+      </w:pPr>
+      <w:r>
+        <w:rPr>
+          <w:rFonts w:ascii="Segoe UI" w:hAnsi="Segoe UI" w:cs="Segoe UI"/>
+          <w:color w:val="374151"/>
+        </w:rPr>
+        <w:t>"</w:t>
+      </w:r>
+      <w:proofErr w:type="spellStart"/>
+      <w:r>
+        <w:rPr>
+          <w:rFonts w:ascii="Segoe UI" w:hAnsi="Segoe UI" w:cs="Segoe UI"/>
+          <w:color w:val="374151"/>
+        </w:rPr>
+        <w:t>Overflow</w:t>
+      </w:r>
+      <w:proofErr w:type="spellEnd"/>
+      <w:r>
+        <w:rPr>
+          <w:rFonts w:ascii="Segoe UI" w:hAnsi="Segoe UI" w:cs="Segoe UI"/>
+          <w:color w:val="374151"/>
+        </w:rPr>
+        <w:t>" en CSS est utilisé pour contrôler le comportement des éléments qui dépassent les limites de leur conteneur. En français, "</w:t>
+      </w:r>
+      <w:proofErr w:type="spellStart"/>
+      <w:r>
+        <w:rPr>
+          <w:rFonts w:ascii="Segoe UI" w:hAnsi="Segoe UI" w:cs="Segoe UI"/>
+          <w:color w:val="374151"/>
+        </w:rPr>
+        <w:t>overflow</w:t>
+      </w:r>
+      <w:proofErr w:type="spellEnd"/>
+      <w:r>
+        <w:rPr>
+          <w:rFonts w:ascii="Segoe UI" w:hAnsi="Segoe UI" w:cs="Segoe UI"/>
+          <w:color w:val="374151"/>
+        </w:rPr>
+        <w:t>" se traduit par "débordement".</w:t>
+      </w:r>
+    </w:p>
+    <w:p>
+      <w:pPr>
+        <w:pStyle w:val="NormalWeb"/>
+        <w:pBdr>
+          <w:top w:val="single" w:sz="2" w:space="0" w:color="D9D9E3"/>
+          <w:left w:val="single" w:sz="2" w:space="0" w:color="D9D9E3"/>
+          <w:bottom w:val="single" w:sz="2" w:space="0" w:color="D9D9E3"/>
+          <w:right w:val="single" w:sz="2" w:space="0" w:color="D9D9E3"/>
+        </w:pBdr>
+        <w:shd w:val="clear" w:color="auto" w:fill="F7F7F8"/>
+        <w:spacing w:before="300" w:beforeAutospacing="0" w:after="300" w:afterAutospacing="0"/>
+        <w:rPr>
+          <w:rFonts w:ascii="Segoe UI" w:hAnsi="Segoe UI" w:cs="Segoe UI"/>
+          <w:color w:val="374151"/>
+        </w:rPr>
+      </w:pPr>
+      <w:r>
+        <w:rPr>
+          <w:rFonts w:ascii="Segoe UI" w:hAnsi="Segoe UI" w:cs="Segoe UI"/>
+          <w:color w:val="374151"/>
+        </w:rPr>
+        <w:lastRenderedPageBreak/>
+        <w:t>Il existe quatre valeurs principales pour la propriété "</w:t>
+      </w:r>
+      <w:proofErr w:type="spellStart"/>
+      <w:r>
+        <w:rPr>
+          <w:rFonts w:ascii="Segoe UI" w:hAnsi="Segoe UI" w:cs="Segoe UI"/>
+          <w:color w:val="374151"/>
+        </w:rPr>
+        <w:t>overflow</w:t>
+      </w:r>
+      <w:proofErr w:type="spellEnd"/>
+      <w:r>
+        <w:rPr>
+          <w:rFonts w:ascii="Segoe UI" w:hAnsi="Segoe UI" w:cs="Segoe UI"/>
+          <w:color w:val="374151"/>
+        </w:rPr>
+        <w:t>" en CSS :</w:t>
+      </w:r>
+    </w:p>
+    <w:p>
+      <w:pPr>
+        <w:pStyle w:val="NormalWeb"/>
+        <w:numPr>
+          <w:ilvl w:val="0"/>
+          <w:numId w:val="17"/>
+        </w:numPr>
+        <w:pBdr>
+          <w:top w:val="single" w:sz="2" w:space="0" w:color="D9D9E3"/>
+          <w:left w:val="single" w:sz="2" w:space="5" w:color="D9D9E3"/>
+          <w:bottom w:val="single" w:sz="2" w:space="0" w:color="D9D9E3"/>
+          <w:right w:val="single" w:sz="2" w:space="0" w:color="D9D9E3"/>
+        </w:pBdr>
+        <w:shd w:val="clear" w:color="auto" w:fill="F7F7F8"/>
+        <w:spacing w:before="0" w:beforeAutospacing="0" w:after="0" w:afterAutospacing="0"/>
+        <w:rPr>
+          <w:rFonts w:ascii="Segoe UI" w:hAnsi="Segoe UI" w:cs="Segoe UI"/>
+          <w:color w:val="374151"/>
+        </w:rPr>
+      </w:pPr>
+      <w:proofErr w:type="gramStart"/>
+      <w:r>
+        <w:rPr>
+          <w:rStyle w:val="CodeHTML"/>
+          <w:rFonts w:ascii="Ubuntu Mono" w:hAnsi="Ubuntu Mono"/>
+          <w:b/>
+          <w:bCs/>
+          <w:color w:val="374151"/>
+          <w:sz w:val="21"/>
+          <w:szCs w:val="21"/>
+          <w:bdr w:val="single" w:sz="2" w:space="0" w:color="D9D9E3" w:frame="1"/>
+        </w:rPr>
+        <w:t>visible</w:t>
+      </w:r>
+      <w:proofErr w:type="gramEnd"/>
+      <w:r>
+        <w:rPr>
+          <w:rFonts w:ascii="Segoe UI" w:hAnsi="Segoe UI" w:cs="Segoe UI"/>
+          <w:color w:val="374151"/>
+        </w:rPr>
+        <w:t xml:space="preserve"> : C'est la valeur par défaut. Les contenus débordants sont visibles à l'extérieur de leur conteneur, ce qui peut provoquer un chevauchement avec les autres éléments voisins.</w:t>
+      </w:r>
+    </w:p>
+    <w:p>
+      <w:pPr>
+        <w:pStyle w:val="NormalWeb"/>
+        <w:numPr>
+          <w:ilvl w:val="0"/>
+          <w:numId w:val="17"/>
+        </w:numPr>
+        <w:pBdr>
+          <w:top w:val="single" w:sz="2" w:space="0" w:color="D9D9E3"/>
+          <w:left w:val="single" w:sz="2" w:space="5" w:color="D9D9E3"/>
+          <w:bottom w:val="single" w:sz="2" w:space="0" w:color="D9D9E3"/>
+          <w:right w:val="single" w:sz="2" w:space="0" w:color="D9D9E3"/>
+        </w:pBdr>
+        <w:shd w:val="clear" w:color="auto" w:fill="F7F7F8"/>
+        <w:spacing w:before="0" w:beforeAutospacing="0" w:after="0" w:afterAutospacing="0"/>
+        <w:rPr>
+          <w:rFonts w:ascii="Segoe UI" w:hAnsi="Segoe UI" w:cs="Segoe UI"/>
+          <w:color w:val="374151"/>
+        </w:rPr>
+      </w:pPr>
+      <w:proofErr w:type="spellStart"/>
+      <w:proofErr w:type="gramStart"/>
+      <w:r>
+        <w:rPr>
+          <w:rStyle w:val="CodeHTML"/>
+          <w:rFonts w:ascii="Ubuntu Mono" w:hAnsi="Ubuntu Mono"/>
+          <w:b/>
+          <w:bCs/>
+          <w:color w:val="374151"/>
+          <w:sz w:val="21"/>
+          <w:szCs w:val="21"/>
+          <w:bdr w:val="single" w:sz="2" w:space="0" w:color="D9D9E3" w:frame="1"/>
+        </w:rPr>
+        <w:t>hidden</w:t>
+      </w:r>
+      <w:proofErr w:type="spellEnd"/>
+      <w:proofErr w:type="gramEnd"/>
+      <w:r>
+        <w:rPr>
+          <w:rFonts w:ascii="Segoe UI" w:hAnsi="Segoe UI" w:cs="Segoe UI"/>
+          <w:color w:val="374151"/>
+        </w:rPr>
+        <w:t xml:space="preserve"> : Tout contenu débordant est coupé et n'est pas visible à l'extérieur du conteneur. Cela peut entraîner une perte de contenu.</w:t>
+      </w:r>
+    </w:p>
+    <w:p>
+      <w:pPr>
+        <w:pStyle w:val="NormalWeb"/>
+        <w:numPr>
+          <w:ilvl w:val="0"/>
+          <w:numId w:val="17"/>
+        </w:numPr>
+        <w:pBdr>
+          <w:top w:val="single" w:sz="2" w:space="0" w:color="D9D9E3"/>
+          <w:left w:val="single" w:sz="2" w:space="5" w:color="D9D9E3"/>
+          <w:bottom w:val="single" w:sz="2" w:space="0" w:color="D9D9E3"/>
+          <w:right w:val="single" w:sz="2" w:space="0" w:color="D9D9E3"/>
+        </w:pBdr>
+        <w:shd w:val="clear" w:color="auto" w:fill="F7F7F8"/>
+        <w:spacing w:before="0" w:beforeAutospacing="0" w:after="0" w:afterAutospacing="0"/>
+        <w:rPr>
+          <w:rFonts w:ascii="Segoe UI" w:hAnsi="Segoe UI" w:cs="Segoe UI"/>
+          <w:color w:val="374151"/>
+        </w:rPr>
+      </w:pPr>
+      <w:proofErr w:type="gramStart"/>
+      <w:r>
+        <w:rPr>
+          <w:rStyle w:val="CodeHTML"/>
+          <w:rFonts w:ascii="Ubuntu Mono" w:hAnsi="Ubuntu Mono"/>
+          <w:b/>
+          <w:bCs/>
+          <w:color w:val="374151"/>
+          <w:sz w:val="21"/>
+          <w:szCs w:val="21"/>
+          <w:bdr w:val="single" w:sz="2" w:space="0" w:color="D9D9E3" w:frame="1"/>
+        </w:rPr>
+        <w:t>scroll</w:t>
+      </w:r>
+      <w:proofErr w:type="gramEnd"/>
+      <w:r>
+        <w:rPr>
+          <w:rFonts w:ascii="Segoe UI" w:hAnsi="Segoe UI" w:cs="Segoe UI"/>
+          <w:color w:val="374151"/>
+        </w:rPr>
+        <w:t xml:space="preserve"> : Des barres de défilement sont toujours affichées, même si le contenu n'a pas débordé. Si le contenu déborde, les utilisateurs peuvent faire défiler le contenu pour le voir en entier.</w:t>
+      </w:r>
+    </w:p>
+    <w:p>
+      <w:pPr>
+        <w:pStyle w:val="NormalWeb"/>
+        <w:numPr>
+          <w:ilvl w:val="0"/>
+          <w:numId w:val="17"/>
+        </w:numPr>
+        <w:pBdr>
+          <w:top w:val="single" w:sz="2" w:space="0" w:color="D9D9E3"/>
+          <w:left w:val="single" w:sz="2" w:space="5" w:color="D9D9E3"/>
+          <w:bottom w:val="single" w:sz="2" w:space="0" w:color="D9D9E3"/>
+          <w:right w:val="single" w:sz="2" w:space="0" w:color="D9D9E3"/>
+        </w:pBdr>
+        <w:shd w:val="clear" w:color="auto" w:fill="F7F7F8"/>
+        <w:spacing w:before="0" w:beforeAutospacing="0" w:after="0" w:afterAutospacing="0"/>
+        <w:rPr>
+          <w:rFonts w:ascii="Segoe UI" w:hAnsi="Segoe UI" w:cs="Segoe UI"/>
+          <w:color w:val="374151"/>
+        </w:rPr>
+      </w:pPr>
+      <w:proofErr w:type="gramStart"/>
+      <w:r>
+        <w:rPr>
+          <w:rStyle w:val="CodeHTML"/>
+          <w:rFonts w:ascii="Ubuntu Mono" w:hAnsi="Ubuntu Mono"/>
+          <w:b/>
+          <w:bCs/>
+          <w:color w:val="374151"/>
+          <w:sz w:val="21"/>
+          <w:szCs w:val="21"/>
+          <w:bdr w:val="single" w:sz="2" w:space="0" w:color="D9D9E3" w:frame="1"/>
+        </w:rPr>
+        <w:t>auto</w:t>
+      </w:r>
+      <w:proofErr w:type="gramEnd"/>
+      <w:r>
+        <w:rPr>
+          <w:rFonts w:ascii="Segoe UI" w:hAnsi="Segoe UI" w:cs="Segoe UI"/>
+          <w:color w:val="374151"/>
+        </w:rPr>
+        <w:t xml:space="preserve"> : C'est similaire à </w:t>
+      </w:r>
+      <w:r>
+        <w:rPr>
+          <w:rStyle w:val="CodeHTML"/>
+          <w:rFonts w:ascii="Ubuntu Mono" w:hAnsi="Ubuntu Mono"/>
+          <w:b/>
+          <w:bCs/>
+          <w:color w:val="374151"/>
+          <w:sz w:val="21"/>
+          <w:szCs w:val="21"/>
+          <w:bdr w:val="single" w:sz="2" w:space="0" w:color="D9D9E3" w:frame="1"/>
+        </w:rPr>
+        <w:t>scroll</w:t>
+      </w:r>
+      <w:r>
+        <w:rPr>
+          <w:rFonts w:ascii="Segoe UI" w:hAnsi="Segoe UI" w:cs="Segoe UI"/>
+          <w:color w:val="374151"/>
+        </w:rPr>
+        <w:t>, mais les barres de défilement ne sont affichées que lorsque le contenu déborde réellement.</w:t>
+      </w:r>
+    </w:p>
+    <w:p>
+      <w:pPr>
+        <w:pStyle w:val="NormalWeb"/>
+        <w:pBdr>
+          <w:top w:val="single" w:sz="2" w:space="0" w:color="D9D9E3"/>
+          <w:left w:val="single" w:sz="2" w:space="0" w:color="D9D9E3"/>
+          <w:bottom w:val="single" w:sz="2" w:space="0" w:color="D9D9E3"/>
+          <w:right w:val="single" w:sz="2" w:space="0" w:color="D9D9E3"/>
+        </w:pBdr>
+        <w:shd w:val="clear" w:color="auto" w:fill="F7F7F8"/>
+        <w:spacing w:before="300" w:beforeAutospacing="0" w:after="300" w:afterAutospacing="0"/>
+        <w:rPr>
+          <w:rFonts w:ascii="Segoe UI" w:hAnsi="Segoe UI" w:cs="Segoe UI"/>
+          <w:color w:val="374151"/>
+        </w:rPr>
+      </w:pPr>
+      <w:r>
+        <w:rPr>
+          <w:rFonts w:ascii="Segoe UI" w:hAnsi="Segoe UI" w:cs="Segoe UI"/>
+          <w:color w:val="374151"/>
+        </w:rPr>
+        <w:t>Exemple d'utilisation en CSS :</w:t>
+      </w:r>
+    </w:p>
+    <w:p>
+      <w:pPr>
+        <w:shd w:val="clear" w:color="auto" w:fill="1F1F1F"/>
+        <w:spacing w:after="0" w:line="285" w:lineRule="atLeast"/>
+        <w:rPr>
+          <w:rFonts w:ascii="Consolas" w:eastAsia="Times New Roman" w:hAnsi="Consolas" w:cs="Times New Roman"/>
+          <w:color w:val="CCCCCC"/>
+          <w:sz w:val="21"/>
+          <w:szCs w:val="21"/>
+          <w:lang w:eastAsia="fr-FR"/>
+        </w:rPr>
+      </w:pPr>
+      <w:proofErr w:type="gramStart"/>
+      <w:r>
+        <w:rPr>
+          <w:rFonts w:ascii="Consolas" w:eastAsia="Times New Roman" w:hAnsi="Consolas" w:cs="Times New Roman"/>
+          <w:color w:val="D7BA7D"/>
+          <w:sz w:val="21"/>
+          <w:szCs w:val="21"/>
+          <w:lang w:eastAsia="fr-FR"/>
+        </w:rPr>
+        <w:t>.conteneur</w:t>
+      </w:r>
+      <w:proofErr w:type="gramEnd"/>
+      <w:r>
+        <w:rPr>
+          <w:rFonts w:ascii="Consolas" w:eastAsia="Times New Roman" w:hAnsi="Consolas" w:cs="Times New Roman"/>
+          <w:color w:val="CCCCCC"/>
+          <w:sz w:val="21"/>
+          <w:szCs w:val="21"/>
+          <w:lang w:eastAsia="fr-FR"/>
+        </w:rPr>
+        <w:t xml:space="preserve"> {</w:t>
+      </w:r>
+    </w:p>
+    <w:p>
+      <w:pPr>
+        <w:shd w:val="clear" w:color="auto" w:fill="1F1F1F"/>
+        <w:spacing w:after="0" w:line="285" w:lineRule="atLeast"/>
+        <w:rPr>
+          <w:rFonts w:ascii="Consolas" w:eastAsia="Times New Roman" w:hAnsi="Consolas" w:cs="Times New Roman"/>
+          <w:color w:val="CCCCCC"/>
+          <w:sz w:val="21"/>
+          <w:szCs w:val="21"/>
+          <w:lang w:val="en-US" w:eastAsia="fr-FR"/>
+        </w:rPr>
+      </w:pPr>
+      <w:r>
+        <w:rPr>
+          <w:rFonts w:ascii="Consolas" w:eastAsia="Times New Roman" w:hAnsi="Consolas" w:cs="Times New Roman"/>
+          <w:color w:val="CCCCCC"/>
+          <w:sz w:val="21"/>
+          <w:szCs w:val="21"/>
+          <w:lang w:eastAsia="fr-FR"/>
+        </w:rPr>
+        <w:t xml:space="preserve">  </w:t>
+      </w:r>
+      <w:r>
+        <w:rPr>
+          <w:rFonts w:ascii="Consolas" w:eastAsia="Times New Roman" w:hAnsi="Consolas" w:cs="Times New Roman"/>
+          <w:color w:val="9CDCFE"/>
+          <w:sz w:val="21"/>
+          <w:szCs w:val="21"/>
+          <w:lang w:val="en-US" w:eastAsia="fr-FR"/>
+        </w:rPr>
+        <w:t>width</w:t>
+      </w:r>
+      <w:r>
+        <w:rPr>
+          <w:rFonts w:ascii="Consolas" w:eastAsia="Times New Roman" w:hAnsi="Consolas" w:cs="Times New Roman"/>
+          <w:color w:val="CCCCCC"/>
+          <w:sz w:val="21"/>
+          <w:szCs w:val="21"/>
+          <w:lang w:val="en-US" w:eastAsia="fr-FR"/>
+        </w:rPr>
+        <w:t xml:space="preserve">: </w:t>
+      </w:r>
+      <w:proofErr w:type="gramStart"/>
+      <w:r>
+        <w:rPr>
+          <w:rFonts w:ascii="Consolas" w:eastAsia="Times New Roman" w:hAnsi="Consolas" w:cs="Times New Roman"/>
+          <w:color w:val="B5CEA8"/>
+          <w:sz w:val="21"/>
+          <w:szCs w:val="21"/>
+          <w:lang w:val="en-US" w:eastAsia="fr-FR"/>
+        </w:rPr>
+        <w:t>300px</w:t>
+      </w:r>
+      <w:r>
+        <w:rPr>
+          <w:rFonts w:ascii="Consolas" w:eastAsia="Times New Roman" w:hAnsi="Consolas" w:cs="Times New Roman"/>
+          <w:color w:val="CCCCCC"/>
+          <w:sz w:val="21"/>
+          <w:szCs w:val="21"/>
+          <w:lang w:val="en-US" w:eastAsia="fr-FR"/>
+        </w:rPr>
+        <w:t>;</w:t>
+      </w:r>
+      <w:proofErr w:type="gramEnd"/>
+    </w:p>
+    <w:p>
+      <w:pPr>
+        <w:shd w:val="clear" w:color="auto" w:fill="1F1F1F"/>
+        <w:spacing w:after="0" w:line="285" w:lineRule="atLeast"/>
+        <w:rPr>
+          <w:rFonts w:ascii="Consolas" w:eastAsia="Times New Roman" w:hAnsi="Consolas" w:cs="Times New Roman"/>
+          <w:color w:val="CCCCCC"/>
+          <w:sz w:val="21"/>
+          <w:szCs w:val="21"/>
+          <w:lang w:val="en-US" w:eastAsia="fr-FR"/>
+        </w:rPr>
+      </w:pPr>
+      <w:r>
+        <w:rPr>
+          <w:rFonts w:ascii="Consolas" w:eastAsia="Times New Roman" w:hAnsi="Consolas" w:cs="Times New Roman"/>
+          <w:color w:val="CCCCCC"/>
+          <w:sz w:val="21"/>
+          <w:szCs w:val="21"/>
+          <w:lang w:val="en-US" w:eastAsia="fr-FR"/>
+        </w:rPr>
+        <w:t xml:space="preserve">  </w:t>
+      </w:r>
+      <w:r>
+        <w:rPr>
+          <w:rFonts w:ascii="Consolas" w:eastAsia="Times New Roman" w:hAnsi="Consolas" w:cs="Times New Roman"/>
+          <w:color w:val="9CDCFE"/>
+          <w:sz w:val="21"/>
+          <w:szCs w:val="21"/>
+          <w:lang w:val="en-US" w:eastAsia="fr-FR"/>
+        </w:rPr>
+        <w:t>height</w:t>
+      </w:r>
+      <w:r>
+        <w:rPr>
+          <w:rFonts w:ascii="Consolas" w:eastAsia="Times New Roman" w:hAnsi="Consolas" w:cs="Times New Roman"/>
+          <w:color w:val="CCCCCC"/>
+          <w:sz w:val="21"/>
+          <w:szCs w:val="21"/>
+          <w:lang w:val="en-US" w:eastAsia="fr-FR"/>
+        </w:rPr>
+        <w:t xml:space="preserve">: </w:t>
+      </w:r>
+      <w:proofErr w:type="gramStart"/>
+      <w:r>
+        <w:rPr>
+          <w:rFonts w:ascii="Consolas" w:eastAsia="Times New Roman" w:hAnsi="Consolas" w:cs="Times New Roman"/>
+          <w:color w:val="B5CEA8"/>
+          <w:sz w:val="21"/>
+          <w:szCs w:val="21"/>
+          <w:lang w:val="en-US" w:eastAsia="fr-FR"/>
+        </w:rPr>
+        <w:t>200px</w:t>
+      </w:r>
+      <w:r>
+        <w:rPr>
+          <w:rFonts w:ascii="Consolas" w:eastAsia="Times New Roman" w:hAnsi="Consolas" w:cs="Times New Roman"/>
+          <w:color w:val="CCCCCC"/>
+          <w:sz w:val="21"/>
+          <w:szCs w:val="21"/>
+          <w:lang w:val="en-US" w:eastAsia="fr-FR"/>
+        </w:rPr>
+        <w:t>;</w:t>
+      </w:r>
+      <w:proofErr w:type="gramEnd"/>
+    </w:p>
+    <w:p>
+      <w:pPr>
+        <w:shd w:val="clear" w:color="auto" w:fill="1F1F1F"/>
+        <w:spacing w:after="0" w:line="285" w:lineRule="atLeast"/>
+        <w:rPr>
+          <w:rFonts w:ascii="Consolas" w:eastAsia="Times New Roman" w:hAnsi="Consolas" w:cs="Times New Roman"/>
+          <w:color w:val="CCCCCC"/>
+          <w:sz w:val="21"/>
+          <w:szCs w:val="21"/>
+          <w:lang w:val="en-US" w:eastAsia="fr-FR"/>
+        </w:rPr>
+      </w:pPr>
+      <w:r>
+        <w:rPr>
+          <w:rFonts w:ascii="Consolas" w:eastAsia="Times New Roman" w:hAnsi="Consolas" w:cs="Times New Roman"/>
+          <w:color w:val="CCCCCC"/>
+          <w:sz w:val="21"/>
+          <w:szCs w:val="21"/>
+          <w:lang w:val="en-US" w:eastAsia="fr-FR"/>
+        </w:rPr>
+        <w:t xml:space="preserve">  </w:t>
+      </w:r>
+      <w:r>
+        <w:rPr>
+          <w:rFonts w:ascii="Consolas" w:eastAsia="Times New Roman" w:hAnsi="Consolas" w:cs="Times New Roman"/>
+          <w:color w:val="9CDCFE"/>
+          <w:sz w:val="21"/>
+          <w:szCs w:val="21"/>
+          <w:lang w:val="en-US" w:eastAsia="fr-FR"/>
+        </w:rPr>
+        <w:t>overflow</w:t>
+      </w:r>
+      <w:r>
+        <w:rPr>
+          <w:rFonts w:ascii="Consolas" w:eastAsia="Times New Roman" w:hAnsi="Consolas" w:cs="Times New Roman"/>
+          <w:color w:val="CCCCCC"/>
+          <w:sz w:val="21"/>
+          <w:szCs w:val="21"/>
+          <w:lang w:val="en-US" w:eastAsia="fr-FR"/>
+        </w:rPr>
+        <w:t xml:space="preserve">: </w:t>
+      </w:r>
+      <w:r>
+        <w:rPr>
+          <w:rFonts w:ascii="Consolas" w:eastAsia="Times New Roman" w:hAnsi="Consolas" w:cs="Times New Roman"/>
+          <w:color w:val="CE9178"/>
+          <w:sz w:val="21"/>
+          <w:szCs w:val="21"/>
+          <w:lang w:val="en-US" w:eastAsia="fr-FR"/>
+        </w:rPr>
+        <w:t>hidden</w:t>
+      </w:r>
+      <w:r>
+        <w:rPr>
+          <w:rFonts w:ascii="Consolas" w:eastAsia="Times New Roman" w:hAnsi="Consolas" w:cs="Times New Roman"/>
+          <w:color w:val="CCCCCC"/>
+          <w:sz w:val="21"/>
+          <w:szCs w:val="21"/>
+          <w:lang w:val="en-US" w:eastAsia="fr-FR"/>
+        </w:rPr>
+        <w:t xml:space="preserve">; </w:t>
+      </w:r>
+      <w:r>
+        <w:rPr>
+          <w:rFonts w:ascii="Consolas" w:eastAsia="Times New Roman" w:hAnsi="Consolas" w:cs="Times New Roman"/>
+          <w:color w:val="6A9955"/>
+          <w:sz w:val="21"/>
+          <w:szCs w:val="21"/>
+          <w:lang w:val="en-US" w:eastAsia="fr-FR"/>
+        </w:rPr>
+        <w:t xml:space="preserve">/* </w:t>
+      </w:r>
+      <w:proofErr w:type="spellStart"/>
+      <w:r>
+        <w:rPr>
+          <w:rFonts w:ascii="Consolas" w:eastAsia="Times New Roman" w:hAnsi="Consolas" w:cs="Times New Roman"/>
+          <w:color w:val="6A9955"/>
+          <w:sz w:val="21"/>
+          <w:szCs w:val="21"/>
+          <w:lang w:val="en-US" w:eastAsia="fr-FR"/>
+        </w:rPr>
+        <w:t>ou</w:t>
+      </w:r>
+      <w:proofErr w:type="spellEnd"/>
+      <w:r>
+        <w:rPr>
+          <w:rFonts w:ascii="Consolas" w:eastAsia="Times New Roman" w:hAnsi="Consolas" w:cs="Times New Roman"/>
+          <w:color w:val="6A9955"/>
+          <w:sz w:val="21"/>
+          <w:szCs w:val="21"/>
+          <w:lang w:val="en-US" w:eastAsia="fr-FR"/>
+        </w:rPr>
+        <w:t xml:space="preserve"> scroll, visible, auto */</w:t>
+      </w:r>
+    </w:p>
+    <w:p>
+      <w:pPr>
+        <w:shd w:val="clear" w:color="auto" w:fill="1F1F1F"/>
+        <w:spacing w:after="0" w:line="285" w:lineRule="atLeast"/>
+        <w:rPr>
+          <w:rFonts w:ascii="Consolas" w:eastAsia="Times New Roman" w:hAnsi="Consolas" w:cs="Times New Roman"/>
+          <w:color w:val="CCCCCC"/>
+          <w:sz w:val="21"/>
+          <w:szCs w:val="21"/>
+          <w:lang w:eastAsia="fr-FR"/>
+        </w:rPr>
+      </w:pPr>
+      <w:r>
+        <w:rPr>
+          <w:rFonts w:ascii="Consolas" w:eastAsia="Times New Roman" w:hAnsi="Consolas" w:cs="Times New Roman"/>
+          <w:color w:val="CCCCCC"/>
+          <w:sz w:val="21"/>
+          <w:szCs w:val="21"/>
+          <w:lang w:eastAsia="fr-FR"/>
+        </w:rPr>
+        <w:t>}</w:t>
+      </w:r>
+    </w:p>
+    <w:p>
+      <w:pPr>
+        <w:rPr>
+          <w:sz w:val="24"/>
+          <w:szCs w:val="24"/>
+        </w:rPr>
+      </w:pPr>
+      <w:r>
+        <w:rPr>
+          <w:rFonts w:ascii="Segoe UI" w:hAnsi="Segoe UI" w:cs="Segoe UI"/>
+          <w:color w:val="374151"/>
+          <w:shd w:val="clear" w:color="auto" w:fill="F7F7F8"/>
+        </w:rPr>
+        <w:t xml:space="preserve">Dans cet exemple, le conteneur aura une largeur de 300 pixels et une hauteur de 200 pixels. Si le contenu de ce conteneur dépasse les dimensions spécifiées, son comportement sera déterminé par la valeur de la propriété </w:t>
+      </w:r>
+      <w:proofErr w:type="spellStart"/>
+      <w:r>
+        <w:rPr>
+          <w:rStyle w:val="CodeHTML"/>
+          <w:rFonts w:ascii="Ubuntu Mono" w:eastAsiaTheme="minorHAnsi" w:hAnsi="Ubuntu Mono"/>
+          <w:b/>
+          <w:bCs/>
+          <w:sz w:val="21"/>
+          <w:szCs w:val="21"/>
+          <w:bdr w:val="single" w:sz="2" w:space="0" w:color="D9D9E3" w:frame="1"/>
+          <w:shd w:val="clear" w:color="auto" w:fill="F7F7F8"/>
+        </w:rPr>
+        <w:t>overflow</w:t>
+      </w:r>
+      <w:proofErr w:type="spellEnd"/>
+      <w:r>
+        <w:rPr>
+          <w:rFonts w:ascii="Segoe UI" w:hAnsi="Segoe UI" w:cs="Segoe UI"/>
+          <w:color w:val="374151"/>
+          <w:shd w:val="clear" w:color="auto" w:fill="F7F7F8"/>
+        </w:rPr>
+        <w:t>.</w:t>
       </w:r>
     </w:p>
     <w:p>
@@ -1649,6 +2396,7 @@
           <w:sz w:val="32"/>
           <w:szCs w:val="32"/>
         </w:rPr>
+        <w:lastRenderedPageBreak/>
         <w:t>Inline</w:t>
       </w:r>
       <w:proofErr w:type="spellEnd"/>
@@ -2198,7 +2946,6 @@
           <w:noProof/>
           <w:color w:val="271A38"/>
         </w:rPr>
-        <w:lastRenderedPageBreak/>
         <w:drawing>
           <wp:inline distT="0" distB="0" distL="0" distR="0" wp14:anchorId="697C39AD" wp14:editId="1777B967">
             <wp:extent cx="4002086" cy="2447925"/>
@@ -2241,7 +2988,7 @@
         <w:pStyle w:val="NormalWeb"/>
         <w:numPr>
           <w:ilvl w:val="1"/>
-          <w:numId w:val="14"/>
+          <w:numId w:val="1"/>
         </w:numPr>
         <w:shd w:val="clear" w:color="auto" w:fill="FFFFFF"/>
         <w:spacing w:before="0" w:beforeAutospacing="0" w:after="0" w:afterAutospacing="0"/>
@@ -2332,7 +3079,18 @@
           <w:szCs w:val="24"/>
           <w:lang w:eastAsia="fr-FR"/>
         </w:rPr>
-        <w:t>. Elle permet de positionner avec précision des éléments sur la page (et même parfois de les superposer).</w:t>
+        <w:t xml:space="preserve">. Elle permet de </w:t>
+      </w:r>
+      <w:r>
+        <w:rPr>
+          <w:rFonts w:ascii="Arial" w:eastAsia="Times New Roman" w:hAnsi="Arial" w:cs="Arial"/>
+          <w:color w:val="271A38"/>
+          <w:sz w:val="24"/>
+          <w:szCs w:val="24"/>
+          <w:lang w:eastAsia="fr-FR"/>
+        </w:rPr>
+        <w:lastRenderedPageBreak/>
+        <w:t>positionner avec précision des éléments sur la page (et même parfois de les superposer).</w:t>
       </w:r>
     </w:p>
     <w:p>
@@ -3112,7 +3870,7 @@
         <w:pStyle w:val="NormalWeb"/>
         <w:numPr>
           <w:ilvl w:val="1"/>
-          <w:numId w:val="14"/>
+          <w:numId w:val="1"/>
         </w:numPr>
         <w:shd w:val="clear" w:color="auto" w:fill="FFFFFF"/>
         <w:spacing w:before="0" w:beforeAutospacing="0" w:after="0" w:afterAutospacing="0"/>
@@ -3222,7 +3980,7 @@
         <w:pStyle w:val="NormalWeb"/>
         <w:numPr>
           <w:ilvl w:val="1"/>
-          <w:numId w:val="14"/>
+          <w:numId w:val="1"/>
         </w:numPr>
         <w:shd w:val="clear" w:color="auto" w:fill="FFFFFF"/>
         <w:spacing w:before="0" w:beforeAutospacing="0" w:after="0" w:afterAutospacing="0"/>
@@ -3439,7 +4197,7 @@
         <w:pStyle w:val="NormalWeb"/>
         <w:numPr>
           <w:ilvl w:val="0"/>
-          <w:numId w:val="14"/>
+          <w:numId w:val="1"/>
         </w:numPr>
         <w:shd w:val="clear" w:color="auto" w:fill="FFFFFF"/>
         <w:spacing w:before="0" w:beforeAutospacing="0" w:after="0" w:afterAutospacing="0"/>
@@ -6432,7 +7190,7 @@
         <w:pStyle w:val="Paragraphedeliste"/>
         <w:numPr>
           <w:ilvl w:val="0"/>
-          <w:numId w:val="14"/>
+          <w:numId w:val="1"/>
         </w:numPr>
         <w:rPr>
           <w:b/>
@@ -10621,6 +11379,119 @@
     </w:lvl>
   </w:abstractNum>
   <w:abstractNum w:abstractNumId="14" w15:restartNumberingAfterBreak="0">
+    <w:nsid w:val="71580AA4"/>
+    <w:multiLevelType w:val="multilevel"/>
+    <w:tmpl w:val="E6A85AE4"/>
+    <w:lvl w:ilvl="0">
+      <w:start w:val="1"/>
+      <w:numFmt w:val="decimal"/>
+      <w:lvlText w:val="%1."/>
+      <w:lvlJc w:val="left"/>
+      <w:pPr>
+        <w:tabs>
+          <w:tab w:val="num" w:pos="720"/>
+        </w:tabs>
+        <w:ind w:left="720" w:hanging="360"/>
+      </w:pPr>
+    </w:lvl>
+    <w:lvl w:ilvl="1" w:tentative="1">
+      <w:start w:val="1"/>
+      <w:numFmt w:val="decimal"/>
+      <w:lvlText w:val="%2."/>
+      <w:lvlJc w:val="left"/>
+      <w:pPr>
+        <w:tabs>
+          <w:tab w:val="num" w:pos="1440"/>
+        </w:tabs>
+        <w:ind w:left="1440" w:hanging="360"/>
+      </w:pPr>
+    </w:lvl>
+    <w:lvl w:ilvl="2" w:tentative="1">
+      <w:start w:val="1"/>
+      <w:numFmt w:val="decimal"/>
+      <w:lvlText w:val="%3."/>
+      <w:lvlJc w:val="left"/>
+      <w:pPr>
+        <w:tabs>
+          <w:tab w:val="num" w:pos="2160"/>
+        </w:tabs>
+        <w:ind w:left="2160" w:hanging="360"/>
+      </w:pPr>
+    </w:lvl>
+    <w:lvl w:ilvl="3" w:tentative="1">
+      <w:start w:val="1"/>
+      <w:numFmt w:val="decimal"/>
+      <w:lvlText w:val="%4."/>
+      <w:lvlJc w:val="left"/>
+      <w:pPr>
+        <w:tabs>
+          <w:tab w:val="num" w:pos="2880"/>
+        </w:tabs>
+        <w:ind w:left="2880" w:hanging="360"/>
+      </w:pPr>
+    </w:lvl>
+    <w:lvl w:ilvl="4" w:tentative="1">
+      <w:start w:val="1"/>
+      <w:numFmt w:val="decimal"/>
+      <w:lvlText w:val="%5."/>
+      <w:lvlJc w:val="left"/>
+      <w:pPr>
+        <w:tabs>
+          <w:tab w:val="num" w:pos="3600"/>
+        </w:tabs>
+        <w:ind w:left="3600" w:hanging="360"/>
+      </w:pPr>
+    </w:lvl>
+    <w:lvl w:ilvl="5" w:tentative="1">
+      <w:start w:val="1"/>
+      <w:numFmt w:val="decimal"/>
+      <w:lvlText w:val="%6."/>
+      <w:lvlJc w:val="left"/>
+      <w:pPr>
+        <w:tabs>
+          <w:tab w:val="num" w:pos="4320"/>
+        </w:tabs>
+        <w:ind w:left="4320" w:hanging="360"/>
+      </w:pPr>
+    </w:lvl>
+    <w:lvl w:ilvl="6" w:tentative="1">
+      <w:start w:val="1"/>
+      <w:numFmt w:val="decimal"/>
+      <w:lvlText w:val="%7."/>
+      <w:lvlJc w:val="left"/>
+      <w:pPr>
+        <w:tabs>
+          <w:tab w:val="num" w:pos="5040"/>
+        </w:tabs>
+        <w:ind w:left="5040" w:hanging="360"/>
+      </w:pPr>
+    </w:lvl>
+    <w:lvl w:ilvl="7" w:tentative="1">
+      <w:start w:val="1"/>
+      <w:numFmt w:val="decimal"/>
+      <w:lvlText w:val="%8."/>
+      <w:lvlJc w:val="left"/>
+      <w:pPr>
+        <w:tabs>
+          <w:tab w:val="num" w:pos="5760"/>
+        </w:tabs>
+        <w:ind w:left="5760" w:hanging="360"/>
+      </w:pPr>
+    </w:lvl>
+    <w:lvl w:ilvl="8" w:tentative="1">
+      <w:start w:val="1"/>
+      <w:numFmt w:val="decimal"/>
+      <w:lvlText w:val="%9."/>
+      <w:lvlJc w:val="left"/>
+      <w:pPr>
+        <w:tabs>
+          <w:tab w:val="num" w:pos="6480"/>
+        </w:tabs>
+        <w:ind w:left="6480" w:hanging="360"/>
+      </w:pPr>
+    </w:lvl>
+  </w:abstractNum>
+  <w:abstractNum w:abstractNumId="15" w15:restartNumberingAfterBreak="0">
     <w:nsid w:val="76A319F7"/>
     <w:multiLevelType w:val="hybridMultilevel"/>
     <w:tmpl w:val="9CAE2E96"/>
@@ -10733,7 +11604,7 @@
       </w:rPr>
     </w:lvl>
   </w:abstractNum>
-  <w:abstractNum w:abstractNumId="15" w15:restartNumberingAfterBreak="0">
+  <w:abstractNum w:abstractNumId="16" w15:restartNumberingAfterBreak="0">
     <w:nsid w:val="7B0F4073"/>
     <w:multiLevelType w:val="multilevel"/>
     <w:tmpl w:val="8EAC041E"/>
@@ -10898,7 +11769,7 @@
     <w:abstractNumId w:val="7"/>
   </w:num>
   <w:num w:numId="6" w16cid:durableId="1061951537">
-    <w:abstractNumId w:val="14"/>
+    <w:abstractNumId w:val="15"/>
   </w:num>
   <w:num w:numId="7" w16cid:durableId="649141055">
     <w:abstractNumId w:val="3"/>
@@ -10916,7 +11787,7 @@
     <w:abstractNumId w:val="1"/>
   </w:num>
   <w:num w:numId="12" w16cid:durableId="1996572024">
-    <w:abstractNumId w:val="15"/>
+    <w:abstractNumId w:val="16"/>
   </w:num>
   <w:num w:numId="13" w16cid:durableId="1869829182">
     <w:abstractNumId w:val="10"/>
@@ -10929,6 +11800,9 @@
   </w:num>
   <w:num w:numId="16" w16cid:durableId="221059487">
     <w:abstractNumId w:val="5"/>
+  </w:num>
+  <w:num w:numId="17" w16cid:durableId="887910648">
+    <w:abstractNumId w:val="14"/>
   </w:num>
 </w:numbering>
 </file>

</xml_diff>

<commit_message>
Add some change to my css file
</commit_message>
<xml_diff>
--- a/Css.docx
+++ b/Css.docx
@@ -13,7 +13,6 @@
           <w:szCs w:val="52"/>
         </w:rPr>
       </w:pPr>
-      <w:proofErr w:type="spellStart"/>
       <w:r>
         <w:rPr>
           <w:b/>
@@ -24,7 +23,6 @@
         </w:rPr>
         <w:t>Css</w:t>
       </w:r>
-      <w:proofErr w:type="spellEnd"/>
     </w:p>
     <w:p>
       <w:pPr>
@@ -37,76 +35,6 @@
           <w:szCs w:val="52"/>
         </w:rPr>
       </w:pPr>
-    </w:p>
-    <w:p>
-      <w:pPr>
-        <w:jc w:val="center"/>
-        <w:rPr>
-          <w:b/>
-          <w:bCs/>
-          <w:color w:val="FF0000"/>
-          <w:sz w:val="72"/>
-          <w:szCs w:val="72"/>
-        </w:rPr>
-      </w:pPr>
-      <w:proofErr w:type="spellStart"/>
-      <w:r>
-        <w:rPr>
-          <w:b/>
-          <w:bCs/>
-          <w:color w:val="FF0000"/>
-          <w:sz w:val="72"/>
-          <w:szCs w:val="72"/>
-        </w:rPr>
-        <w:t>Overflow</w:t>
-      </w:r>
-      <w:proofErr w:type="spellEnd"/>
-      <w:proofErr w:type="gramStart"/>
-      <w:r>
-        <w:rPr>
-          <w:b/>
-          <w:bCs/>
-          <w:color w:val="FF0000"/>
-          <w:sz w:val="72"/>
-          <w:szCs w:val="72"/>
-        </w:rPr>
-        <w:t> :</w:t>
-      </w:r>
-      <w:proofErr w:type="spellStart"/>
-      <w:r>
-        <w:rPr>
-          <w:b/>
-          <w:bCs/>
-          <w:color w:val="FF0000"/>
-          <w:sz w:val="72"/>
-          <w:szCs w:val="72"/>
-        </w:rPr>
-        <w:t>hiddden</w:t>
-      </w:r>
-      <w:proofErr w:type="spellEnd"/>
-      <w:proofErr w:type="gramEnd"/>
-      <w:r>
-        <w:rPr>
-          <w:b/>
-          <w:bCs/>
-          <w:color w:val="FF0000"/>
-          <w:sz w:val="72"/>
-          <w:szCs w:val="72"/>
-        </w:rPr>
-        <w:t xml:space="preserve"> </w:t>
-      </w:r>
-      <w:proofErr w:type="spellStart"/>
-      <w:r>
-        <w:rPr>
-          <w:b/>
-          <w:bCs/>
-          <w:color w:val="FF0000"/>
-          <w:sz w:val="72"/>
-          <w:szCs w:val="72"/>
-        </w:rPr>
-        <w:t>zidha</w:t>
-      </w:r>
-      <w:proofErr w:type="spellEnd"/>
     </w:p>
     <w:p>
       <w:pPr>
@@ -131,20 +59,8 @@
           <w:sz w:val="40"/>
           <w:szCs w:val="40"/>
         </w:rPr>
-        <w:t xml:space="preserve">Apparence du </w:t>
-      </w:r>
-      <w:proofErr w:type="spellStart"/>
-      <w:r>
-        <w:rPr>
-          <w:b/>
-          <w:bCs/>
-          <w:color w:val="FF0000"/>
-          <w:sz w:val="40"/>
-          <w:szCs w:val="40"/>
-        </w:rPr>
-        <w:t>text</w:t>
-      </w:r>
-      <w:proofErr w:type="spellEnd"/>
+        <w:t>Apparence du text</w:t>
+      </w:r>
     </w:p>
     <w:p>
       <w:pPr>
@@ -166,21 +82,12 @@
           <w:szCs w:val="32"/>
         </w:rPr>
       </w:pPr>
-      <w:proofErr w:type="gramStart"/>
       <w:r>
         <w:rPr>
           <w:sz w:val="32"/>
           <w:szCs w:val="32"/>
         </w:rPr>
-        <w:t>font</w:t>
-      </w:r>
-      <w:proofErr w:type="gramEnd"/>
-      <w:r>
-        <w:rPr>
-          <w:sz w:val="32"/>
-          <w:szCs w:val="32"/>
-        </w:rPr>
-        <w:t>-size</w:t>
+        <w:t>font-size</w:t>
       </w:r>
     </w:p>
     <w:p>
@@ -195,31 +102,13 @@
           <w:szCs w:val="32"/>
         </w:rPr>
       </w:pPr>
-      <w:proofErr w:type="gramStart"/>
       <w:r>
         <w:rPr>
           <w:sz w:val="32"/>
           <w:szCs w:val="32"/>
         </w:rPr>
-        <w:t>font</w:t>
-      </w:r>
-      <w:proofErr w:type="gramEnd"/>
-      <w:r>
-        <w:rPr>
-          <w:sz w:val="32"/>
-          <w:szCs w:val="32"/>
-        </w:rPr>
-        <w:t>-</w:t>
-      </w:r>
-      <w:proofErr w:type="spellStart"/>
-      <w:r>
-        <w:rPr>
-          <w:sz w:val="32"/>
-          <w:szCs w:val="32"/>
-        </w:rPr>
-        <w:t>family</w:t>
-      </w:r>
-      <w:proofErr w:type="spellEnd"/>
+        <w:t>font-family</w:t>
+      </w:r>
     </w:p>
     <w:p>
       <w:pPr>
@@ -233,21 +122,12 @@
           <w:szCs w:val="32"/>
         </w:rPr>
       </w:pPr>
-      <w:proofErr w:type="gramStart"/>
       <w:r>
         <w:rPr>
           <w:sz w:val="32"/>
           <w:szCs w:val="32"/>
         </w:rPr>
-        <w:t>font</w:t>
-      </w:r>
-      <w:proofErr w:type="gramEnd"/>
-      <w:r>
-        <w:rPr>
-          <w:sz w:val="32"/>
-          <w:szCs w:val="32"/>
-        </w:rPr>
-        <w:t>-style</w:t>
+        <w:t>font-style</w:t>
       </w:r>
     </w:p>
     <w:p>
@@ -269,25 +149,7 @@
           <w:szCs w:val="32"/>
           <w:lang w:val="en-US"/>
         </w:rPr>
-        <w:t xml:space="preserve">text-align =&gt;Center Or left </w:t>
-      </w:r>
-      <w:proofErr w:type="gramStart"/>
-      <w:r>
-        <w:rPr>
-          <w:sz w:val="32"/>
-          <w:szCs w:val="32"/>
-          <w:lang w:val="en-US"/>
-        </w:rPr>
-        <w:t>Or</w:t>
-      </w:r>
-      <w:proofErr w:type="gramEnd"/>
-      <w:r>
-        <w:rPr>
-          <w:sz w:val="32"/>
-          <w:szCs w:val="32"/>
-          <w:lang w:val="en-US"/>
-        </w:rPr>
-        <w:t xml:space="preserve"> right</w:t>
+        <w:t>text-align =&gt;Center Or left Or right</w:t>
       </w:r>
       <w:r>
         <w:rPr>
@@ -310,47 +172,13 @@
           <w:szCs w:val="32"/>
         </w:rPr>
       </w:pPr>
-      <w:proofErr w:type="gramStart"/>
       <w:r>
         <w:rPr>
           <w:sz w:val="32"/>
           <w:szCs w:val="32"/>
         </w:rPr>
-        <w:t>or</w:t>
-      </w:r>
-      <w:proofErr w:type="gramEnd"/>
-      <w:r>
-        <w:rPr>
-          <w:sz w:val="32"/>
-          <w:szCs w:val="32"/>
-        </w:rPr>
-        <w:t xml:space="preserve"> </w:t>
-      </w:r>
-      <w:proofErr w:type="spellStart"/>
-      <w:r>
-        <w:rPr>
-          <w:sz w:val="32"/>
-          <w:szCs w:val="32"/>
-        </w:rPr>
-        <w:t>text-align</w:t>
-      </w:r>
-      <w:proofErr w:type="spellEnd"/>
-      <w:r>
-        <w:rPr>
-          <w:sz w:val="32"/>
-          <w:szCs w:val="32"/>
-        </w:rPr>
-        <w:t xml:space="preserve">=&gt; </w:t>
-      </w:r>
-      <w:proofErr w:type="spellStart"/>
-      <w:r>
-        <w:rPr>
-          <w:sz w:val="32"/>
-          <w:szCs w:val="32"/>
-        </w:rPr>
-        <w:t>justify</w:t>
-      </w:r>
-      <w:proofErr w:type="spellEnd"/>
+        <w:t>or text-align=&gt; justify</w:t>
+      </w:r>
       <w:r>
         <w:rPr>
           <w:sz w:val="32"/>
@@ -374,7 +202,6 @@
         </w:rPr>
         <w:t xml:space="preserve">La valeur </w:t>
       </w:r>
-      <w:proofErr w:type="spellStart"/>
       <w:r>
         <w:rPr>
           <w:rStyle w:val="CodeHTML"/>
@@ -388,7 +215,6 @@
         </w:rPr>
         <w:t>justify</w:t>
       </w:r>
-      <w:proofErr w:type="spellEnd"/>
       <w:r>
         <w:rPr>
           <w:rFonts w:ascii="Segoe UI" w:hAnsi="Segoe UI" w:cs="Segoe UI"/>
@@ -397,7 +223,6 @@
         </w:rPr>
         <w:t xml:space="preserve"> de la propriété CSS </w:t>
       </w:r>
-      <w:proofErr w:type="spellStart"/>
       <w:r>
         <w:rPr>
           <w:rStyle w:val="CodeHTML"/>
@@ -411,7 +236,6 @@
         </w:rPr>
         <w:t>text-align</w:t>
       </w:r>
-      <w:proofErr w:type="spellEnd"/>
       <w:r>
         <w:rPr>
           <w:rFonts w:ascii="Segoe UI" w:hAnsi="Segoe UI" w:cs="Segoe UI"/>
@@ -500,7 +324,6 @@
           <w:szCs w:val="32"/>
         </w:rPr>
       </w:pPr>
-      <w:proofErr w:type="gramStart"/>
       <w:r>
         <w:rPr>
           <w:b/>
@@ -508,9 +331,8 @@
           <w:sz w:val="32"/>
           <w:szCs w:val="32"/>
         </w:rPr>
-        <w:t>background</w:t>
-      </w:r>
-      <w:proofErr w:type="gramEnd"/>
+        <w:t>background-attachment</w:t>
+      </w:r>
       <w:r>
         <w:rPr>
           <w:b/>
@@ -518,60 +340,38 @@
           <w:sz w:val="32"/>
           <w:szCs w:val="32"/>
         </w:rPr>
-        <w:t>-</w:t>
-      </w:r>
-      <w:proofErr w:type="spellStart"/>
-      <w:r>
-        <w:rPr>
-          <w:b/>
-          <w:bCs/>
+        <w:t> </w:t>
+      </w:r>
+      <w:r>
+        <w:rPr>
           <w:sz w:val="32"/>
           <w:szCs w:val="32"/>
         </w:rPr>
-        <w:t>attachment</w:t>
-      </w:r>
-      <w:proofErr w:type="spellEnd"/>
-      <w:r>
-        <w:rPr>
-          <w:b/>
-          <w:bCs/>
+        <w:t xml:space="preserve">: </w:t>
+      </w:r>
+      <w:r>
+        <w:rPr>
           <w:sz w:val="32"/>
           <w:szCs w:val="32"/>
         </w:rPr>
-        <w:t> </w:t>
+        <w:t>détermine si une image de fond défile avec le contenu d'un élément ou reste fixe à sa position</w:t>
       </w:r>
       <w:r>
         <w:rPr>
           <w:sz w:val="32"/>
           <w:szCs w:val="32"/>
         </w:rPr>
-        <w:t xml:space="preserve">: </w:t>
-      </w:r>
-      <w:r>
-        <w:rPr>
+        <w:t>[</w:t>
+      </w:r>
+      <w:r>
+        <w:rPr>
+          <w:b/>
+          <w:bCs/>
           <w:sz w:val="32"/>
           <w:szCs w:val="32"/>
         </w:rPr>
-        <w:t>détermine si une image de fond défile avec le contenu d'un élément ou reste fixe à sa position</w:t>
-      </w:r>
-      <w:r>
-        <w:rPr>
-          <w:sz w:val="32"/>
-          <w:szCs w:val="32"/>
-        </w:rPr>
-        <w:t>[</w:t>
-      </w:r>
-      <w:proofErr w:type="spellStart"/>
-      <w:r>
-        <w:rPr>
-          <w:b/>
-          <w:bCs/>
-          <w:sz w:val="32"/>
-          <w:szCs w:val="32"/>
-        </w:rPr>
         <w:t>scroll,fixed</w:t>
       </w:r>
-      <w:proofErr w:type="spellEnd"/>
       <w:r>
         <w:rPr>
           <w:sz w:val="32"/>
@@ -592,7 +392,6 @@
           <w:szCs w:val="32"/>
         </w:rPr>
       </w:pPr>
-      <w:proofErr w:type="gramStart"/>
       <w:r>
         <w:rPr>
           <w:b/>
@@ -609,9 +408,8 @@
           <w:sz w:val="32"/>
           <w:szCs w:val="32"/>
         </w:rPr>
-        <w:t>ackground</w:t>
-      </w:r>
-      <w:proofErr w:type="gramEnd"/>
+        <w:t>ackground-position</w:t>
+      </w:r>
       <w:r>
         <w:rPr>
           <w:b/>
@@ -619,42 +417,31 @@
           <w:sz w:val="32"/>
           <w:szCs w:val="32"/>
         </w:rPr>
-        <w:t>-position</w:t>
-      </w:r>
-      <w:r>
-        <w:rPr>
-          <w:b/>
-          <w:bCs/>
+        <w:t> :</w:t>
+      </w:r>
+      <w:r>
+        <w:rPr>
           <w:sz w:val="32"/>
           <w:szCs w:val="32"/>
         </w:rPr>
-        <w:t> :</w:t>
+        <w:t xml:space="preserve"> permet de définir la position initiale d'une image de fond à l'intérieur d'un élément</w:t>
       </w:r>
       <w:r>
         <w:rPr>
           <w:sz w:val="32"/>
           <w:szCs w:val="32"/>
         </w:rPr>
-        <w:t xml:space="preserve"> permet de définir la position initiale d'une image de fond à l'intérieur d'un élément</w:t>
-      </w:r>
-      <w:r>
-        <w:rPr>
+        <w:t>[</w:t>
+      </w:r>
+      <w:r>
+        <w:rPr>
+          <w:b/>
+          <w:bCs/>
           <w:sz w:val="32"/>
           <w:szCs w:val="32"/>
         </w:rPr>
-        <w:t>[</w:t>
-      </w:r>
-      <w:proofErr w:type="spellStart"/>
-      <w:r>
-        <w:rPr>
-          <w:b/>
-          <w:bCs/>
-          <w:sz w:val="32"/>
-          <w:szCs w:val="32"/>
-        </w:rPr>
         <w:t>top,bottom,left,right,center</w:t>
       </w:r>
-      <w:proofErr w:type="spellEnd"/>
       <w:r>
         <w:rPr>
           <w:sz w:val="32"/>
@@ -677,7 +464,6 @@
           <w:szCs w:val="32"/>
         </w:rPr>
       </w:pPr>
-      <w:proofErr w:type="gramStart"/>
       <w:r>
         <w:rPr>
           <w:b/>
@@ -685,9 +471,8 @@
           <w:sz w:val="32"/>
           <w:szCs w:val="32"/>
         </w:rPr>
-        <w:t>background</w:t>
-      </w:r>
-      <w:proofErr w:type="gramEnd"/>
+        <w:t>background-repeat :</w:t>
+      </w:r>
       <w:r>
         <w:rPr>
           <w:b/>
@@ -695,66 +480,21 @@
           <w:sz w:val="32"/>
           <w:szCs w:val="32"/>
         </w:rPr>
-        <w:t>-</w:t>
-      </w:r>
-      <w:proofErr w:type="spellStart"/>
-      <w:r>
-        <w:rPr>
-          <w:b/>
-          <w:bCs/>
+        <w:t xml:space="preserve"> </w:t>
+      </w:r>
+      <w:r>
+        <w:rPr>
           <w:sz w:val="32"/>
           <w:szCs w:val="32"/>
         </w:rPr>
-        <w:t>repeat</w:t>
-      </w:r>
-      <w:proofErr w:type="spellEnd"/>
-      <w:r>
-        <w:rPr>
-          <w:b/>
-          <w:bCs/>
+        <w:t>permet de contrôler la répétition d'une image de fond à l'intérieur d'un élément</w:t>
+      </w:r>
+      <w:r>
+        <w:rPr>
           <w:sz w:val="32"/>
           <w:szCs w:val="32"/>
         </w:rPr>
-        <w:t> :</w:t>
-      </w:r>
-      <w:r>
-        <w:rPr>
-          <w:b/>
-          <w:bCs/>
-          <w:sz w:val="32"/>
-          <w:szCs w:val="32"/>
-        </w:rPr>
-        <w:t xml:space="preserve"> </w:t>
-      </w:r>
-      <w:r>
-        <w:rPr>
-          <w:sz w:val="32"/>
-          <w:szCs w:val="32"/>
-        </w:rPr>
-        <w:t>permet de contrôler la répétition d'une image de fond à l'intérieur d'un élément</w:t>
-      </w:r>
-      <w:r>
-        <w:rPr>
-          <w:sz w:val="32"/>
-          <w:szCs w:val="32"/>
-        </w:rPr>
-        <w:t xml:space="preserve"> [</w:t>
-      </w:r>
-      <w:proofErr w:type="spellStart"/>
-      <w:r>
-        <w:rPr>
-          <w:sz w:val="32"/>
-          <w:szCs w:val="32"/>
-        </w:rPr>
-        <w:t>repeat,repeat-x,repeat-y,repeat-x,no-repeat</w:t>
-      </w:r>
-      <w:proofErr w:type="spellEnd"/>
-      <w:r>
-        <w:rPr>
-          <w:sz w:val="32"/>
-          <w:szCs w:val="32"/>
-        </w:rPr>
-        <w:t>]</w:t>
+        <w:t xml:space="preserve"> [repeat,repeat-x,repeat-y,repeat-x,no-repeat]</w:t>
       </w:r>
       <w:r>
         <w:rPr>
@@ -778,7 +518,6 @@
           <w:szCs w:val="32"/>
         </w:rPr>
       </w:pPr>
-      <w:proofErr w:type="gramStart"/>
       <w:r>
         <w:rPr>
           <w:b/>
@@ -786,48 +525,24 @@
           <w:sz w:val="32"/>
           <w:szCs w:val="32"/>
         </w:rPr>
-        <w:t>background</w:t>
-      </w:r>
-      <w:proofErr w:type="gramEnd"/>
-      <w:r>
-        <w:rPr>
-          <w:b/>
-          <w:bCs/>
+        <w:t>background-size</w:t>
+      </w:r>
+    </w:p>
+    <w:p>
+      <w:pPr>
+        <w:rPr>
           <w:sz w:val="32"/>
           <w:szCs w:val="32"/>
         </w:rPr>
-        <w:t>-size</w:t>
-      </w:r>
-    </w:p>
-    <w:p>
-      <w:pPr>
-        <w:rPr>
+      </w:pPr>
+      <w:r>
+        <w:rPr>
+          <w:b/>
+          <w:bCs/>
           <w:sz w:val="32"/>
           <w:szCs w:val="32"/>
         </w:rPr>
-      </w:pPr>
-      <w:proofErr w:type="spellStart"/>
-      <w:proofErr w:type="gramStart"/>
-      <w:r>
-        <w:rPr>
-          <w:b/>
-          <w:bCs/>
-          <w:sz w:val="32"/>
-          <w:szCs w:val="32"/>
-        </w:rPr>
-        <w:lastRenderedPageBreak/>
-        <w:t>opacity</w:t>
-      </w:r>
-      <w:proofErr w:type="spellEnd"/>
-      <w:proofErr w:type="gramEnd"/>
-      <w:r>
-        <w:rPr>
-          <w:b/>
-          <w:bCs/>
-          <w:sz w:val="32"/>
-          <w:szCs w:val="32"/>
-        </w:rPr>
-        <w:t xml:space="preserve"> : </w:t>
+        <w:t xml:space="preserve">opacity : </w:t>
       </w:r>
       <w:r>
         <w:rPr>
@@ -860,7 +575,6 @@
           <w:szCs w:val="40"/>
         </w:rPr>
       </w:pPr>
-      <w:proofErr w:type="gramStart"/>
       <w:r>
         <w:rPr>
           <w:b/>
@@ -869,31 +583,8 @@
           <w:sz w:val="40"/>
           <w:szCs w:val="40"/>
         </w:rPr>
-        <w:t>border</w:t>
-      </w:r>
-      <w:proofErr w:type="gramEnd"/>
-      <w:r>
-        <w:rPr>
-          <w:b/>
-          <w:bCs/>
-          <w:color w:val="FF0000"/>
-          <w:sz w:val="40"/>
-          <w:szCs w:val="40"/>
-        </w:rPr>
-        <w:t xml:space="preserve"> and </w:t>
-      </w:r>
-      <w:proofErr w:type="spellStart"/>
-      <w:r>
-        <w:rPr>
-          <w:b/>
-          <w:bCs/>
-          <w:color w:val="FF0000"/>
-          <w:sz w:val="40"/>
-          <w:szCs w:val="40"/>
-        </w:rPr>
-        <w:t>shadow</w:t>
-      </w:r>
-      <w:proofErr w:type="spellEnd"/>
+        <w:t>border and shadow</w:t>
+      </w:r>
     </w:p>
     <w:p>
       <w:pPr>
@@ -909,7 +600,6 @@
           <w:szCs w:val="32"/>
         </w:rPr>
       </w:pPr>
-      <w:proofErr w:type="gramStart"/>
       <w:r>
         <w:rPr>
           <w:b/>
@@ -917,49 +607,8 @@
           <w:sz w:val="32"/>
           <w:szCs w:val="32"/>
         </w:rPr>
-        <w:t>border</w:t>
-      </w:r>
-      <w:proofErr w:type="gramEnd"/>
-      <w:r>
-        <w:rPr>
-          <w:b/>
-          <w:bCs/>
-          <w:sz w:val="32"/>
-          <w:szCs w:val="32"/>
-        </w:rPr>
-        <w:t xml:space="preserve"> : 2px </w:t>
-      </w:r>
-      <w:proofErr w:type="spellStart"/>
-      <w:r>
-        <w:rPr>
-          <w:b/>
-          <w:bCs/>
-          <w:sz w:val="32"/>
-          <w:szCs w:val="32"/>
-        </w:rPr>
-        <w:t>solid</w:t>
-      </w:r>
-      <w:proofErr w:type="spellEnd"/>
-      <w:r>
-        <w:rPr>
-          <w:b/>
-          <w:bCs/>
-          <w:sz w:val="32"/>
-          <w:szCs w:val="32"/>
-        </w:rPr>
-        <w:t xml:space="preserve"> </w:t>
-      </w:r>
-      <w:proofErr w:type="spellStart"/>
-      <w:r>
-        <w:rPr>
-          <w:b/>
-          <w:bCs/>
-          <w:sz w:val="32"/>
-          <w:szCs w:val="32"/>
-        </w:rPr>
-        <w:t>red</w:t>
-      </w:r>
-      <w:proofErr w:type="spellEnd"/>
+        <w:t>border : 2px solid red</w:t>
+      </w:r>
     </w:p>
     <w:p>
       <w:pPr>
@@ -984,20 +633,8 @@
           <w:szCs w:val="32"/>
           <w:lang w:val="en-US"/>
         </w:rPr>
-        <w:t xml:space="preserve">border-width: </w:t>
-      </w:r>
-      <w:proofErr w:type="gramStart"/>
-      <w:r>
-        <w:rPr>
-          <w:b/>
-          <w:bCs/>
-          <w:sz w:val="32"/>
-          <w:szCs w:val="32"/>
-          <w:lang w:val="en-US"/>
-        </w:rPr>
-        <w:t>2px;</w:t>
-      </w:r>
-      <w:proofErr w:type="gramEnd"/>
+        <w:t>border-width: 2px;</w:t>
+      </w:r>
     </w:p>
     <w:p>
       <w:pPr>
@@ -1022,20 +659,8 @@
           <w:szCs w:val="32"/>
           <w:lang w:val="en-US"/>
         </w:rPr>
-        <w:t xml:space="preserve">border-style: </w:t>
-      </w:r>
-      <w:proofErr w:type="gramStart"/>
-      <w:r>
-        <w:rPr>
-          <w:b/>
-          <w:bCs/>
-          <w:sz w:val="32"/>
-          <w:szCs w:val="32"/>
-          <w:lang w:val="en-US"/>
-        </w:rPr>
-        <w:t>solid;</w:t>
-      </w:r>
-      <w:proofErr w:type="gramEnd"/>
+        <w:t>border-style: solid;</w:t>
+      </w:r>
     </w:p>
     <w:p>
       <w:pPr>
@@ -1051,7 +676,6 @@
           <w:szCs w:val="32"/>
         </w:rPr>
       </w:pPr>
-      <w:proofErr w:type="gramStart"/>
       <w:r>
         <w:rPr>
           <w:b/>
@@ -1059,57 +683,7 @@
           <w:sz w:val="32"/>
           <w:szCs w:val="32"/>
         </w:rPr>
-        <w:t>border</w:t>
-      </w:r>
-      <w:proofErr w:type="gramEnd"/>
-      <w:r>
-        <w:rPr>
-          <w:b/>
-          <w:bCs/>
-          <w:sz w:val="32"/>
-          <w:szCs w:val="32"/>
-        </w:rPr>
-        <w:t>-</w:t>
-      </w:r>
-      <w:proofErr w:type="spellStart"/>
-      <w:r>
-        <w:rPr>
-          <w:b/>
-          <w:bCs/>
-          <w:sz w:val="32"/>
-          <w:szCs w:val="32"/>
-        </w:rPr>
-        <w:t>color</w:t>
-      </w:r>
-      <w:proofErr w:type="spellEnd"/>
-      <w:r>
-        <w:rPr>
-          <w:b/>
-          <w:bCs/>
-          <w:sz w:val="32"/>
-          <w:szCs w:val="32"/>
-        </w:rPr>
-        <w:t xml:space="preserve">: </w:t>
-      </w:r>
-      <w:proofErr w:type="spellStart"/>
-      <w:r>
-        <w:rPr>
-          <w:b/>
-          <w:bCs/>
-          <w:sz w:val="32"/>
-          <w:szCs w:val="32"/>
-        </w:rPr>
-        <w:t>red</w:t>
-      </w:r>
-      <w:proofErr w:type="spellEnd"/>
-      <w:r>
-        <w:rPr>
-          <w:b/>
-          <w:bCs/>
-          <w:sz w:val="32"/>
-          <w:szCs w:val="32"/>
-        </w:rPr>
-        <w:t>;</w:t>
+        <w:t>border-color: red;</w:t>
       </w:r>
     </w:p>
     <w:p>
@@ -1139,7 +713,6 @@
           <w:szCs w:val="32"/>
         </w:rPr>
       </w:pPr>
-      <w:proofErr w:type="gramStart"/>
       <w:r>
         <w:rPr>
           <w:b/>
@@ -1147,17 +720,7 @@
           <w:sz w:val="32"/>
           <w:szCs w:val="32"/>
         </w:rPr>
-        <w:t>border</w:t>
-      </w:r>
-      <w:proofErr w:type="gramEnd"/>
-      <w:r>
-        <w:rPr>
-          <w:b/>
-          <w:bCs/>
-          <w:sz w:val="32"/>
-          <w:szCs w:val="32"/>
-        </w:rPr>
-        <w:t>-radius: 30% 70% 70% 30% / 30% 58% 42% 70%;</w:t>
+        <w:t>border-radius: 30% 70% 70% 30% / 30% 58% 42% 70%;</w:t>
       </w:r>
     </w:p>
     <w:p>
@@ -1187,7 +750,6 @@
           <w:szCs w:val="32"/>
         </w:rPr>
       </w:pPr>
-      <w:proofErr w:type="gramStart"/>
       <w:r>
         <w:rPr>
           <w:b/>
@@ -1195,85 +757,31 @@
           <w:sz w:val="32"/>
           <w:szCs w:val="32"/>
         </w:rPr>
-        <w:t>box</w:t>
-      </w:r>
-      <w:proofErr w:type="gramEnd"/>
-      <w:r>
-        <w:rPr>
-          <w:b/>
-          <w:bCs/>
+        <w:t xml:space="preserve">box-shadow : </w:t>
+      </w:r>
+      <w:r>
+        <w:rPr>
           <w:sz w:val="32"/>
           <w:szCs w:val="32"/>
         </w:rPr>
-        <w:t>-</w:t>
-      </w:r>
-      <w:proofErr w:type="spellStart"/>
-      <w:r>
-        <w:rPr>
-          <w:b/>
-          <w:bCs/>
+        <w:t>permet d'ajouter une ombre à un élément HTML</w:t>
+      </w:r>
+      <w:r>
+        <w:rPr>
           <w:sz w:val="32"/>
           <w:szCs w:val="32"/>
         </w:rPr>
-        <w:t>shadow</w:t>
-      </w:r>
-      <w:proofErr w:type="spellEnd"/>
-      <w:r>
-        <w:rPr>
-          <w:b/>
-          <w:bCs/>
+        <w:t> ;</w:t>
+      </w:r>
+      <w:r>
+        <w:rPr>
           <w:sz w:val="32"/>
           <w:szCs w:val="32"/>
         </w:rPr>
-        <w:t xml:space="preserve"> : </w:t>
-      </w:r>
-      <w:r>
-        <w:rPr>
-          <w:sz w:val="32"/>
-          <w:szCs w:val="32"/>
-        </w:rPr>
-        <w:t>permet d'ajouter une ombre à un élément HTML</w:t>
-      </w:r>
-      <w:r>
-        <w:rPr>
-          <w:sz w:val="32"/>
-          <w:szCs w:val="32"/>
-        </w:rPr>
-        <w:t> ;</w:t>
-      </w:r>
-      <w:r>
-        <w:rPr>
-          <w:sz w:val="32"/>
-          <w:szCs w:val="32"/>
-        </w:rPr>
         <w:t xml:space="preserve"> </w:t>
       </w:r>
       <w:r>
-        <w:t>box-</w:t>
-      </w:r>
-      <w:proofErr w:type="spellStart"/>
-      <w:r>
-        <w:t>shadow</w:t>
-      </w:r>
-      <w:proofErr w:type="spellEnd"/>
-      <w:r>
-        <w:t xml:space="preserve">: 6px </w:t>
-      </w:r>
-      <w:proofErr w:type="spellStart"/>
-      <w:r>
-        <w:t>6px</w:t>
-      </w:r>
-      <w:proofErr w:type="spellEnd"/>
-      <w:r>
-        <w:t xml:space="preserve"> 25px </w:t>
-      </w:r>
-      <w:proofErr w:type="spellStart"/>
-      <w:r>
-        <w:t>rgba</w:t>
-      </w:r>
-      <w:proofErr w:type="spellEnd"/>
-      <w:r>
-        <w:t>(0, 0, 0, 0.5);</w:t>
+        <w:t>box-shadow: 6px 6px 25px rgba(0, 0, 0, 0.5);</w:t>
       </w:r>
     </w:p>
     <w:p>
@@ -1302,8 +810,6 @@
           <w:szCs w:val="32"/>
         </w:rPr>
       </w:pPr>
-      <w:proofErr w:type="spellStart"/>
-      <w:proofErr w:type="gramStart"/>
       <w:r>
         <w:rPr>
           <w:b/>
@@ -1311,9 +817,8 @@
           <w:sz w:val="32"/>
           <w:szCs w:val="32"/>
         </w:rPr>
-        <w:t>text</w:t>
-      </w:r>
-      <w:proofErr w:type="gramEnd"/>
+        <w:t>text-shadow</w:t>
+      </w:r>
       <w:r>
         <w:rPr>
           <w:b/>
@@ -1321,79 +826,28 @@
           <w:sz w:val="32"/>
           <w:szCs w:val="32"/>
         </w:rPr>
-        <w:t>-shadow</w:t>
-      </w:r>
-      <w:proofErr w:type="spellEnd"/>
-      <w:r>
-        <w:rPr>
-          <w:b/>
-          <w:bCs/>
+        <w:t xml:space="preserve"> : </w:t>
+      </w:r>
+      <w:r>
+        <w:rPr>
           <w:sz w:val="32"/>
           <w:szCs w:val="32"/>
         </w:rPr>
-        <w:t xml:space="preserve"> : </w:t>
+        <w:t>permet d'ajouter une ombre à un texte à l'intérieur d'un élément HTML</w:t>
       </w:r>
       <w:r>
         <w:rPr>
           <w:sz w:val="32"/>
           <w:szCs w:val="32"/>
         </w:rPr>
-        <w:t>permet d'ajouter une ombre à un texte à l'intérieur d'un élément HTML</w:t>
-      </w:r>
-      <w:r>
-        <w:rPr>
-          <w:sz w:val="32"/>
-          <w:szCs w:val="32"/>
-        </w:rPr>
         <w:t xml:space="preserve"> ; </w:t>
       </w:r>
-      <w:proofErr w:type="spellStart"/>
-      <w:r>
-        <w:rPr>
-          <w:sz w:val="24"/>
-          <w:szCs w:val="24"/>
-        </w:rPr>
-        <w:t>text-shadow</w:t>
-      </w:r>
-      <w:proofErr w:type="spellEnd"/>
-      <w:r>
-        <w:rPr>
-          <w:sz w:val="24"/>
-          <w:szCs w:val="24"/>
-        </w:rPr>
-        <w:t xml:space="preserve">: 3px </w:t>
-      </w:r>
-      <w:proofErr w:type="spellStart"/>
-      <w:r>
-        <w:rPr>
-          <w:sz w:val="24"/>
-          <w:szCs w:val="24"/>
-        </w:rPr>
-        <w:t>3px</w:t>
-      </w:r>
-      <w:proofErr w:type="spellEnd"/>
-      <w:r>
-        <w:rPr>
-          <w:sz w:val="24"/>
-          <w:szCs w:val="24"/>
-        </w:rPr>
-        <w:t xml:space="preserve"> 0px </w:t>
-      </w:r>
-      <w:proofErr w:type="spellStart"/>
-      <w:r>
-        <w:rPr>
-          <w:sz w:val="24"/>
-          <w:szCs w:val="24"/>
-        </w:rPr>
-        <w:t>rgba</w:t>
-      </w:r>
-      <w:proofErr w:type="spellEnd"/>
-      <w:r>
-        <w:rPr>
-          <w:sz w:val="24"/>
-          <w:szCs w:val="24"/>
-        </w:rPr>
-        <w:t>(0,0,0,0.2);</w:t>
+      <w:r>
+        <w:rPr>
+          <w:sz w:val="24"/>
+          <w:szCs w:val="24"/>
+        </w:rPr>
+        <w:t>text-shadow: 3px 3px 0px rgba(0,0,0,0.2);</w:t>
       </w:r>
     </w:p>
     <w:p>
@@ -1451,50 +905,30 @@
           <w:lang w:val="en-US"/>
         </w:rPr>
       </w:pPr>
-      <w:proofErr w:type="gramStart"/>
       <w:r>
         <w:rPr>
           <w:sz w:val="32"/>
           <w:szCs w:val="32"/>
           <w:lang w:val="en-US"/>
         </w:rPr>
-        <w:t>:hover</w:t>
-      </w:r>
-      <w:proofErr w:type="gramEnd"/>
-      <w:r>
-        <w:rPr>
-          <w:sz w:val="32"/>
-          <w:szCs w:val="32"/>
+        <w:t>:hover :active :focus</w:t>
+      </w:r>
+    </w:p>
+    <w:p>
+      <w:pPr>
+        <w:rPr>
+          <w:sz w:val="24"/>
+          <w:szCs w:val="24"/>
           <w:lang w:val="en-US"/>
         </w:rPr>
-        <w:t> :active :focus</w:t>
-      </w:r>
-    </w:p>
-    <w:p>
-      <w:pPr>
+      </w:pPr>
+      <w:r>
         <w:rPr>
           <w:sz w:val="24"/>
           <w:szCs w:val="24"/>
           <w:lang w:val="en-US"/>
         </w:rPr>
-      </w:pPr>
-      <w:proofErr w:type="gramStart"/>
-      <w:r>
-        <w:rPr>
-          <w:sz w:val="24"/>
-          <w:szCs w:val="24"/>
-          <w:lang w:val="en-US"/>
-        </w:rPr>
-        <w:t>a:hover</w:t>
-      </w:r>
-      <w:proofErr w:type="gramEnd"/>
-      <w:r>
-        <w:rPr>
-          <w:sz w:val="24"/>
-          <w:szCs w:val="24"/>
-          <w:lang w:val="en-US"/>
-        </w:rPr>
-        <w:t xml:space="preserve"> {</w:t>
+        <w:t>a:hover {</w:t>
       </w:r>
     </w:p>
     <w:p>
@@ -1542,7 +976,6 @@
           <w:szCs w:val="40"/>
         </w:rPr>
       </w:pPr>
-      <w:proofErr w:type="spellStart"/>
       <w:r>
         <w:rPr>
           <w:b/>
@@ -1553,7 +986,6 @@
         </w:rPr>
         <w:t>Overflow</w:t>
       </w:r>
-      <w:proofErr w:type="spellEnd"/>
     </w:p>
     <w:p>
       <w:pPr>
@@ -1576,39 +1008,7 @@
           <w:rFonts w:ascii="Segoe UI" w:hAnsi="Segoe UI" w:cs="Segoe UI"/>
           <w:color w:val="374151"/>
         </w:rPr>
-        <w:t>"</w:t>
-      </w:r>
-      <w:proofErr w:type="spellStart"/>
-      <w:r>
-        <w:rPr>
-          <w:rFonts w:ascii="Segoe UI" w:hAnsi="Segoe UI" w:cs="Segoe UI"/>
-          <w:color w:val="374151"/>
-        </w:rPr>
-        <w:t>Overflow</w:t>
-      </w:r>
-      <w:proofErr w:type="spellEnd"/>
-      <w:r>
-        <w:rPr>
-          <w:rFonts w:ascii="Segoe UI" w:hAnsi="Segoe UI" w:cs="Segoe UI"/>
-          <w:color w:val="374151"/>
-        </w:rPr>
-        <w:t>" en CSS est utilisé pour contrôler le comportement des éléments qui dépassent les limites de leur conteneur. En français, "</w:t>
-      </w:r>
-      <w:proofErr w:type="spellStart"/>
-      <w:r>
-        <w:rPr>
-          <w:rFonts w:ascii="Segoe UI" w:hAnsi="Segoe UI" w:cs="Segoe UI"/>
-          <w:color w:val="374151"/>
-        </w:rPr>
-        <w:t>overflow</w:t>
-      </w:r>
-      <w:proofErr w:type="spellEnd"/>
-      <w:r>
-        <w:rPr>
-          <w:rFonts w:ascii="Segoe UI" w:hAnsi="Segoe UI" w:cs="Segoe UI"/>
-          <w:color w:val="374151"/>
-        </w:rPr>
-        <w:t>" se traduit par "débordement".</w:t>
+        <w:t>"Overflow" en CSS est utilisé pour contrôler le comportement des éléments qui dépassent les limites de leur conteneur. En français, "overflow" se traduit par "débordement".</w:t>
       </w:r>
     </w:p>
     <w:p>
@@ -1632,24 +1032,7 @@
           <w:rFonts w:ascii="Segoe UI" w:hAnsi="Segoe UI" w:cs="Segoe UI"/>
           <w:color w:val="374151"/>
         </w:rPr>
-        <w:lastRenderedPageBreak/>
-        <w:t>Il existe quatre valeurs principales pour la propriété "</w:t>
-      </w:r>
-      <w:proofErr w:type="spellStart"/>
-      <w:r>
-        <w:rPr>
-          <w:rFonts w:ascii="Segoe UI" w:hAnsi="Segoe UI" w:cs="Segoe UI"/>
-          <w:color w:val="374151"/>
-        </w:rPr>
-        <w:t>overflow</w:t>
-      </w:r>
-      <w:proofErr w:type="spellEnd"/>
-      <w:r>
-        <w:rPr>
-          <w:rFonts w:ascii="Segoe UI" w:hAnsi="Segoe UI" w:cs="Segoe UI"/>
-          <w:color w:val="374151"/>
-        </w:rPr>
-        <w:t>" en CSS :</w:t>
+        <w:t>Il existe quatre valeurs principales pour la propriété "overflow" en CSS :</w:t>
       </w:r>
     </w:p>
     <w:p>
@@ -1672,7 +1055,6 @@
           <w:color w:val="374151"/>
         </w:rPr>
       </w:pPr>
-      <w:proofErr w:type="gramStart"/>
       <w:r>
         <w:rPr>
           <w:rStyle w:val="CodeHTML"/>
@@ -1686,7 +1068,6 @@
         </w:rPr>
         <w:t>visible</w:t>
       </w:r>
-      <w:proofErr w:type="gramEnd"/>
       <w:r>
         <w:rPr>
           <w:rFonts w:ascii="Segoe UI" w:hAnsi="Segoe UI" w:cs="Segoe UI"/>
@@ -1715,8 +1096,6 @@
           <w:color w:val="374151"/>
         </w:rPr>
       </w:pPr>
-      <w:proofErr w:type="spellStart"/>
-      <w:proofErr w:type="gramStart"/>
       <w:r>
         <w:rPr>
           <w:rStyle w:val="CodeHTML"/>
@@ -1728,10 +1107,9 @@
           <w:szCs w:val="21"/>
           <w:bdr w:val="single" w:sz="2" w:space="0" w:color="D9D9E3" w:frame="1"/>
         </w:rPr>
+        <w:lastRenderedPageBreak/>
         <w:t>hidden</w:t>
       </w:r>
-      <w:proofErr w:type="spellEnd"/>
-      <w:proofErr w:type="gramEnd"/>
       <w:r>
         <w:rPr>
           <w:rFonts w:ascii="Segoe UI" w:hAnsi="Segoe UI" w:cs="Segoe UI"/>
@@ -1760,7 +1138,6 @@
           <w:color w:val="374151"/>
         </w:rPr>
       </w:pPr>
-      <w:proofErr w:type="gramStart"/>
       <w:r>
         <w:rPr>
           <w:rStyle w:val="CodeHTML"/>
@@ -1774,7 +1151,6 @@
         </w:rPr>
         <w:t>scroll</w:t>
       </w:r>
-      <w:proofErr w:type="gramEnd"/>
       <w:r>
         <w:rPr>
           <w:rFonts w:ascii="Segoe UI" w:hAnsi="Segoe UI" w:cs="Segoe UI"/>
@@ -1803,7 +1179,6 @@
           <w:color w:val="374151"/>
         </w:rPr>
       </w:pPr>
-      <w:proofErr w:type="gramStart"/>
       <w:r>
         <w:rPr>
           <w:rStyle w:val="CodeHTML"/>
@@ -1817,7 +1192,6 @@
         </w:rPr>
         <w:t>auto</w:t>
       </w:r>
-      <w:proofErr w:type="gramEnd"/>
       <w:r>
         <w:rPr>
           <w:rFonts w:ascii="Segoe UI" w:hAnsi="Segoe UI" w:cs="Segoe UI"/>
@@ -1879,36 +1253,20 @@
           <w:color w:val="CCCCCC"/>
           <w:sz w:val="21"/>
           <w:szCs w:val="21"/>
-          <w:lang w:eastAsia="fr-FR"/>
-        </w:rPr>
-      </w:pPr>
-      <w:proofErr w:type="gramStart"/>
+          <w:lang w:val="en-US" w:eastAsia="fr-FR"/>
+        </w:rPr>
+      </w:pPr>
       <w:r>
         <w:rPr>
           <w:rFonts w:ascii="Consolas" w:eastAsia="Times New Roman" w:hAnsi="Consolas" w:cs="Times New Roman"/>
           <w:color w:val="D7BA7D"/>
           <w:sz w:val="21"/>
           <w:szCs w:val="21"/>
-          <w:lang w:eastAsia="fr-FR"/>
+          <w:lang w:val="en-US" w:eastAsia="fr-FR"/>
         </w:rPr>
         <w:t>.conteneur</w:t>
       </w:r>
-      <w:proofErr w:type="gramEnd"/>
-      <w:r>
-        <w:rPr>
-          <w:rFonts w:ascii="Consolas" w:eastAsia="Times New Roman" w:hAnsi="Consolas" w:cs="Times New Roman"/>
-          <w:color w:val="CCCCCC"/>
-          <w:sz w:val="21"/>
-          <w:szCs w:val="21"/>
-          <w:lang w:eastAsia="fr-FR"/>
-        </w:rPr>
-        <w:t xml:space="preserve"> {</w:t>
-      </w:r>
-    </w:p>
-    <w:p>
-      <w:pPr>
-        <w:shd w:val="clear" w:color="auto" w:fill="1F1F1F"/>
-        <w:spacing w:after="0" w:line="285" w:lineRule="atLeast"/>
+      <w:r>
         <w:rPr>
           <w:rFonts w:ascii="Consolas" w:eastAsia="Times New Roman" w:hAnsi="Consolas" w:cs="Times New Roman"/>
           <w:color w:val="CCCCCC"/>
@@ -1916,14 +1274,28 @@
           <w:szCs w:val="21"/>
           <w:lang w:val="en-US" w:eastAsia="fr-FR"/>
         </w:rPr>
-      </w:pPr>
-      <w:r>
+        <w:t xml:space="preserve"> {</w:t>
+      </w:r>
+    </w:p>
+    <w:p>
+      <w:pPr>
+        <w:shd w:val="clear" w:color="auto" w:fill="1F1F1F"/>
+        <w:spacing w:after="0" w:line="285" w:lineRule="atLeast"/>
         <w:rPr>
           <w:rFonts w:ascii="Consolas" w:eastAsia="Times New Roman" w:hAnsi="Consolas" w:cs="Times New Roman"/>
           <w:color w:val="CCCCCC"/>
           <w:sz w:val="21"/>
           <w:szCs w:val="21"/>
-          <w:lang w:eastAsia="fr-FR"/>
+          <w:lang w:val="en-US" w:eastAsia="fr-FR"/>
+        </w:rPr>
+      </w:pPr>
+      <w:r>
+        <w:rPr>
+          <w:rFonts w:ascii="Consolas" w:eastAsia="Times New Roman" w:hAnsi="Consolas" w:cs="Times New Roman"/>
+          <w:color w:val="CCCCCC"/>
+          <w:sz w:val="21"/>
+          <w:szCs w:val="21"/>
+          <w:lang w:val="en-US" w:eastAsia="fr-FR"/>
         </w:rPr>
         <w:t xml:space="preserve">  </w:t>
       </w:r>
@@ -1947,7 +1319,6 @@
         </w:rPr>
         <w:t xml:space="preserve">: </w:t>
       </w:r>
-      <w:proofErr w:type="gramStart"/>
       <w:r>
         <w:rPr>
           <w:rFonts w:ascii="Consolas" w:eastAsia="Times New Roman" w:hAnsi="Consolas" w:cs="Times New Roman"/>
@@ -1968,7 +1339,6 @@
         </w:rPr>
         <w:t>;</w:t>
       </w:r>
-      <w:proofErr w:type="gramEnd"/>
     </w:p>
     <w:p>
       <w:pPr>
@@ -2012,7 +1382,6 @@
         </w:rPr>
         <w:t xml:space="preserve">: </w:t>
       </w:r>
-      <w:proofErr w:type="gramStart"/>
       <w:r>
         <w:rPr>
           <w:rFonts w:ascii="Consolas" w:eastAsia="Times New Roman" w:hAnsi="Consolas" w:cs="Times New Roman"/>
@@ -2033,7 +1402,6 @@
         </w:rPr>
         <w:t>;</w:t>
       </w:r>
-      <w:proofErr w:type="gramEnd"/>
     </w:p>
     <w:p>
       <w:pPr>
@@ -2105,29 +1473,7 @@
           <w:szCs w:val="21"/>
           <w:lang w:val="en-US" w:eastAsia="fr-FR"/>
         </w:rPr>
-        <w:t xml:space="preserve">/* </w:t>
-      </w:r>
-      <w:proofErr w:type="spellStart"/>
-      <w:r>
-        <w:rPr>
-          <w:rFonts w:ascii="Consolas" w:eastAsia="Times New Roman" w:hAnsi="Consolas" w:cs="Times New Roman"/>
-          <w:color w:val="6A9955"/>
-          <w:sz w:val="21"/>
-          <w:szCs w:val="21"/>
-          <w:lang w:val="en-US" w:eastAsia="fr-FR"/>
-        </w:rPr>
-        <w:t>ou</w:t>
-      </w:r>
-      <w:proofErr w:type="spellEnd"/>
-      <w:r>
-        <w:rPr>
-          <w:rFonts w:ascii="Consolas" w:eastAsia="Times New Roman" w:hAnsi="Consolas" w:cs="Times New Roman"/>
-          <w:color w:val="6A9955"/>
-          <w:sz w:val="21"/>
-          <w:szCs w:val="21"/>
-          <w:lang w:val="en-US" w:eastAsia="fr-FR"/>
-        </w:rPr>
-        <w:t xml:space="preserve"> scroll, visible, auto */</w:t>
+        <w:t>/* ou scroll, visible, auto */</w:t>
       </w:r>
     </w:p>
     <w:p>
@@ -2168,7 +1514,6 @@
         </w:rPr>
         <w:t xml:space="preserve">Dans cet exemple, le conteneur aura une largeur de 300 pixels et une hauteur de 200 pixels. Si le contenu de ce conteneur dépasse les dimensions spécifiées, son comportement sera déterminé par la valeur de la propriété </w:t>
       </w:r>
-      <w:proofErr w:type="spellStart"/>
       <w:r>
         <w:rPr>
           <w:rStyle w:val="CodeHTML"/>
@@ -2182,7 +1527,6 @@
         </w:rPr>
         <w:t>overflow</w:t>
       </w:r>
-      <w:proofErr w:type="spellEnd"/>
       <w:r>
         <w:rPr>
           <w:rFonts w:ascii="Segoe UI" w:hAnsi="Segoe UI" w:cs="Segoe UI"/>
@@ -2337,29 +1681,7 @@
           <w:sz w:val="40"/>
           <w:szCs w:val="40"/>
         </w:rPr>
-        <w:t xml:space="preserve">Le </w:t>
-      </w:r>
-      <w:proofErr w:type="spellStart"/>
-      <w:r>
-        <w:rPr>
-          <w:b/>
-          <w:bCs/>
-          <w:color w:val="FF0000"/>
-          <w:sz w:val="40"/>
-          <w:szCs w:val="40"/>
-        </w:rPr>
-        <w:t>modele</w:t>
-      </w:r>
-      <w:proofErr w:type="spellEnd"/>
-      <w:r>
-        <w:rPr>
-          <w:b/>
-          <w:bCs/>
-          <w:color w:val="FF0000"/>
-          <w:sz w:val="40"/>
-          <w:szCs w:val="40"/>
-        </w:rPr>
-        <w:t xml:space="preserve"> des boites</w:t>
+        <w:t>Le modele des boites</w:t>
       </w:r>
       <w:r>
         <w:rPr>
@@ -2387,7 +1709,6 @@
           <w:szCs w:val="32"/>
         </w:rPr>
       </w:pPr>
-      <w:proofErr w:type="spellStart"/>
       <w:r>
         <w:rPr>
           <w:b/>
@@ -2397,18 +1718,7 @@
           <w:szCs w:val="32"/>
         </w:rPr>
         <w:lastRenderedPageBreak/>
-        <w:t>Inline</w:t>
-      </w:r>
-      <w:proofErr w:type="spellEnd"/>
-      <w:r>
-        <w:rPr>
-          <w:b/>
-          <w:bCs/>
-          <w:color w:val="70AD47" w:themeColor="accent6"/>
-          <w:sz w:val="32"/>
-          <w:szCs w:val="32"/>
-        </w:rPr>
-        <w:t xml:space="preserve"> et block</w:t>
+        <w:t>Inline et block</w:t>
       </w:r>
     </w:p>
     <w:p>
@@ -2443,7 +1753,6 @@
           <w:color w:val="271A38"/>
         </w:rPr>
       </w:pPr>
-      <w:proofErr w:type="gramStart"/>
       <w:r>
         <w:rPr>
           <w:rStyle w:val="CodeHTML"/>
@@ -2458,15 +1767,7 @@
           <w:rFonts w:ascii="Arial" w:hAnsi="Arial" w:cs="Arial"/>
           <w:color w:val="271A38"/>
         </w:rPr>
-        <w:t>:</w:t>
-      </w:r>
-      <w:proofErr w:type="gramEnd"/>
-      <w:r>
-        <w:rPr>
-          <w:rFonts w:ascii="Arial" w:hAnsi="Arial" w:cs="Arial"/>
-          <w:color w:val="271A38"/>
-        </w:rPr>
-        <w:t xml:space="preserve"> ce type de balise crée automatiquement un retour à la ligne avant et après ; </w:t>
+        <w:t>: ce type de balise crée automatiquement un retour à la ligne avant et après ; </w:t>
       </w:r>
     </w:p>
     <w:p>
@@ -2483,8 +1784,6 @@
           <w:color w:val="271A38"/>
         </w:rPr>
       </w:pPr>
-      <w:proofErr w:type="spellStart"/>
-      <w:proofErr w:type="gramStart"/>
       <w:r>
         <w:rPr>
           <w:rStyle w:val="CodeHTML"/>
@@ -2494,21 +1793,12 @@
         </w:rPr>
         <w:t>inline</w:t>
       </w:r>
-      <w:proofErr w:type="spellEnd"/>
       <w:r>
         <w:rPr>
           <w:rFonts w:ascii="Arial" w:hAnsi="Arial" w:cs="Arial"/>
           <w:color w:val="271A38"/>
         </w:rPr>
-        <w:t>:</w:t>
-      </w:r>
-      <w:proofErr w:type="gramEnd"/>
-      <w:r>
-        <w:rPr>
-          <w:rFonts w:ascii="Arial" w:hAnsi="Arial" w:cs="Arial"/>
-          <w:color w:val="271A38"/>
-        </w:rPr>
-        <w:t xml:space="preserve"> ce type se trouve obligatoirement à l'intérieur d'une balise  </w:t>
+        <w:t>: ce type se trouve obligatoirement à l'intérieur d'une balise  </w:t>
       </w:r>
       <w:r>
         <w:rPr>
@@ -2610,7 +1900,6 @@
           <w:lang w:eastAsia="fr-FR"/>
         </w:rPr>
       </w:pPr>
-      <w:proofErr w:type="gramStart"/>
       <w:r>
         <w:rPr>
           <w:rFonts w:ascii="Ubuntu Mono" w:eastAsia="Times New Roman" w:hAnsi="Ubuntu Mono" w:cs="Courier New"/>
@@ -2624,7 +1913,6 @@
         </w:rPr>
         <w:t>block</w:t>
       </w:r>
-      <w:proofErr w:type="gramEnd"/>
       <w:r>
         <w:rPr>
           <w:rFonts w:ascii="Segoe UI" w:eastAsia="Times New Roman" w:hAnsi="Segoe UI" w:cs="Segoe UI"/>
@@ -2658,8 +1946,6 @@
           <w:lang w:eastAsia="fr-FR"/>
         </w:rPr>
       </w:pPr>
-      <w:proofErr w:type="spellStart"/>
-      <w:proofErr w:type="gramStart"/>
       <w:r>
         <w:rPr>
           <w:rFonts w:ascii="Ubuntu Mono" w:eastAsia="Times New Roman" w:hAnsi="Ubuntu Mono" w:cs="Courier New"/>
@@ -2673,8 +1959,6 @@
         </w:rPr>
         <w:t>inline</w:t>
       </w:r>
-      <w:proofErr w:type="spellEnd"/>
-      <w:proofErr w:type="gramEnd"/>
       <w:r>
         <w:rPr>
           <w:rFonts w:ascii="Segoe UI" w:eastAsia="Times New Roman" w:hAnsi="Segoe UI" w:cs="Segoe UI"/>
@@ -2708,8 +1992,6 @@
           <w:lang w:eastAsia="fr-FR"/>
         </w:rPr>
       </w:pPr>
-      <w:proofErr w:type="spellStart"/>
-      <w:proofErr w:type="gramStart"/>
       <w:r>
         <w:rPr>
           <w:rFonts w:ascii="Ubuntu Mono" w:eastAsia="Times New Roman" w:hAnsi="Ubuntu Mono" w:cs="Courier New"/>
@@ -2721,22 +2003,7 @@
           <w:bdr w:val="single" w:sz="2" w:space="0" w:color="D9D9E3" w:frame="1"/>
           <w:lang w:eastAsia="fr-FR"/>
         </w:rPr>
-        <w:t>inline</w:t>
-      </w:r>
-      <w:proofErr w:type="spellEnd"/>
-      <w:proofErr w:type="gramEnd"/>
-      <w:r>
-        <w:rPr>
-          <w:rFonts w:ascii="Ubuntu Mono" w:eastAsia="Times New Roman" w:hAnsi="Ubuntu Mono" w:cs="Courier New"/>
-          <w:b/>
-          <w:bCs/>
-          <w:color w:val="374151"/>
-          <w:sz w:val="21"/>
-          <w:szCs w:val="21"/>
-          <w:bdr w:val="single" w:sz="2" w:space="0" w:color="D9D9E3" w:frame="1"/>
-          <w:lang w:eastAsia="fr-FR"/>
-        </w:rPr>
-        <w:t>-block</w:t>
+        <w:t>inline-block</w:t>
       </w:r>
       <w:r>
         <w:rPr>
@@ -2746,29 +2013,7 @@
           <w:szCs w:val="24"/>
           <w:lang w:eastAsia="fr-FR"/>
         </w:rPr>
-        <w:t xml:space="preserve"> : L'élément est affiché comme un élément en ligne qui conserve les propriétés d'un élément en bloc. Il démarre sur la même ligne que les autres éléments en ligne, mais peut avoir une largeur, une hauteur, des marges et des </w:t>
-      </w:r>
-      <w:proofErr w:type="spellStart"/>
-      <w:r>
-        <w:rPr>
-          <w:rFonts w:ascii="Segoe UI" w:eastAsia="Times New Roman" w:hAnsi="Segoe UI" w:cs="Segoe UI"/>
-          <w:color w:val="374151"/>
-          <w:sz w:val="24"/>
-          <w:szCs w:val="24"/>
-          <w:lang w:eastAsia="fr-FR"/>
-        </w:rPr>
-        <w:t>paddings</w:t>
-      </w:r>
-      <w:proofErr w:type="spellEnd"/>
-      <w:r>
-        <w:rPr>
-          <w:rFonts w:ascii="Segoe UI" w:eastAsia="Times New Roman" w:hAnsi="Segoe UI" w:cs="Segoe UI"/>
-          <w:color w:val="374151"/>
-          <w:sz w:val="24"/>
-          <w:szCs w:val="24"/>
-          <w:lang w:eastAsia="fr-FR"/>
-        </w:rPr>
-        <w:t xml:space="preserve"> définis.</w:t>
+        <w:t xml:space="preserve"> : L'élément est affiché comme un élément en ligne qui conserve les propriétés d'un élément en bloc. Il démarre sur la même ligne que les autres éléments en ligne, mais peut avoir une largeur, une hauteur, des marges et des paddings définis.</w:t>
       </w:r>
     </w:p>
     <w:p>
@@ -2793,7 +2038,6 @@
           <w:lang w:eastAsia="fr-FR"/>
         </w:rPr>
       </w:pPr>
-      <w:proofErr w:type="gramStart"/>
       <w:r>
         <w:rPr>
           <w:rFonts w:ascii="Ubuntu Mono" w:eastAsia="Times New Roman" w:hAnsi="Ubuntu Mono" w:cs="Courier New"/>
@@ -2807,7 +2051,6 @@
         </w:rPr>
         <w:t>none</w:t>
       </w:r>
-      <w:proofErr w:type="gramEnd"/>
       <w:r>
         <w:rPr>
           <w:rFonts w:ascii="Segoe UI" w:eastAsia="Times New Roman" w:hAnsi="Segoe UI" w:cs="Segoe UI"/>
@@ -2841,8 +2084,6 @@
           <w:lang w:eastAsia="fr-FR"/>
         </w:rPr>
       </w:pPr>
-      <w:proofErr w:type="spellStart"/>
-      <w:proofErr w:type="gramStart"/>
       <w:r>
         <w:rPr>
           <w:rFonts w:ascii="Ubuntu Mono" w:eastAsia="Times New Roman" w:hAnsi="Ubuntu Mono" w:cs="Courier New"/>
@@ -2856,8 +2097,6 @@
         </w:rPr>
         <w:t>flex</w:t>
       </w:r>
-      <w:proofErr w:type="spellEnd"/>
-      <w:proofErr w:type="gramEnd"/>
       <w:r>
         <w:rPr>
           <w:rFonts w:ascii="Segoe UI" w:eastAsia="Times New Roman" w:hAnsi="Segoe UI" w:cs="Segoe UI"/>
@@ -2891,8 +2130,6 @@
           <w:lang w:eastAsia="fr-FR"/>
         </w:rPr>
       </w:pPr>
-      <w:proofErr w:type="spellStart"/>
-      <w:proofErr w:type="gramStart"/>
       <w:r>
         <w:rPr>
           <w:rFonts w:ascii="Ubuntu Mono" w:eastAsia="Times New Roman" w:hAnsi="Ubuntu Mono" w:cs="Courier New"/>
@@ -2906,8 +2143,6 @@
         </w:rPr>
         <w:t>grid</w:t>
       </w:r>
-      <w:proofErr w:type="spellEnd"/>
-      <w:proofErr w:type="gramEnd"/>
       <w:r>
         <w:rPr>
           <w:rFonts w:ascii="Segoe UI" w:eastAsia="Times New Roman" w:hAnsi="Segoe UI" w:cs="Segoe UI"/>
@@ -3045,18 +2280,7 @@
           <w:szCs w:val="24"/>
           <w:lang w:eastAsia="fr-FR"/>
         </w:rPr>
-        <w:t>Dans les méthodes que nous avons vues jusqu'à maintenant, le navigateur dispose les éléments afin qu'ils ne se superposent jamais. Ils font partie d'un flux normal. Mais nous allons maintenant voir une nouvelle propriété</w:t>
-      </w:r>
-      <w:proofErr w:type="gramStart"/>
-      <w:r>
-        <w:rPr>
-          <w:rFonts w:ascii="Arial" w:eastAsia="Times New Roman" w:hAnsi="Arial" w:cs="Arial"/>
-          <w:color w:val="271A38"/>
-          <w:sz w:val="24"/>
-          <w:szCs w:val="24"/>
-          <w:lang w:eastAsia="fr-FR"/>
-        </w:rPr>
-        <w:t> :</w:t>
+        <w:t>Dans les méthodes que nous avons vues jusqu'à maintenant, le navigateur dispose les éléments afin qu'ils ne se superposent jamais. Ils font partie d'un flux normal. Mais nous allons maintenant voir une nouvelle propriété :</w:t>
       </w:r>
       <w:r>
         <w:rPr>
@@ -3070,7 +2294,6 @@
         </w:rPr>
         <w:t>position</w:t>
       </w:r>
-      <w:proofErr w:type="gramEnd"/>
       <w:r>
         <w:rPr>
           <w:rFonts w:ascii="Arial" w:eastAsia="Times New Roman" w:hAnsi="Arial" w:cs="Arial"/>
@@ -3239,7 +2462,6 @@
         </w:rPr>
         <w:t> comme </w:t>
       </w:r>
-      <w:proofErr w:type="spellStart"/>
       <w:r>
         <w:rPr>
           <w:rFonts w:ascii="Courier New" w:eastAsia="Times New Roman" w:hAnsi="Courier New" w:cs="Courier New"/>
@@ -3252,7 +2474,6 @@
         </w:rPr>
         <w:t>fixed</w:t>
       </w:r>
-      <w:proofErr w:type="spellEnd"/>
       <w:r>
         <w:rPr>
           <w:rFonts w:ascii="Arial" w:eastAsia="Times New Roman" w:hAnsi="Arial" w:cs="Arial"/>
@@ -3263,7 +2484,6 @@
         </w:rPr>
         <w:t> ou encore </w:t>
       </w:r>
-      <w:proofErr w:type="spellStart"/>
       <w:r>
         <w:rPr>
           <w:rFonts w:ascii="Courier New" w:eastAsia="Times New Roman" w:hAnsi="Courier New" w:cs="Courier New"/>
@@ -3276,7 +2496,6 @@
         </w:rPr>
         <w:t>sticky</w:t>
       </w:r>
-      <w:proofErr w:type="spellEnd"/>
       <w:r>
         <w:rPr>
           <w:rFonts w:ascii="Arial" w:eastAsia="Times New Roman" w:hAnsi="Arial" w:cs="Arial"/>
@@ -3308,20 +2527,8 @@
           <w:szCs w:val="24"/>
           <w:lang w:eastAsia="fr-FR"/>
         </w:rPr>
-        <w:t xml:space="preserve">Le positionnement fonctionne aussi bien sur des balises qui </w:t>
-      </w:r>
-      <w:proofErr w:type="gramStart"/>
-      <w:r>
-        <w:rPr>
-          <w:rFonts w:ascii="Arial" w:eastAsia="Times New Roman" w:hAnsi="Arial" w:cs="Arial"/>
-          <w:color w:val="271A38"/>
-          <w:sz w:val="24"/>
-          <w:szCs w:val="24"/>
-          <w:lang w:eastAsia="fr-FR"/>
-        </w:rPr>
-        <w:t>sont  </w:t>
-      </w:r>
-      <w:proofErr w:type="spellStart"/>
+        <w:t>Le positionnement fonctionne aussi bien sur des balises qui sont  </w:t>
+      </w:r>
       <w:r>
         <w:rPr>
           <w:rFonts w:ascii="Courier New" w:eastAsia="Times New Roman" w:hAnsi="Courier New" w:cs="Courier New"/>
@@ -3332,8 +2539,6 @@
         </w:rPr>
         <w:t>inline</w:t>
       </w:r>
-      <w:proofErr w:type="spellEnd"/>
-      <w:proofErr w:type="gramEnd"/>
       <w:r>
         <w:rPr>
           <w:rFonts w:ascii="Arial" w:eastAsia="Times New Roman" w:hAnsi="Arial" w:cs="Arial"/>
@@ -3362,18 +2567,7 @@
           <w:szCs w:val="24"/>
           <w:lang w:eastAsia="fr-FR"/>
         </w:rPr>
-        <w:t xml:space="preserve">  . Mais dans les faits, vous verrez qu'on l'utilise bien plus souvent sur des </w:t>
-      </w:r>
-      <w:proofErr w:type="gramStart"/>
-      <w:r>
-        <w:rPr>
-          <w:rFonts w:ascii="Arial" w:eastAsia="Times New Roman" w:hAnsi="Arial" w:cs="Arial"/>
-          <w:color w:val="271A38"/>
-          <w:sz w:val="24"/>
-          <w:szCs w:val="24"/>
-          <w:lang w:eastAsia="fr-FR"/>
-        </w:rPr>
-        <w:t>balises  </w:t>
+        <w:t>  . Mais dans les faits, vous verrez qu'on l'utilise bien plus souvent sur des balises  </w:t>
       </w:r>
       <w:r>
         <w:rPr>
@@ -3385,7 +2579,6 @@
         </w:rPr>
         <w:t>block</w:t>
       </w:r>
-      <w:proofErr w:type="gramEnd"/>
       <w:r>
         <w:rPr>
           <w:rFonts w:ascii="Arial" w:eastAsia="Times New Roman" w:hAnsi="Arial" w:cs="Arial"/>
@@ -3396,7 +2589,6 @@
         </w:rPr>
         <w:t>  que sur des balises  </w:t>
       </w:r>
-      <w:proofErr w:type="spellStart"/>
       <w:r>
         <w:rPr>
           <w:rFonts w:ascii="Courier New" w:eastAsia="Times New Roman" w:hAnsi="Courier New" w:cs="Courier New"/>
@@ -3407,7 +2599,6 @@
         </w:rPr>
         <w:t>inline</w:t>
       </w:r>
-      <w:proofErr w:type="spellEnd"/>
       <w:r>
         <w:rPr>
           <w:rFonts w:ascii="Arial" w:eastAsia="Times New Roman" w:hAnsi="Arial" w:cs="Arial"/>
@@ -3629,8 +2820,6 @@
           <w:lang w:eastAsia="fr-FR"/>
         </w:rPr>
       </w:pPr>
-      <w:proofErr w:type="spellStart"/>
-      <w:proofErr w:type="gramStart"/>
       <w:r>
         <w:rPr>
           <w:rFonts w:ascii="Ubuntu Mono" w:eastAsia="Times New Roman" w:hAnsi="Ubuntu Mono" w:cs="Courier New"/>
@@ -3644,8 +2833,6 @@
         </w:rPr>
         <w:t>fixed</w:t>
       </w:r>
-      <w:proofErr w:type="spellEnd"/>
-      <w:proofErr w:type="gramEnd"/>
       <w:r>
         <w:rPr>
           <w:rFonts w:ascii="Segoe UI" w:eastAsia="Times New Roman" w:hAnsi="Segoe UI" w:cs="Segoe UI"/>
@@ -3702,7 +2889,6 @@
         </w:rPr>
         <w:t xml:space="preserve">, </w:t>
       </w:r>
-      <w:proofErr w:type="spellStart"/>
       <w:r>
         <w:rPr>
           <w:rFonts w:ascii="Ubuntu Mono" w:eastAsia="Times New Roman" w:hAnsi="Ubuntu Mono" w:cs="Courier New"/>
@@ -3716,7 +2902,6 @@
         </w:rPr>
         <w:t>bottom</w:t>
       </w:r>
-      <w:proofErr w:type="spellEnd"/>
       <w:r>
         <w:rPr>
           <w:rFonts w:ascii="Segoe UI" w:eastAsia="Times New Roman" w:hAnsi="Segoe UI" w:cs="Segoe UI"/>
@@ -3727,7 +2912,6 @@
         </w:rPr>
         <w:t xml:space="preserve"> et </w:t>
       </w:r>
-      <w:proofErr w:type="spellStart"/>
       <w:r>
         <w:rPr>
           <w:rFonts w:ascii="Ubuntu Mono" w:eastAsia="Times New Roman" w:hAnsi="Ubuntu Mono" w:cs="Courier New"/>
@@ -3741,7 +2925,6 @@
         </w:rPr>
         <w:t>left</w:t>
       </w:r>
-      <w:proofErr w:type="spellEnd"/>
       <w:r>
         <w:rPr>
           <w:rFonts w:ascii="Segoe UI" w:eastAsia="Times New Roman" w:hAnsi="Segoe UI" w:cs="Segoe UI"/>
@@ -3775,8 +2958,6 @@
           <w:lang w:eastAsia="fr-FR"/>
         </w:rPr>
       </w:pPr>
-      <w:proofErr w:type="spellStart"/>
-      <w:proofErr w:type="gramStart"/>
       <w:r>
         <w:rPr>
           <w:rFonts w:ascii="Ubuntu Mono" w:eastAsia="Times New Roman" w:hAnsi="Ubuntu Mono" w:cs="Courier New"/>
@@ -3790,8 +2971,6 @@
         </w:rPr>
         <w:t>sticky</w:t>
       </w:r>
-      <w:proofErr w:type="spellEnd"/>
-      <w:proofErr w:type="gramEnd"/>
       <w:r>
         <w:rPr>
           <w:rFonts w:ascii="Segoe UI" w:eastAsia="Times New Roman" w:hAnsi="Segoe UI" w:cs="Segoe UI"/>
@@ -3883,7 +3062,6 @@
           <w:szCs w:val="32"/>
         </w:rPr>
       </w:pPr>
-      <w:proofErr w:type="spellStart"/>
       <w:r>
         <w:rPr>
           <w:rFonts w:ascii="Arial" w:hAnsi="Arial" w:cs="Arial"/>
@@ -3893,33 +3071,8 @@
           <w:sz w:val="32"/>
           <w:szCs w:val="32"/>
         </w:rPr>
-        <w:t>Margin</w:t>
-      </w:r>
-      <w:proofErr w:type="spellEnd"/>
-      <w:r>
-        <w:rPr>
-          <w:rFonts w:ascii="Arial" w:hAnsi="Arial" w:cs="Arial"/>
-          <w:b/>
-          <w:bCs/>
-          <w:color w:val="70AD47" w:themeColor="accent6"/>
-          <w:sz w:val="32"/>
-          <w:szCs w:val="32"/>
-        </w:rPr>
-        <w:t xml:space="preserve"> et </w:t>
-      </w:r>
-      <w:proofErr w:type="spellStart"/>
-      <w:r>
-        <w:rPr>
-          <w:rFonts w:ascii="Arial" w:hAnsi="Arial" w:cs="Arial"/>
-          <w:b/>
-          <w:bCs/>
-          <w:color w:val="70AD47" w:themeColor="accent6"/>
-          <w:sz w:val="32"/>
-          <w:szCs w:val="32"/>
-        </w:rPr>
-        <w:t>padding</w:t>
-      </w:r>
-      <w:proofErr w:type="spellEnd"/>
+        <w:t>Margin et padding</w:t>
+      </w:r>
     </w:p>
     <w:p>
       <w:pPr>
@@ -3994,17 +3147,8 @@
           <w:rFonts w:ascii="Arial" w:hAnsi="Arial" w:cs="Arial"/>
           <w:color w:val="271A38"/>
         </w:rPr>
-        <w:t xml:space="preserve">Z-index et relative et </w:t>
-      </w:r>
-      <w:proofErr w:type="spellStart"/>
-      <w:r>
-        <w:rPr>
-          <w:rFonts w:ascii="Arial" w:hAnsi="Arial" w:cs="Arial"/>
-          <w:color w:val="271A38"/>
-        </w:rPr>
-        <w:t>absolute</w:t>
-      </w:r>
-      <w:proofErr w:type="spellEnd"/>
+        <w:t>Z-index et relative et absolute</w:t>
+      </w:r>
     </w:p>
     <w:p>
       <w:pPr>
@@ -4024,7 +3168,6 @@
         </w:rPr>
         <w:t xml:space="preserve">L'utilisation de </w:t>
       </w:r>
-      <w:proofErr w:type="gramStart"/>
       <w:r>
         <w:rPr>
           <w:rStyle w:val="CodeHTML"/>
@@ -4036,9 +3179,16 @@
           <w:bdr w:val="single" w:sz="2" w:space="0" w:color="D9D9E3" w:frame="1"/>
           <w:shd w:val="clear" w:color="auto" w:fill="F7F7F8"/>
         </w:rPr>
-        <w:t>position:</w:t>
-      </w:r>
-      <w:proofErr w:type="gramEnd"/>
+        <w:t>position: relative</w:t>
+      </w:r>
+      <w:r>
+        <w:rPr>
+          <w:rFonts w:ascii="Segoe UI" w:hAnsi="Segoe UI" w:cs="Segoe UI"/>
+          <w:color w:val="374151"/>
+          <w:shd w:val="clear" w:color="auto" w:fill="F7F7F8"/>
+        </w:rPr>
+        <w:t xml:space="preserve"> sur un élément parent et </w:t>
+      </w:r>
       <w:r>
         <w:rPr>
           <w:rStyle w:val="CodeHTML"/>
@@ -4050,44 +3200,8 @@
           <w:bdr w:val="single" w:sz="2" w:space="0" w:color="D9D9E3" w:frame="1"/>
           <w:shd w:val="clear" w:color="auto" w:fill="F7F7F8"/>
         </w:rPr>
-        <w:t xml:space="preserve"> relative</w:t>
-      </w:r>
-      <w:r>
-        <w:rPr>
-          <w:rFonts w:ascii="Segoe UI" w:hAnsi="Segoe UI" w:cs="Segoe UI"/>
-          <w:color w:val="374151"/>
-          <w:shd w:val="clear" w:color="auto" w:fill="F7F7F8"/>
-        </w:rPr>
-        <w:t xml:space="preserve"> sur un élément parent et </w:t>
-      </w:r>
-      <w:r>
-        <w:rPr>
-          <w:rStyle w:val="CodeHTML"/>
-          <w:rFonts w:ascii="Ubuntu Mono" w:hAnsi="Ubuntu Mono"/>
-          <w:b/>
-          <w:bCs/>
-          <w:sz w:val="21"/>
-          <w:szCs w:val="21"/>
-          <w:bdr w:val="single" w:sz="2" w:space="0" w:color="D9D9E3" w:frame="1"/>
-          <w:shd w:val="clear" w:color="auto" w:fill="F7F7F8"/>
-        </w:rPr>
-        <w:t xml:space="preserve">position: </w:t>
-      </w:r>
-      <w:proofErr w:type="spellStart"/>
-      <w:r>
-        <w:rPr>
-          <w:rStyle w:val="CodeHTML"/>
-          <w:rFonts w:ascii="Ubuntu Mono" w:hAnsi="Ubuntu Mono"/>
-          <w:b/>
-          <w:bCs/>
-          <w:sz w:val="21"/>
-          <w:szCs w:val="21"/>
-          <w:bdr w:val="single" w:sz="2" w:space="0" w:color="D9D9E3" w:frame="1"/>
-          <w:shd w:val="clear" w:color="auto" w:fill="F7F7F8"/>
-        </w:rPr>
-        <w:t>absolute</w:t>
-      </w:r>
-      <w:proofErr w:type="spellEnd"/>
+        <w:t>position: absolute</w:t>
+      </w:r>
       <w:r>
         <w:rPr>
           <w:rFonts w:ascii="Segoe UI" w:hAnsi="Segoe UI" w:cs="Segoe UI"/>
@@ -4241,7 +3355,6 @@
           <w:shd w:val="clear" w:color="auto" w:fill="F7F7F8"/>
         </w:rPr>
       </w:pPr>
-      <w:proofErr w:type="gramStart"/>
       <w:r>
         <w:rPr>
           <w:rStyle w:val="CodeHTML"/>
@@ -4253,62 +3366,15 @@
           <w:bdr w:val="single" w:sz="2" w:space="0" w:color="D9D9E3" w:frame="1"/>
           <w:shd w:val="clear" w:color="auto" w:fill="F7F7F8"/>
         </w:rPr>
-        <w:t>display:</w:t>
-      </w:r>
-      <w:proofErr w:type="gramEnd"/>
-      <w:r>
-        <w:rPr>
-          <w:rStyle w:val="CodeHTML"/>
-          <w:rFonts w:ascii="Ubuntu Mono" w:eastAsiaTheme="minorHAnsi" w:hAnsi="Ubuntu Mono"/>
-          <w:b/>
-          <w:bCs/>
-          <w:sz w:val="21"/>
-          <w:szCs w:val="21"/>
-          <w:bdr w:val="single" w:sz="2" w:space="0" w:color="D9D9E3" w:frame="1"/>
-          <w:shd w:val="clear" w:color="auto" w:fill="F7F7F8"/>
-        </w:rPr>
-        <w:t xml:space="preserve"> </w:t>
-      </w:r>
-      <w:proofErr w:type="spellStart"/>
-      <w:r>
-        <w:rPr>
-          <w:rStyle w:val="CodeHTML"/>
-          <w:rFonts w:ascii="Ubuntu Mono" w:eastAsiaTheme="minorHAnsi" w:hAnsi="Ubuntu Mono"/>
-          <w:b/>
-          <w:bCs/>
-          <w:sz w:val="21"/>
-          <w:szCs w:val="21"/>
-          <w:bdr w:val="single" w:sz="2" w:space="0" w:color="D9D9E3" w:frame="1"/>
-          <w:shd w:val="clear" w:color="auto" w:fill="F7F7F8"/>
-        </w:rPr>
-        <w:t>flex</w:t>
-      </w:r>
-      <w:proofErr w:type="spellEnd"/>
+        <w:t>display: flex</w:t>
+      </w:r>
       <w:r>
         <w:rPr>
           <w:rFonts w:ascii="Segoe UI" w:hAnsi="Segoe UI" w:cs="Segoe UI"/>
           <w:color w:val="374151"/>
           <w:shd w:val="clear" w:color="auto" w:fill="F7F7F8"/>
         </w:rPr>
-        <w:t xml:space="preserve"> est utilisée pour créer un conteneur de type </w:t>
-      </w:r>
-      <w:proofErr w:type="spellStart"/>
-      <w:r>
-        <w:rPr>
-          <w:rFonts w:ascii="Segoe UI" w:hAnsi="Segoe UI" w:cs="Segoe UI"/>
-          <w:color w:val="374151"/>
-          <w:shd w:val="clear" w:color="auto" w:fill="F7F7F8"/>
-        </w:rPr>
-        <w:t>flexbox</w:t>
-      </w:r>
-      <w:proofErr w:type="spellEnd"/>
-      <w:r>
-        <w:rPr>
-          <w:rFonts w:ascii="Segoe UI" w:hAnsi="Segoe UI" w:cs="Segoe UI"/>
-          <w:color w:val="374151"/>
-          <w:shd w:val="clear" w:color="auto" w:fill="F7F7F8"/>
-        </w:rPr>
-        <w:t>. Elle permet de créer des mises en page flexibles en alignant et en distribuant les éléments de manière dynamique à l'intérieur du conteneur.</w:t>
+        <w:t xml:space="preserve"> est utilisée pour créer un conteneur de type flexbox. Elle permet de créer des mises en page flexibles en alignant et en distribuant les éléments de manière dynamique à l'intérieur du conteneur.</w:t>
       </w:r>
     </w:p>
     <w:p>
@@ -4376,8 +3442,6 @@
           <w:szCs w:val="32"/>
         </w:rPr>
       </w:pPr>
-      <w:proofErr w:type="spellStart"/>
-      <w:proofErr w:type="gramStart"/>
       <w:r>
         <w:rPr>
           <w:b/>
@@ -4386,19 +3450,7 @@
           <w:sz w:val="32"/>
           <w:szCs w:val="32"/>
         </w:rPr>
-        <w:t>flex</w:t>
-      </w:r>
-      <w:proofErr w:type="spellEnd"/>
-      <w:proofErr w:type="gramEnd"/>
-      <w:r>
-        <w:rPr>
-          <w:b/>
-          <w:bCs/>
-          <w:color w:val="00B050"/>
-          <w:sz w:val="32"/>
-          <w:szCs w:val="32"/>
-        </w:rPr>
-        <w:t>-direction</w:t>
+        <w:t>flex-direction</w:t>
       </w:r>
     </w:p>
     <w:p>
@@ -4411,37 +3463,19 @@
           <w:color w:val="271A38"/>
         </w:rPr>
       </w:pPr>
-      <w:proofErr w:type="spellStart"/>
       <w:r>
         <w:rPr>
           <w:rFonts w:ascii="Arial" w:hAnsi="Arial" w:cs="Arial"/>
           <w:color w:val="271A38"/>
         </w:rPr>
-        <w:t>Flexbox</w:t>
-      </w:r>
-      <w:proofErr w:type="spellEnd"/>
-      <w:r>
-        <w:rPr>
-          <w:rFonts w:ascii="Arial" w:hAnsi="Arial" w:cs="Arial"/>
-          <w:color w:val="271A38"/>
-        </w:rPr>
-        <w:t xml:space="preserve"> permet d'agencer ces éléments dans le sens que l'on veut. Avec </w:t>
-      </w:r>
-      <w:proofErr w:type="spellStart"/>
+        <w:t>Flexbox permet d'agencer ces éléments dans le sens que l'on veut. Avec </w:t>
+      </w:r>
       <w:r>
         <w:rPr>
           <w:rStyle w:val="lev"/>
           <w:color w:val="271A38"/>
         </w:rPr>
-        <w:t>flex</w:t>
-      </w:r>
-      <w:proofErr w:type="spellEnd"/>
-      <w:r>
-        <w:rPr>
-          <w:rStyle w:val="lev"/>
-          <w:color w:val="271A38"/>
-        </w:rPr>
-        <w:t>-direction</w:t>
+        <w:t>flex-direction</w:t>
       </w:r>
       <w:r>
         <w:rPr>
@@ -4465,8 +3499,6 @@
           <w:color w:val="271A38"/>
         </w:rPr>
       </w:pPr>
-      <w:proofErr w:type="spellStart"/>
-      <w:proofErr w:type="gramStart"/>
       <w:r>
         <w:rPr>
           <w:rStyle w:val="CodeHTML"/>
@@ -4474,21 +3506,12 @@
         </w:rPr>
         <w:t>row</w:t>
       </w:r>
-      <w:proofErr w:type="spellEnd"/>
       <w:r>
         <w:rPr>
           <w:rFonts w:ascii="Arial" w:hAnsi="Arial" w:cs="Arial"/>
           <w:color w:val="271A38"/>
         </w:rPr>
-        <w:t>  :</w:t>
-      </w:r>
-      <w:proofErr w:type="gramEnd"/>
-      <w:r>
-        <w:rPr>
-          <w:rFonts w:ascii="Arial" w:hAnsi="Arial" w:cs="Arial"/>
-          <w:color w:val="271A38"/>
-        </w:rPr>
-        <w:t xml:space="preserve"> organisés sur une ligne (par défaut) ;</w:t>
+        <w:t>  : organisés sur une ligne (par défaut) ;</w:t>
       </w:r>
     </w:p>
     <w:p>
@@ -4505,8 +3528,6 @@
           <w:color w:val="271A38"/>
         </w:rPr>
       </w:pPr>
-      <w:proofErr w:type="spellStart"/>
-      <w:proofErr w:type="gramStart"/>
       <w:r>
         <w:rPr>
           <w:rStyle w:val="CodeHTML"/>
@@ -4514,21 +3535,12 @@
         </w:rPr>
         <w:t>column</w:t>
       </w:r>
-      <w:proofErr w:type="spellEnd"/>
       <w:r>
         <w:rPr>
           <w:rFonts w:ascii="Arial" w:hAnsi="Arial" w:cs="Arial"/>
           <w:color w:val="271A38"/>
         </w:rPr>
-        <w:t>  :</w:t>
-      </w:r>
-      <w:proofErr w:type="gramEnd"/>
-      <w:r>
-        <w:rPr>
-          <w:rFonts w:ascii="Arial" w:hAnsi="Arial" w:cs="Arial"/>
-          <w:color w:val="271A38"/>
-        </w:rPr>
-        <w:t xml:space="preserve"> organisés sur une colonne ;</w:t>
+        <w:t>  : organisés sur une colonne ;</w:t>
       </w:r>
     </w:p>
     <w:p>
@@ -4545,23 +3557,12 @@
           <w:color w:val="271A38"/>
         </w:rPr>
       </w:pPr>
-      <w:proofErr w:type="spellStart"/>
-      <w:proofErr w:type="gramStart"/>
       <w:r>
         <w:rPr>
           <w:rStyle w:val="CodeHTML"/>
           <w:color w:val="271A38"/>
         </w:rPr>
-        <w:t>row</w:t>
-      </w:r>
-      <w:proofErr w:type="spellEnd"/>
-      <w:proofErr w:type="gramEnd"/>
-      <w:r>
-        <w:rPr>
-          <w:rStyle w:val="CodeHTML"/>
-          <w:color w:val="271A38"/>
-        </w:rPr>
-        <w:t>-reverse</w:t>
+        <w:t>row-reverse</w:t>
       </w:r>
       <w:r>
         <w:rPr>
@@ -4585,23 +3586,12 @@
           <w:color w:val="271A38"/>
         </w:rPr>
       </w:pPr>
-      <w:proofErr w:type="spellStart"/>
-      <w:proofErr w:type="gramStart"/>
       <w:r>
         <w:rPr>
           <w:rStyle w:val="CodeHTML"/>
           <w:color w:val="271A38"/>
         </w:rPr>
-        <w:t>column</w:t>
-      </w:r>
-      <w:proofErr w:type="spellEnd"/>
-      <w:proofErr w:type="gramEnd"/>
-      <w:r>
-        <w:rPr>
-          <w:rStyle w:val="CodeHTML"/>
-          <w:color w:val="271A38"/>
-        </w:rPr>
-        <w:t>-reverse</w:t>
+        <w:t>column-reverse</w:t>
       </w:r>
       <w:r>
         <w:rPr>
@@ -4664,18 +3654,8 @@
           <w:color w:val="271A38"/>
           <w:lang w:val="en-US"/>
         </w:rPr>
-        <w:t xml:space="preserve">display: </w:t>
-      </w:r>
-      <w:proofErr w:type="gramStart"/>
-      <w:r>
-        <w:rPr>
-          <w:rFonts w:ascii="Arial" w:hAnsi="Arial" w:cs="Arial"/>
-          <w:color w:val="271A38"/>
-          <w:lang w:val="en-US"/>
-        </w:rPr>
-        <w:t>flex;</w:t>
-      </w:r>
-      <w:proofErr w:type="gramEnd"/>
+        <w:t>display: flex;</w:t>
+      </w:r>
     </w:p>
     <w:p>
       <w:pPr>
@@ -4694,18 +3674,8 @@
           <w:color w:val="271A38"/>
           <w:lang w:val="en-US"/>
         </w:rPr>
-        <w:t xml:space="preserve">    flex-direction: column-</w:t>
-      </w:r>
-      <w:proofErr w:type="gramStart"/>
-      <w:r>
-        <w:rPr>
-          <w:rFonts w:ascii="Arial" w:hAnsi="Arial" w:cs="Arial"/>
-          <w:color w:val="271A38"/>
-          <w:lang w:val="en-US"/>
-        </w:rPr>
-        <w:t>reverse;</w:t>
-      </w:r>
-      <w:proofErr w:type="gramEnd"/>
+        <w:t xml:space="preserve">    flex-direction: column-reverse;</w:t>
+      </w:r>
     </w:p>
     <w:p>
       <w:pPr>
@@ -4776,53 +3746,8 @@
           <w:szCs w:val="24"/>
           <w:lang w:eastAsia="fr-FR"/>
         </w:rPr>
-        <w:t>Par défaut, les blocs essaient de rester sur la même ligne s'ils n'ont pas la place, quitte à "s'écraser</w:t>
-      </w:r>
-      <w:proofErr w:type="gramStart"/>
-      <w:r>
-        <w:rPr>
-          <w:rFonts w:ascii="Arial" w:eastAsia="Times New Roman" w:hAnsi="Arial" w:cs="Arial"/>
-          <w:color w:val="271A38"/>
-          <w:sz w:val="24"/>
-          <w:szCs w:val="24"/>
-          <w:lang w:eastAsia="fr-FR"/>
-        </w:rPr>
-        <w:t>",  et</w:t>
-      </w:r>
-      <w:proofErr w:type="gramEnd"/>
-      <w:r>
-        <w:rPr>
-          <w:rFonts w:ascii="Arial" w:eastAsia="Times New Roman" w:hAnsi="Arial" w:cs="Arial"/>
-          <w:color w:val="271A38"/>
-          <w:sz w:val="24"/>
-          <w:szCs w:val="24"/>
-          <w:lang w:eastAsia="fr-FR"/>
-        </w:rPr>
-        <w:t xml:space="preserve"> provoquer parfois des anomalies dans la mise en page (certains éléments pouvant dépasser de leur conteneur). Si vous voulez, vous pouvez </w:t>
-      </w:r>
-      <w:proofErr w:type="gramStart"/>
-      <w:r>
-        <w:rPr>
-          <w:rFonts w:ascii="Arial" w:eastAsia="Times New Roman" w:hAnsi="Arial" w:cs="Arial"/>
-          <w:color w:val="271A38"/>
-          <w:sz w:val="24"/>
-          <w:szCs w:val="24"/>
-          <w:lang w:eastAsia="fr-FR"/>
-        </w:rPr>
-        <w:t>demander à ce</w:t>
-      </w:r>
-      <w:proofErr w:type="gramEnd"/>
-      <w:r>
-        <w:rPr>
-          <w:rFonts w:ascii="Arial" w:eastAsia="Times New Roman" w:hAnsi="Arial" w:cs="Arial"/>
-          <w:color w:val="271A38"/>
-          <w:sz w:val="24"/>
-          <w:szCs w:val="24"/>
-          <w:lang w:eastAsia="fr-FR"/>
-        </w:rPr>
-        <w:t xml:space="preserve"> que les blocs aillent à la ligne lorsqu'ils n'ont plus la place, avec </w:t>
-      </w:r>
-      <w:proofErr w:type="spellStart"/>
+        <w:t>Par défaut, les blocs essaient de rester sur la même ligne s'ils n'ont pas la place, quitte à "s'écraser",  et provoquer parfois des anomalies dans la mise en page (certains éléments pouvant dépasser de leur conteneur). Si vous voulez, vous pouvez demander à ce que les blocs aillent à la ligne lorsqu'ils n'ont plus la place, avec </w:t>
+      </w:r>
       <w:r>
         <w:rPr>
           <w:rFonts w:ascii="Courier New" w:eastAsia="Times New Roman" w:hAnsi="Courier New" w:cs="Courier New"/>
@@ -4833,20 +3758,7 @@
           <w:szCs w:val="20"/>
           <w:lang w:eastAsia="fr-FR"/>
         </w:rPr>
-        <w:t>flex</w:t>
-      </w:r>
-      <w:proofErr w:type="spellEnd"/>
-      <w:r>
-        <w:rPr>
-          <w:rFonts w:ascii="Courier New" w:eastAsia="Times New Roman" w:hAnsi="Courier New" w:cs="Courier New"/>
-          <w:b/>
-          <w:bCs/>
-          <w:color w:val="271A38"/>
-          <w:sz w:val="20"/>
-          <w:szCs w:val="20"/>
-          <w:lang w:eastAsia="fr-FR"/>
-        </w:rPr>
-        <w:t>-wrap</w:t>
+        <w:t>flex-wrap</w:t>
       </w:r>
       <w:r>
         <w:rPr>
@@ -4879,29 +3791,7 @@
           <w:szCs w:val="24"/>
           <w:lang w:eastAsia="fr-FR"/>
         </w:rPr>
-        <w:t xml:space="preserve">Voilà les différentes valeurs de </w:t>
-      </w:r>
-      <w:proofErr w:type="spellStart"/>
-      <w:r>
-        <w:rPr>
-          <w:rFonts w:ascii="Arial" w:eastAsia="Times New Roman" w:hAnsi="Arial" w:cs="Arial"/>
-          <w:color w:val="271A38"/>
-          <w:sz w:val="24"/>
-          <w:szCs w:val="24"/>
-          <w:lang w:eastAsia="fr-FR"/>
-        </w:rPr>
-        <w:t>flex</w:t>
-      </w:r>
-      <w:proofErr w:type="spellEnd"/>
-      <w:r>
-        <w:rPr>
-          <w:rFonts w:ascii="Arial" w:eastAsia="Times New Roman" w:hAnsi="Arial" w:cs="Arial"/>
-          <w:color w:val="271A38"/>
-          <w:sz w:val="24"/>
-          <w:szCs w:val="24"/>
-          <w:lang w:eastAsia="fr-FR"/>
-        </w:rPr>
-        <w:t>-wrap :</w:t>
+        <w:t>Voilà les différentes valeurs de flex-wrap :</w:t>
       </w:r>
     </w:p>
     <w:p>
@@ -4920,8 +3810,6 @@
           <w:lang w:eastAsia="fr-FR"/>
         </w:rPr>
       </w:pPr>
-      <w:proofErr w:type="spellStart"/>
-      <w:proofErr w:type="gramStart"/>
       <w:r>
         <w:rPr>
           <w:rFonts w:ascii="Courier New" w:eastAsia="Times New Roman" w:hAnsi="Courier New" w:cs="Courier New"/>
@@ -4932,27 +3820,15 @@
         </w:rPr>
         <w:t>nowrap</w:t>
       </w:r>
-      <w:proofErr w:type="spellEnd"/>
-      <w:r>
-        <w:rPr>
-          <w:rFonts w:ascii="Arial" w:eastAsia="Times New Roman" w:hAnsi="Arial" w:cs="Arial"/>
-          <w:color w:val="271A38"/>
-          <w:sz w:val="24"/>
-          <w:szCs w:val="24"/>
-          <w:lang w:eastAsia="fr-FR"/>
-        </w:rPr>
-        <w:t>  :</w:t>
-      </w:r>
-      <w:proofErr w:type="gramEnd"/>
-      <w:r>
-        <w:rPr>
-          <w:rFonts w:ascii="Arial" w:eastAsia="Times New Roman" w:hAnsi="Arial" w:cs="Arial"/>
-          <w:color w:val="271A38"/>
-          <w:sz w:val="24"/>
-          <w:szCs w:val="24"/>
-          <w:lang w:eastAsia="fr-FR"/>
-        </w:rPr>
-        <w:t xml:space="preserve"> pas de retour à la ligne (par défaut) ;</w:t>
+      <w:r>
+        <w:rPr>
+          <w:rFonts w:ascii="Arial" w:eastAsia="Times New Roman" w:hAnsi="Arial" w:cs="Arial"/>
+          <w:color w:val="271A38"/>
+          <w:sz w:val="24"/>
+          <w:szCs w:val="24"/>
+          <w:lang w:eastAsia="fr-FR"/>
+        </w:rPr>
+        <w:t>  : pas de retour à la ligne (par défaut) ;</w:t>
       </w:r>
     </w:p>
     <w:p>
@@ -4971,7 +3847,6 @@
           <w:lang w:eastAsia="fr-FR"/>
         </w:rPr>
       </w:pPr>
-      <w:proofErr w:type="gramStart"/>
       <w:r>
         <w:rPr>
           <w:rFonts w:ascii="Courier New" w:eastAsia="Times New Roman" w:hAnsi="Courier New" w:cs="Courier New"/>
@@ -4990,18 +3865,7 @@
           <w:szCs w:val="24"/>
           <w:lang w:eastAsia="fr-FR"/>
         </w:rPr>
-        <w:t>  :</w:t>
-      </w:r>
-      <w:proofErr w:type="gramEnd"/>
-      <w:r>
-        <w:rPr>
-          <w:rFonts w:ascii="Arial" w:eastAsia="Times New Roman" w:hAnsi="Arial" w:cs="Arial"/>
-          <w:color w:val="271A38"/>
-          <w:sz w:val="24"/>
-          <w:szCs w:val="24"/>
-          <w:lang w:eastAsia="fr-FR"/>
-        </w:rPr>
-        <w:t xml:space="preserve"> les éléments vont à la ligne lorsqu'il n'y a plus la place ;</w:t>
+        <w:t>  : les éléments vont à la ligne lorsqu'il n'y a plus la place ;</w:t>
       </w:r>
     </w:p>
     <w:p>
@@ -5020,7 +3884,6 @@
           <w:lang w:eastAsia="fr-FR"/>
         </w:rPr>
       </w:pPr>
-      <w:proofErr w:type="gramStart"/>
       <w:r>
         <w:rPr>
           <w:rFonts w:ascii="Courier New" w:eastAsia="Times New Roman" w:hAnsi="Courier New" w:cs="Courier New"/>
@@ -5029,18 +3892,7 @@
           <w:szCs w:val="20"/>
           <w:lang w:eastAsia="fr-FR"/>
         </w:rPr>
-        <w:t>wrap</w:t>
-      </w:r>
-      <w:proofErr w:type="gramEnd"/>
-      <w:r>
-        <w:rPr>
-          <w:rFonts w:ascii="Courier New" w:eastAsia="Times New Roman" w:hAnsi="Courier New" w:cs="Courier New"/>
-          <w:color w:val="271A38"/>
-          <w:sz w:val="20"/>
-          <w:szCs w:val="20"/>
-          <w:lang w:eastAsia="fr-FR"/>
-        </w:rPr>
-        <w:t>-reverse</w:t>
+        <w:t>wrap-reverse</w:t>
       </w:r>
       <w:r>
         <w:rPr>
@@ -5106,20 +3958,8 @@
           <w:szCs w:val="24"/>
           <w:lang w:val="en-US" w:eastAsia="fr-FR"/>
         </w:rPr>
-        <w:t xml:space="preserve">    display: </w:t>
-      </w:r>
-      <w:proofErr w:type="gramStart"/>
-      <w:r>
-        <w:rPr>
-          <w:rFonts w:ascii="Arial" w:eastAsia="Times New Roman" w:hAnsi="Arial" w:cs="Arial"/>
-          <w:color w:val="271A38"/>
-          <w:sz w:val="24"/>
-          <w:szCs w:val="24"/>
-          <w:lang w:val="en-US" w:eastAsia="fr-FR"/>
-        </w:rPr>
-        <w:t>flex;</w:t>
-      </w:r>
-      <w:proofErr w:type="gramEnd"/>
+        <w:t xml:space="preserve">    display: flex;</w:t>
+      </w:r>
     </w:p>
     <w:p>
       <w:pPr>
@@ -5141,41 +3981,7 @@
           <w:szCs w:val="24"/>
           <w:lang w:val="en-US" w:eastAsia="fr-FR"/>
         </w:rPr>
-        <w:t xml:space="preserve">    flex-wrap: </w:t>
-      </w:r>
-      <w:proofErr w:type="spellStart"/>
-      <w:proofErr w:type="gramStart"/>
-      <w:r>
-        <w:rPr>
-          <w:rFonts w:ascii="Arial" w:eastAsia="Times New Roman" w:hAnsi="Arial" w:cs="Arial"/>
-          <w:color w:val="271A38"/>
-          <w:sz w:val="24"/>
-          <w:szCs w:val="24"/>
-          <w:lang w:val="en-US" w:eastAsia="fr-FR"/>
-        </w:rPr>
-        <w:t>nowrap</w:t>
-      </w:r>
-      <w:proofErr w:type="spellEnd"/>
-      <w:r>
-        <w:rPr>
-          <w:rFonts w:ascii="Arial" w:eastAsia="Times New Roman" w:hAnsi="Arial" w:cs="Arial"/>
-          <w:color w:val="271A38"/>
-          <w:sz w:val="24"/>
-          <w:szCs w:val="24"/>
-          <w:lang w:val="en-US" w:eastAsia="fr-FR"/>
-        </w:rPr>
-        <w:t>;</w:t>
-      </w:r>
-      <w:proofErr w:type="gramEnd"/>
-      <w:r>
-        <w:rPr>
-          <w:rFonts w:ascii="Arial" w:eastAsia="Times New Roman" w:hAnsi="Arial" w:cs="Arial"/>
-          <w:color w:val="271A38"/>
-          <w:sz w:val="24"/>
-          <w:szCs w:val="24"/>
-          <w:lang w:val="en-US" w:eastAsia="fr-FR"/>
-        </w:rPr>
-        <w:t xml:space="preserve"> </w:t>
+        <w:t xml:space="preserve">    flex-wrap: nowrap; </w:t>
       </w:r>
     </w:p>
     <w:p>
@@ -5208,20 +4014,8 @@
           <w:szCs w:val="24"/>
           <w:lang w:eastAsia="fr-FR"/>
         </w:rPr>
-        <w:t xml:space="preserve">/* OU </w:t>
-      </w:r>
-      <w:proofErr w:type="gramStart"/>
-      <w:r>
-        <w:rPr>
-          <w:rFonts w:ascii="Arial" w:eastAsia="Times New Roman" w:hAnsi="Arial" w:cs="Arial"/>
-          <w:color w:val="271A38"/>
-          <w:sz w:val="24"/>
-          <w:szCs w:val="24"/>
-          <w:lang w:eastAsia="fr-FR"/>
-        </w:rPr>
-        <w:t>wrap;</w:t>
-      </w:r>
-      <w:proofErr w:type="gramEnd"/>
+        <w:t>/* OU wrap;</w:t>
+      </w:r>
     </w:p>
     <w:p>
       <w:pPr>
@@ -5243,29 +4037,7 @@
           <w:szCs w:val="24"/>
           <w:lang w:eastAsia="fr-FR"/>
         </w:rPr>
-        <w:t xml:space="preserve">    OU wrap-</w:t>
-      </w:r>
-      <w:proofErr w:type="gramStart"/>
-      <w:r>
-        <w:rPr>
-          <w:rFonts w:ascii="Arial" w:eastAsia="Times New Roman" w:hAnsi="Arial" w:cs="Arial"/>
-          <w:color w:val="271A38"/>
-          <w:sz w:val="24"/>
-          <w:szCs w:val="24"/>
-          <w:lang w:eastAsia="fr-FR"/>
-        </w:rPr>
-        <w:t>reverse;</w:t>
-      </w:r>
-      <w:proofErr w:type="gramEnd"/>
-      <w:r>
-        <w:rPr>
-          <w:rFonts w:ascii="Arial" w:eastAsia="Times New Roman" w:hAnsi="Arial" w:cs="Arial"/>
-          <w:color w:val="271A38"/>
-          <w:sz w:val="24"/>
-          <w:szCs w:val="24"/>
-          <w:lang w:eastAsia="fr-FR"/>
-        </w:rPr>
-        <w:t xml:space="preserve"> */</w:t>
+        <w:t xml:space="preserve">    OU wrap-reverse; */</w:t>
       </w:r>
     </w:p>
     <w:p>
@@ -5316,7 +4088,6 @@
           <w:lang w:eastAsia="fr-FR"/>
         </w:rPr>
       </w:pPr>
-      <w:proofErr w:type="spellStart"/>
       <w:r>
         <w:rPr>
           <w:rFonts w:ascii="Arial" w:eastAsia="Times New Roman" w:hAnsi="Arial" w:cs="Arial"/>
@@ -5327,20 +4098,7 @@
           <w:szCs w:val="24"/>
           <w:lang w:eastAsia="fr-FR"/>
         </w:rPr>
-        <w:t>Justify</w:t>
-      </w:r>
-      <w:proofErr w:type="spellEnd"/>
-      <w:r>
-        <w:rPr>
-          <w:rFonts w:ascii="Arial" w:eastAsia="Times New Roman" w:hAnsi="Arial" w:cs="Arial"/>
-          <w:b/>
-          <w:bCs/>
-          <w:color w:val="00B050"/>
-          <w:sz w:val="24"/>
-          <w:szCs w:val="24"/>
-          <w:lang w:eastAsia="fr-FR"/>
-        </w:rPr>
-        <w:t>-content</w:t>
+        <w:t>Justify-content</w:t>
       </w:r>
     </w:p>
     <w:p>
@@ -5368,22 +4126,8 @@
           <w:szCs w:val="24"/>
           <w:lang w:eastAsia="fr-FR"/>
         </w:rPr>
-        <w:t xml:space="preserve">Alignez sur l'axe principal avec la </w:t>
-      </w:r>
-      <w:proofErr w:type="gramStart"/>
-      <w:r>
-        <w:rPr>
-          <w:rFonts w:ascii="Arial" w:eastAsia="Times New Roman" w:hAnsi="Arial" w:cs="Arial"/>
-          <w:b/>
-          <w:bCs/>
-          <w:color w:val="271A38"/>
-          <w:sz w:val="24"/>
-          <w:szCs w:val="24"/>
-          <w:lang w:eastAsia="fr-FR"/>
-        </w:rPr>
-        <w:t>propriété  </w:t>
-      </w:r>
-      <w:proofErr w:type="spellStart"/>
+        <w:t>Alignez sur l'axe principal avec la propriété  </w:t>
+      </w:r>
       <w:r>
         <w:rPr>
           <w:rFonts w:ascii="Courier New" w:eastAsia="Times New Roman" w:hAnsi="Courier New" w:cs="Courier New"/>
@@ -5394,10 +4138,32 @@
           <w:szCs w:val="20"/>
           <w:lang w:eastAsia="fr-FR"/>
         </w:rPr>
-        <w:t>justify</w:t>
-      </w:r>
-      <w:proofErr w:type="spellEnd"/>
-      <w:proofErr w:type="gramEnd"/>
+        <w:t>justify-content</w:t>
+      </w:r>
+    </w:p>
+    <w:p>
+      <w:pPr>
+        <w:shd w:val="clear" w:color="auto" w:fill="FFFFFF"/>
+        <w:spacing w:after="0" w:line="240" w:lineRule="auto"/>
+        <w:rPr>
+          <w:rFonts w:ascii="Arial" w:eastAsia="Times New Roman" w:hAnsi="Arial" w:cs="Arial"/>
+          <w:color w:val="271A38"/>
+          <w:sz w:val="24"/>
+          <w:szCs w:val="24"/>
+          <w:lang w:eastAsia="fr-FR"/>
+        </w:rPr>
+      </w:pPr>
+      <w:r>
+        <w:rPr>
+          <w:rFonts w:ascii="Arial" w:eastAsia="Times New Roman" w:hAnsi="Arial" w:cs="Arial"/>
+          <w:color w:val="271A38"/>
+          <w:sz w:val="24"/>
+          <w:szCs w:val="24"/>
+          <w:lang w:eastAsia="fr-FR"/>
+        </w:rPr>
+        <w:lastRenderedPageBreak/>
+        <w:t>Pour changer leur alignement, on va utiliser </w:t>
+      </w:r>
       <w:r>
         <w:rPr>
           <w:rFonts w:ascii="Courier New" w:eastAsia="Times New Roman" w:hAnsi="Courier New" w:cs="Courier New"/>
@@ -5408,57 +4174,7 @@
           <w:szCs w:val="20"/>
           <w:lang w:eastAsia="fr-FR"/>
         </w:rPr>
-        <w:t>-content</w:t>
-      </w:r>
-    </w:p>
-    <w:p>
-      <w:pPr>
-        <w:shd w:val="clear" w:color="auto" w:fill="FFFFFF"/>
-        <w:spacing w:after="0" w:line="240" w:lineRule="auto"/>
-        <w:rPr>
-          <w:rFonts w:ascii="Arial" w:eastAsia="Times New Roman" w:hAnsi="Arial" w:cs="Arial"/>
-          <w:color w:val="271A38"/>
-          <w:sz w:val="24"/>
-          <w:szCs w:val="24"/>
-          <w:lang w:eastAsia="fr-FR"/>
-        </w:rPr>
-      </w:pPr>
-      <w:r>
-        <w:rPr>
-          <w:rFonts w:ascii="Arial" w:eastAsia="Times New Roman" w:hAnsi="Arial" w:cs="Arial"/>
-          <w:color w:val="271A38"/>
-          <w:sz w:val="24"/>
-          <w:szCs w:val="24"/>
-          <w:lang w:eastAsia="fr-FR"/>
-        </w:rPr>
-        <w:lastRenderedPageBreak/>
-        <w:t>Pour changer leur alignement, on va utiliser </w:t>
-      </w:r>
-      <w:proofErr w:type="spellStart"/>
-      <w:r>
-        <w:rPr>
-          <w:rFonts w:ascii="Courier New" w:eastAsia="Times New Roman" w:hAnsi="Courier New" w:cs="Courier New"/>
-          <w:b/>
-          <w:bCs/>
-          <w:color w:val="271A38"/>
-          <w:sz w:val="20"/>
-          <w:szCs w:val="20"/>
-          <w:lang w:eastAsia="fr-FR"/>
-        </w:rPr>
-        <w:t>justify</w:t>
-      </w:r>
-      <w:proofErr w:type="spellEnd"/>
-      <w:r>
-        <w:rPr>
-          <w:rFonts w:ascii="Courier New" w:eastAsia="Times New Roman" w:hAnsi="Courier New" w:cs="Courier New"/>
-          <w:b/>
-          <w:bCs/>
-          <w:color w:val="271A38"/>
-          <w:sz w:val="20"/>
-          <w:szCs w:val="20"/>
-          <w:lang w:eastAsia="fr-FR"/>
-        </w:rPr>
-        <w:t>-content</w:t>
+        <w:t>justify-content</w:t>
       </w:r>
       <w:r>
         <w:rPr>
@@ -5487,8 +4203,6 @@
           <w:lang w:eastAsia="fr-FR"/>
         </w:rPr>
       </w:pPr>
-      <w:proofErr w:type="spellStart"/>
-      <w:proofErr w:type="gramStart"/>
       <w:r>
         <w:rPr>
           <w:rFonts w:ascii="Courier New" w:eastAsia="Times New Roman" w:hAnsi="Courier New" w:cs="Courier New"/>
@@ -5499,21 +4213,7 @@
           <w:szCs w:val="20"/>
           <w:lang w:eastAsia="fr-FR"/>
         </w:rPr>
-        <w:t>flex</w:t>
-      </w:r>
-      <w:proofErr w:type="spellEnd"/>
-      <w:proofErr w:type="gramEnd"/>
-      <w:r>
-        <w:rPr>
-          <w:rFonts w:ascii="Courier New" w:eastAsia="Times New Roman" w:hAnsi="Courier New" w:cs="Courier New"/>
-          <w:b/>
-          <w:bCs/>
-          <w:color w:val="271A38"/>
-          <w:sz w:val="20"/>
-          <w:szCs w:val="20"/>
-          <w:lang w:eastAsia="fr-FR"/>
-        </w:rPr>
-        <w:t>-start</w:t>
+        <w:t>flex-start</w:t>
       </w:r>
       <w:r>
         <w:rPr>
@@ -5542,8 +4242,6 @@
           <w:lang w:eastAsia="fr-FR"/>
         </w:rPr>
       </w:pPr>
-      <w:proofErr w:type="spellStart"/>
-      <w:proofErr w:type="gramStart"/>
       <w:r>
         <w:rPr>
           <w:rFonts w:ascii="Courier New" w:eastAsia="Times New Roman" w:hAnsi="Courier New" w:cs="Courier New"/>
@@ -5554,21 +4252,7 @@
           <w:szCs w:val="20"/>
           <w:lang w:eastAsia="fr-FR"/>
         </w:rPr>
-        <w:t>flex</w:t>
-      </w:r>
-      <w:proofErr w:type="spellEnd"/>
-      <w:proofErr w:type="gramEnd"/>
-      <w:r>
-        <w:rPr>
-          <w:rFonts w:ascii="Courier New" w:eastAsia="Times New Roman" w:hAnsi="Courier New" w:cs="Courier New"/>
-          <w:b/>
-          <w:bCs/>
-          <w:color w:val="271A38"/>
-          <w:sz w:val="20"/>
-          <w:szCs w:val="20"/>
-          <w:lang w:eastAsia="fr-FR"/>
-        </w:rPr>
-        <w:t>-end</w:t>
+        <w:t>flex-end</w:t>
       </w:r>
       <w:r>
         <w:rPr>
@@ -5597,7 +4281,6 @@
           <w:lang w:eastAsia="fr-FR"/>
         </w:rPr>
       </w:pPr>
-      <w:proofErr w:type="gramStart"/>
       <w:r>
         <w:rPr>
           <w:rFonts w:ascii="Courier New" w:eastAsia="Times New Roman" w:hAnsi="Courier New" w:cs="Courier New"/>
@@ -5618,18 +4301,7 @@
           <w:szCs w:val="24"/>
           <w:lang w:eastAsia="fr-FR"/>
         </w:rPr>
-        <w:t>:</w:t>
-      </w:r>
-      <w:proofErr w:type="gramEnd"/>
-      <w:r>
-        <w:rPr>
-          <w:rFonts w:ascii="Arial" w:eastAsia="Times New Roman" w:hAnsi="Arial" w:cs="Arial"/>
-          <w:color w:val="271A38"/>
-          <w:sz w:val="24"/>
-          <w:szCs w:val="24"/>
-          <w:lang w:eastAsia="fr-FR"/>
-        </w:rPr>
-        <w:t xml:space="preserve"> alignés au centre ;</w:t>
+        <w:t>: alignés au centre ;</w:t>
       </w:r>
     </w:p>
     <w:p>
@@ -5648,8 +4320,6 @@
           <w:lang w:eastAsia="fr-FR"/>
         </w:rPr>
       </w:pPr>
-      <w:proofErr w:type="spellStart"/>
-      <w:proofErr w:type="gramStart"/>
       <w:r>
         <w:rPr>
           <w:rFonts w:ascii="Courier New" w:eastAsia="Times New Roman" w:hAnsi="Courier New" w:cs="Courier New"/>
@@ -5660,22 +4330,8 @@
           <w:szCs w:val="20"/>
           <w:lang w:eastAsia="fr-FR"/>
         </w:rPr>
-        <w:t>space</w:t>
-      </w:r>
-      <w:proofErr w:type="gramEnd"/>
-      <w:r>
-        <w:rPr>
-          <w:rFonts w:ascii="Courier New" w:eastAsia="Times New Roman" w:hAnsi="Courier New" w:cs="Courier New"/>
-          <w:b/>
-          <w:bCs/>
-          <w:color w:val="271A38"/>
-          <w:sz w:val="20"/>
-          <w:szCs w:val="20"/>
-          <w:lang w:eastAsia="fr-FR"/>
-        </w:rPr>
-        <w:t>-between</w:t>
-      </w:r>
-      <w:proofErr w:type="spellEnd"/>
+        <w:t>space-between</w:t>
+      </w:r>
       <w:r>
         <w:rPr>
           <w:rFonts w:ascii="Arial" w:eastAsia="Times New Roman" w:hAnsi="Arial" w:cs="Arial"/>
@@ -5703,8 +4359,6 @@
           <w:lang w:eastAsia="fr-FR"/>
         </w:rPr>
       </w:pPr>
-      <w:proofErr w:type="spellStart"/>
-      <w:proofErr w:type="gramStart"/>
       <w:r>
         <w:rPr>
           <w:rFonts w:ascii="Courier New" w:eastAsia="Times New Roman" w:hAnsi="Courier New" w:cs="Courier New"/>
@@ -5715,22 +4369,8 @@
           <w:szCs w:val="20"/>
           <w:lang w:eastAsia="fr-FR"/>
         </w:rPr>
-        <w:t>space</w:t>
-      </w:r>
-      <w:proofErr w:type="gramEnd"/>
-      <w:r>
-        <w:rPr>
-          <w:rFonts w:ascii="Courier New" w:eastAsia="Times New Roman" w:hAnsi="Courier New" w:cs="Courier New"/>
-          <w:b/>
-          <w:bCs/>
-          <w:color w:val="271A38"/>
-          <w:sz w:val="20"/>
-          <w:szCs w:val="20"/>
-          <w:lang w:eastAsia="fr-FR"/>
-        </w:rPr>
-        <w:t>-around</w:t>
-      </w:r>
-      <w:proofErr w:type="spellEnd"/>
+        <w:t>space-around</w:t>
+      </w:r>
       <w:r>
         <w:rPr>
           <w:rFonts w:ascii="Arial" w:eastAsia="Times New Roman" w:hAnsi="Arial" w:cs="Arial"/>
@@ -5887,7 +4527,6 @@
         </w:rPr>
         <w:t xml:space="preserve">: </w:t>
       </w:r>
-      <w:proofErr w:type="gramStart"/>
       <w:r>
         <w:rPr>
           <w:rFonts w:ascii="Ubuntu Mono" w:eastAsia="Times New Roman" w:hAnsi="Ubuntu Mono" w:cs="Courier New"/>
@@ -5912,7 +4551,6 @@
         </w:rPr>
         <w:t>;</w:t>
       </w:r>
-      <w:proofErr w:type="gramEnd"/>
     </w:p>
     <w:p>
       <w:pPr>
@@ -5990,21 +4628,8 @@
           <w:shd w:val="clear" w:color="auto" w:fill="272822"/>
           <w:lang w:val="en-US" w:eastAsia="fr-FR"/>
         </w:rPr>
-        <w:t>/* OU flex-</w:t>
-      </w:r>
-      <w:proofErr w:type="gramStart"/>
-      <w:r>
-        <w:rPr>
-          <w:rFonts w:ascii="Ubuntu Mono" w:eastAsia="Times New Roman" w:hAnsi="Ubuntu Mono" w:cs="Courier New"/>
-          <w:color w:val="918E7B"/>
-          <w:sz w:val="18"/>
-          <w:szCs w:val="18"/>
-          <w:shd w:val="clear" w:color="auto" w:fill="272822"/>
-          <w:lang w:val="en-US" w:eastAsia="fr-FR"/>
-        </w:rPr>
-        <w:t>end</w:t>
-      </w:r>
-      <w:proofErr w:type="gramEnd"/>
+        <w:t>/* OU flex-end</w:t>
+      </w:r>
     </w:p>
     <w:p>
       <w:pPr>
@@ -6102,21 +4727,8 @@
           <w:shd w:val="clear" w:color="auto" w:fill="272822"/>
           <w:lang w:eastAsia="fr-FR"/>
         </w:rPr>
-        <w:t xml:space="preserve">    OU </w:t>
-      </w:r>
-      <w:proofErr w:type="spellStart"/>
-      <w:r>
-        <w:rPr>
-          <w:rFonts w:ascii="Ubuntu Mono" w:eastAsia="Times New Roman" w:hAnsi="Ubuntu Mono" w:cs="Courier New"/>
-          <w:color w:val="918E7B"/>
-          <w:sz w:val="18"/>
-          <w:szCs w:val="18"/>
-          <w:shd w:val="clear" w:color="auto" w:fill="272822"/>
-          <w:lang w:eastAsia="fr-FR"/>
-        </w:rPr>
-        <w:t>space-between</w:t>
-      </w:r>
-      <w:proofErr w:type="spellEnd"/>
+        <w:t xml:space="preserve">    OU space-between</w:t>
+      </w:r>
     </w:p>
     <w:p>
       <w:pPr>
@@ -6159,55 +4771,7 @@
           <w:shd w:val="clear" w:color="auto" w:fill="272822"/>
           <w:lang w:eastAsia="fr-FR"/>
         </w:rPr>
-        <w:t xml:space="preserve">    OU </w:t>
-      </w:r>
-      <w:proofErr w:type="spellStart"/>
-      <w:r>
-        <w:rPr>
-          <w:rFonts w:ascii="Ubuntu Mono" w:eastAsia="Times New Roman" w:hAnsi="Ubuntu Mono" w:cs="Courier New"/>
-          <w:color w:val="918E7B"/>
-          <w:sz w:val="18"/>
-          <w:szCs w:val="18"/>
-          <w:shd w:val="clear" w:color="auto" w:fill="272822"/>
-          <w:lang w:eastAsia="fr-FR"/>
-        </w:rPr>
-        <w:t>space-</w:t>
-      </w:r>
-      <w:proofErr w:type="gramStart"/>
-      <w:r>
-        <w:rPr>
-          <w:rFonts w:ascii="Ubuntu Mono" w:eastAsia="Times New Roman" w:hAnsi="Ubuntu Mono" w:cs="Courier New"/>
-          <w:color w:val="918E7B"/>
-          <w:sz w:val="18"/>
-          <w:szCs w:val="18"/>
-          <w:shd w:val="clear" w:color="auto" w:fill="272822"/>
-          <w:lang w:eastAsia="fr-FR"/>
-        </w:rPr>
-        <w:t>around</w:t>
-      </w:r>
-      <w:proofErr w:type="spellEnd"/>
-      <w:r>
-        <w:rPr>
-          <w:rFonts w:ascii="Ubuntu Mono" w:eastAsia="Times New Roman" w:hAnsi="Ubuntu Mono" w:cs="Courier New"/>
-          <w:color w:val="918E7B"/>
-          <w:sz w:val="18"/>
-          <w:szCs w:val="18"/>
-          <w:shd w:val="clear" w:color="auto" w:fill="272822"/>
-          <w:lang w:eastAsia="fr-FR"/>
-        </w:rPr>
-        <w:t>;</w:t>
-      </w:r>
-      <w:proofErr w:type="gramEnd"/>
-      <w:r>
-        <w:rPr>
-          <w:rFonts w:ascii="Ubuntu Mono" w:eastAsia="Times New Roman" w:hAnsi="Ubuntu Mono" w:cs="Courier New"/>
-          <w:color w:val="918E7B"/>
-          <w:sz w:val="18"/>
-          <w:szCs w:val="18"/>
-          <w:shd w:val="clear" w:color="auto" w:fill="272822"/>
-          <w:lang w:eastAsia="fr-FR"/>
-        </w:rPr>
-        <w:t xml:space="preserve"> */</w:t>
+        <w:t xml:space="preserve">    OU space-around; */</w:t>
       </w:r>
     </w:p>
     <w:p>
@@ -6274,7 +4838,6 @@
           <w:szCs w:val="32"/>
         </w:rPr>
       </w:pPr>
-      <w:proofErr w:type="spellStart"/>
       <w:r>
         <w:rPr>
           <w:b/>
@@ -6283,18 +4846,7 @@
           <w:sz w:val="32"/>
           <w:szCs w:val="32"/>
         </w:rPr>
-        <w:t>Align</w:t>
-      </w:r>
-      <w:proofErr w:type="spellEnd"/>
-      <w:r>
-        <w:rPr>
-          <w:b/>
-          <w:bCs/>
-          <w:color w:val="00B050"/>
-          <w:sz w:val="32"/>
-          <w:szCs w:val="32"/>
-        </w:rPr>
-        <w:t>-content</w:t>
+        <w:t>Align-content</w:t>
       </w:r>
     </w:p>
     <w:p>
@@ -6315,35 +4867,14 @@
           <w:bCs/>
           <w:color w:val="271A38"/>
         </w:rPr>
-        <w:t xml:space="preserve">Alignez sur l'axe secondaire </w:t>
-      </w:r>
-      <w:proofErr w:type="gramStart"/>
-      <w:r>
-        <w:rPr>
-          <w:rStyle w:val="lev"/>
-          <w:rFonts w:ascii="Arial" w:hAnsi="Arial" w:cs="Arial"/>
-          <w:b/>
-          <w:bCs/>
-          <w:color w:val="271A38"/>
-        </w:rPr>
-        <w:t>avec  </w:t>
-      </w:r>
-      <w:proofErr w:type="spellStart"/>
+        <w:t>Alignez sur l'axe secondaire avec  </w:t>
+      </w:r>
       <w:r>
         <w:rPr>
           <w:rStyle w:val="CodeHTML"/>
           <w:color w:val="271A38"/>
         </w:rPr>
-        <w:t>align</w:t>
-      </w:r>
-      <w:proofErr w:type="spellEnd"/>
-      <w:proofErr w:type="gramEnd"/>
-      <w:r>
-        <w:rPr>
-          <w:rStyle w:val="CodeHTML"/>
-          <w:color w:val="271A38"/>
-        </w:rPr>
-        <w:t>-items</w:t>
+        <w:t>align-items</w:t>
       </w:r>
     </w:p>
     <w:p>
@@ -6401,7 +4932,6 @@
         </w:rPr>
         <w:t>La propriété </w:t>
       </w:r>
-      <w:proofErr w:type="spellStart"/>
       <w:r>
         <w:rPr>
           <w:rFonts w:ascii="Courier New" w:eastAsia="Times New Roman" w:hAnsi="Courier New" w:cs="Courier New"/>
@@ -6412,54 +4942,17 @@
           <w:szCs w:val="20"/>
           <w:lang w:eastAsia="fr-FR"/>
         </w:rPr>
-        <w:t>align</w:t>
-      </w:r>
-      <w:proofErr w:type="spellEnd"/>
-      <w:r>
-        <w:rPr>
-          <w:rFonts w:ascii="Courier New" w:eastAsia="Times New Roman" w:hAnsi="Courier New" w:cs="Courier New"/>
-          <w:b/>
-          <w:bCs/>
-          <w:color w:val="271A38"/>
-          <w:sz w:val="20"/>
-          <w:szCs w:val="20"/>
-          <w:lang w:eastAsia="fr-FR"/>
-        </w:rPr>
-        <w:t>-</w:t>
-      </w:r>
-      <w:proofErr w:type="gramStart"/>
-      <w:r>
-        <w:rPr>
-          <w:rFonts w:ascii="Courier New" w:eastAsia="Times New Roman" w:hAnsi="Courier New" w:cs="Courier New"/>
-          <w:b/>
-          <w:bCs/>
-          <w:color w:val="271A38"/>
-          <w:sz w:val="20"/>
-          <w:szCs w:val="20"/>
-          <w:lang w:eastAsia="fr-FR"/>
-        </w:rPr>
-        <w:t>items</w:t>
-      </w:r>
-      <w:r>
-        <w:rPr>
-          <w:rFonts w:ascii="Arial" w:eastAsia="Times New Roman" w:hAnsi="Arial" w:cs="Arial"/>
-          <w:color w:val="271A38"/>
-          <w:sz w:val="24"/>
-          <w:szCs w:val="24"/>
-          <w:lang w:eastAsia="fr-FR"/>
-        </w:rPr>
-        <w:t>  permet</w:t>
-      </w:r>
-      <w:proofErr w:type="gramEnd"/>
-      <w:r>
-        <w:rPr>
-          <w:rFonts w:ascii="Arial" w:eastAsia="Times New Roman" w:hAnsi="Arial" w:cs="Arial"/>
-          <w:color w:val="271A38"/>
-          <w:sz w:val="24"/>
-          <w:szCs w:val="24"/>
-          <w:lang w:eastAsia="fr-FR"/>
-        </w:rPr>
-        <w:t xml:space="preserve"> de changer leur alignement sur l'axe secondaire, grâce aux valeurs :</w:t>
+        <w:t>align-items</w:t>
+      </w:r>
+      <w:r>
+        <w:rPr>
+          <w:rFonts w:ascii="Arial" w:eastAsia="Times New Roman" w:hAnsi="Arial" w:cs="Arial"/>
+          <w:color w:val="271A38"/>
+          <w:sz w:val="24"/>
+          <w:szCs w:val="24"/>
+          <w:lang w:eastAsia="fr-FR"/>
+        </w:rPr>
+        <w:t>  permet de changer leur alignement sur l'axe secondaire, grâce aux valeurs :</w:t>
       </w:r>
     </w:p>
     <w:p>
@@ -6478,7 +4971,6 @@
           <w:lang w:eastAsia="fr-FR"/>
         </w:rPr>
       </w:pPr>
-      <w:proofErr w:type="gramStart"/>
       <w:r>
         <w:rPr>
           <w:rFonts w:ascii="Courier New" w:eastAsia="Times New Roman" w:hAnsi="Courier New" w:cs="Courier New"/>
@@ -6499,18 +4991,7 @@
           <w:szCs w:val="24"/>
           <w:lang w:eastAsia="fr-FR"/>
         </w:rPr>
-        <w:t>:</w:t>
-      </w:r>
-      <w:proofErr w:type="gramEnd"/>
-      <w:r>
-        <w:rPr>
-          <w:rFonts w:ascii="Arial" w:eastAsia="Times New Roman" w:hAnsi="Arial" w:cs="Arial"/>
-          <w:color w:val="271A38"/>
-          <w:sz w:val="24"/>
-          <w:szCs w:val="24"/>
-          <w:lang w:eastAsia="fr-FR"/>
-        </w:rPr>
-        <w:t xml:space="preserve"> les éléments sont étirés sur tout l'axe (valeur par défaut) ;</w:t>
+        <w:t>: les éléments sont étirés sur tout l'axe (valeur par défaut) ;</w:t>
       </w:r>
     </w:p>
     <w:p>
@@ -6529,8 +5010,6 @@
           <w:lang w:eastAsia="fr-FR"/>
         </w:rPr>
       </w:pPr>
-      <w:proofErr w:type="spellStart"/>
-      <w:proofErr w:type="gramStart"/>
       <w:r>
         <w:rPr>
           <w:rFonts w:ascii="Courier New" w:eastAsia="Times New Roman" w:hAnsi="Courier New" w:cs="Courier New"/>
@@ -6541,21 +5020,7 @@
           <w:szCs w:val="20"/>
           <w:lang w:eastAsia="fr-FR"/>
         </w:rPr>
-        <w:t>flex</w:t>
-      </w:r>
-      <w:proofErr w:type="spellEnd"/>
-      <w:proofErr w:type="gramEnd"/>
-      <w:r>
-        <w:rPr>
-          <w:rFonts w:ascii="Courier New" w:eastAsia="Times New Roman" w:hAnsi="Courier New" w:cs="Courier New"/>
-          <w:b/>
-          <w:bCs/>
-          <w:color w:val="271A38"/>
-          <w:sz w:val="20"/>
-          <w:szCs w:val="20"/>
-          <w:lang w:eastAsia="fr-FR"/>
-        </w:rPr>
-        <w:t>-start</w:t>
+        <w:t>flex-start</w:t>
       </w:r>
       <w:r>
         <w:rPr>
@@ -6584,8 +5049,6 @@
           <w:lang w:eastAsia="fr-FR"/>
         </w:rPr>
       </w:pPr>
-      <w:proofErr w:type="spellStart"/>
-      <w:proofErr w:type="gramStart"/>
       <w:r>
         <w:rPr>
           <w:rFonts w:ascii="Courier New" w:eastAsia="Times New Roman" w:hAnsi="Courier New" w:cs="Courier New"/>
@@ -6596,21 +5059,7 @@
           <w:szCs w:val="20"/>
           <w:lang w:eastAsia="fr-FR"/>
         </w:rPr>
-        <w:t>flex</w:t>
-      </w:r>
-      <w:proofErr w:type="spellEnd"/>
-      <w:proofErr w:type="gramEnd"/>
-      <w:r>
-        <w:rPr>
-          <w:rFonts w:ascii="Courier New" w:eastAsia="Times New Roman" w:hAnsi="Courier New" w:cs="Courier New"/>
-          <w:b/>
-          <w:bCs/>
-          <w:color w:val="271A38"/>
-          <w:sz w:val="20"/>
-          <w:szCs w:val="20"/>
-          <w:lang w:eastAsia="fr-FR"/>
-        </w:rPr>
-        <w:t>-end</w:t>
+        <w:t>flex-end</w:t>
       </w:r>
       <w:r>
         <w:rPr>
@@ -6639,7 +5088,6 @@
           <w:lang w:eastAsia="fr-FR"/>
         </w:rPr>
       </w:pPr>
-      <w:proofErr w:type="gramStart"/>
       <w:r>
         <w:rPr>
           <w:rFonts w:ascii="Courier New" w:eastAsia="Times New Roman" w:hAnsi="Courier New" w:cs="Courier New"/>
@@ -6660,18 +5108,7 @@
           <w:szCs w:val="24"/>
           <w:lang w:eastAsia="fr-FR"/>
         </w:rPr>
-        <w:t>:</w:t>
-      </w:r>
-      <w:proofErr w:type="gramEnd"/>
-      <w:r>
-        <w:rPr>
-          <w:rFonts w:ascii="Arial" w:eastAsia="Times New Roman" w:hAnsi="Arial" w:cs="Arial"/>
-          <w:color w:val="271A38"/>
-          <w:sz w:val="24"/>
-          <w:szCs w:val="24"/>
-          <w:lang w:eastAsia="fr-FR"/>
-        </w:rPr>
-        <w:t xml:space="preserve"> alignés au centre ;</w:t>
+        <w:t>: alignés au centre ;</w:t>
       </w:r>
     </w:p>
     <w:p>
@@ -6690,8 +5127,6 @@
           <w:lang w:eastAsia="fr-FR"/>
         </w:rPr>
       </w:pPr>
-      <w:proofErr w:type="spellStart"/>
-      <w:proofErr w:type="gramStart"/>
       <w:r>
         <w:rPr>
           <w:rFonts w:ascii="Times New Roman" w:eastAsia="Times New Roman" w:hAnsi="Times New Roman" w:cs="Times New Roman"/>
@@ -6704,29 +5139,16 @@
         </w:rPr>
         <w:t>baseline</w:t>
       </w:r>
-      <w:proofErr w:type="spellEnd"/>
-      <w:r>
-        <w:rPr>
-          <w:rFonts w:ascii="Arial" w:eastAsia="Times New Roman" w:hAnsi="Arial" w:cs="Arial"/>
-          <w:color w:val="271A38"/>
-          <w:sz w:val="24"/>
-          <w:szCs w:val="24"/>
-          <w:lang w:eastAsia="fr-FR"/>
-        </w:rPr>
-        <w:t>:</w:t>
-      </w:r>
-      <w:proofErr w:type="gramEnd"/>
-      <w:r>
-        <w:rPr>
-          <w:rFonts w:ascii="Arial" w:eastAsia="Times New Roman" w:hAnsi="Arial" w:cs="Arial"/>
-          <w:color w:val="271A38"/>
-          <w:sz w:val="24"/>
-          <w:szCs w:val="24"/>
-          <w:lang w:eastAsia="fr-FR"/>
-        </w:rPr>
-        <w:t xml:space="preserve"> alignés sur la ligne de base (semblable à  </w:t>
-      </w:r>
-      <w:proofErr w:type="spellStart"/>
+      <w:r>
+        <w:rPr>
+          <w:rFonts w:ascii="Arial" w:eastAsia="Times New Roman" w:hAnsi="Arial" w:cs="Arial"/>
+          <w:color w:val="271A38"/>
+          <w:sz w:val="24"/>
+          <w:szCs w:val="24"/>
+          <w:lang w:eastAsia="fr-FR"/>
+        </w:rPr>
+        <w:t>: alignés sur la ligne de base (semblable à  </w:t>
+      </w:r>
       <w:r>
         <w:rPr>
           <w:rFonts w:ascii="Courier New" w:eastAsia="Times New Roman" w:hAnsi="Courier New" w:cs="Courier New"/>
@@ -6735,18 +5157,7 @@
           <w:szCs w:val="20"/>
           <w:lang w:eastAsia="fr-FR"/>
         </w:rPr>
-        <w:t>flex</w:t>
-      </w:r>
-      <w:proofErr w:type="spellEnd"/>
-      <w:r>
-        <w:rPr>
-          <w:rFonts w:ascii="Courier New" w:eastAsia="Times New Roman" w:hAnsi="Courier New" w:cs="Courier New"/>
-          <w:color w:val="271A38"/>
-          <w:sz w:val="20"/>
-          <w:szCs w:val="20"/>
-          <w:lang w:eastAsia="fr-FR"/>
-        </w:rPr>
-        <w:t>-start</w:t>
+        <w:t>flex-start</w:t>
       </w:r>
       <w:r>
         <w:rPr>
@@ -6904,7 +5315,6 @@
         </w:rPr>
         <w:t xml:space="preserve">: </w:t>
       </w:r>
-      <w:proofErr w:type="gramStart"/>
       <w:r>
         <w:rPr>
           <w:rFonts w:ascii="Ubuntu Mono" w:eastAsia="Times New Roman" w:hAnsi="Ubuntu Mono" w:cs="Courier New"/>
@@ -6929,7 +5339,6 @@
         </w:rPr>
         <w:t>;</w:t>
       </w:r>
-      <w:proofErr w:type="gramEnd"/>
     </w:p>
     <w:p>
       <w:pPr>
@@ -6998,7 +5407,6 @@
         </w:rPr>
         <w:t xml:space="preserve">: </w:t>
       </w:r>
-      <w:proofErr w:type="gramStart"/>
       <w:r>
         <w:rPr>
           <w:rFonts w:ascii="Ubuntu Mono" w:eastAsia="Times New Roman" w:hAnsi="Ubuntu Mono" w:cs="Courier New"/>
@@ -7021,7 +5429,6 @@
         </w:rPr>
         <w:t>;</w:t>
       </w:r>
-      <w:proofErr w:type="gramEnd"/>
     </w:p>
     <w:p>
       <w:pPr>
@@ -7067,8 +5474,6 @@
         <w:lastRenderedPageBreak/>
         <w:t xml:space="preserve">    </w:t>
       </w:r>
-      <w:proofErr w:type="spellStart"/>
-      <w:proofErr w:type="gramStart"/>
       <w:r>
         <w:rPr>
           <w:rFonts w:ascii="Ubuntu Mono" w:eastAsia="Times New Roman" w:hAnsi="Ubuntu Mono" w:cs="Courier New"/>
@@ -7080,22 +5485,7 @@
           <w:shd w:val="clear" w:color="auto" w:fill="272822"/>
           <w:lang w:eastAsia="fr-FR"/>
         </w:rPr>
-        <w:t>align</w:t>
-      </w:r>
-      <w:proofErr w:type="spellEnd"/>
-      <w:proofErr w:type="gramEnd"/>
-      <w:r>
-        <w:rPr>
-          <w:rFonts w:ascii="Ubuntu Mono" w:eastAsia="Times New Roman" w:hAnsi="Ubuntu Mono" w:cs="Courier New"/>
-          <w:i/>
-          <w:iCs/>
-          <w:color w:val="66D9EF"/>
-          <w:sz w:val="18"/>
-          <w:szCs w:val="18"/>
-          <w:shd w:val="clear" w:color="auto" w:fill="272822"/>
-          <w:lang w:eastAsia="fr-FR"/>
-        </w:rPr>
-        <w:t>-items</w:t>
+        <w:t>align-items</w:t>
       </w:r>
       <w:r>
         <w:rPr>
@@ -7200,7 +5590,6 @@
           <w:szCs w:val="40"/>
         </w:rPr>
       </w:pPr>
-      <w:proofErr w:type="spellStart"/>
       <w:r>
         <w:rPr>
           <w:b/>
@@ -7211,7 +5600,6 @@
         </w:rPr>
         <w:t>Grids</w:t>
       </w:r>
-      <w:proofErr w:type="spellEnd"/>
     </w:p>
     <w:p>
       <w:pPr>
@@ -7229,57 +5617,8 @@
           <w:rFonts w:ascii="Arial" w:hAnsi="Arial" w:cs="Arial"/>
           <w:color w:val="271A38"/>
         </w:rPr>
-        <w:t xml:space="preserve">De la même manière que pour </w:t>
-      </w:r>
-      <w:proofErr w:type="spellStart"/>
-      <w:r>
-        <w:rPr>
-          <w:rFonts w:ascii="Arial" w:hAnsi="Arial" w:cs="Arial"/>
-          <w:color w:val="271A38"/>
-        </w:rPr>
-        <w:t>Flexbox</w:t>
-      </w:r>
-      <w:proofErr w:type="spellEnd"/>
-      <w:r>
-        <w:rPr>
-          <w:rFonts w:ascii="Arial" w:hAnsi="Arial" w:cs="Arial"/>
-          <w:color w:val="271A38"/>
-        </w:rPr>
-        <w:t xml:space="preserve">, lorsque vous utilisez CSS </w:t>
-      </w:r>
-      <w:proofErr w:type="spellStart"/>
-      <w:r>
-        <w:rPr>
-          <w:rFonts w:ascii="Arial" w:hAnsi="Arial" w:cs="Arial"/>
-          <w:color w:val="271A38"/>
-        </w:rPr>
-        <w:t>Grids</w:t>
-      </w:r>
-      <w:proofErr w:type="spellEnd"/>
-      <w:r>
-        <w:rPr>
-          <w:rFonts w:ascii="Arial" w:hAnsi="Arial" w:cs="Arial"/>
-          <w:color w:val="271A38"/>
-        </w:rPr>
-        <w:t xml:space="preserve">, vous pouvez imaginer un conteneur, une sorte de "carton" dans lequel vous allez mettre les éléments de votre </w:t>
-      </w:r>
-      <w:proofErr w:type="spellStart"/>
-      <w:r>
-        <w:rPr>
-          <w:rFonts w:ascii="Arial" w:hAnsi="Arial" w:cs="Arial"/>
-          <w:color w:val="271A38"/>
-        </w:rPr>
-        <w:t>grid</w:t>
-      </w:r>
-      <w:proofErr w:type="spellEnd"/>
-      <w:r>
-        <w:rPr>
-          <w:rFonts w:ascii="Arial" w:hAnsi="Arial" w:cs="Arial"/>
-          <w:color w:val="271A38"/>
-        </w:rPr>
-        <w:t>. Sauf que, cette fois-ci, vous allez avoir besoin de déclarer la propriété </w:t>
-      </w:r>
-      <w:proofErr w:type="gramStart"/>
+        <w:t>De la même manière que pour Flexbox, lorsque vous utilisez CSS Grids, vous pouvez imaginer un conteneur, une sorte de "carton" dans lequel vous allez mettre les éléments de votre grid. Sauf que, cette fois-ci, vous allez avoir besoin de déclarer la propriété </w:t>
+      </w:r>
       <w:r>
         <w:rPr>
           <w:rStyle w:val="CodeHTML"/>
@@ -7287,37 +5626,7 @@
           <w:bCs/>
           <w:color w:val="271A38"/>
         </w:rPr>
-        <w:t>display:</w:t>
-      </w:r>
-      <w:proofErr w:type="gramEnd"/>
-      <w:r>
-        <w:rPr>
-          <w:rStyle w:val="CodeHTML"/>
-          <w:b/>
-          <w:bCs/>
-          <w:color w:val="271A38"/>
-        </w:rPr>
-        <w:t xml:space="preserve"> </w:t>
-      </w:r>
-      <w:proofErr w:type="spellStart"/>
-      <w:r>
-        <w:rPr>
-          <w:rStyle w:val="CodeHTML"/>
-          <w:b/>
-          <w:bCs/>
-          <w:color w:val="271A38"/>
-        </w:rPr>
-        <w:t>grid</w:t>
-      </w:r>
-      <w:proofErr w:type="spellEnd"/>
-      <w:r>
-        <w:rPr>
-          <w:rStyle w:val="CodeHTML"/>
-          <w:b/>
-          <w:bCs/>
-          <w:color w:val="271A38"/>
-        </w:rPr>
-        <w:t>;</w:t>
+        <w:t>display: grid;</w:t>
       </w:r>
       <w:r>
         <w:rPr>
@@ -7341,7 +5650,6 @@
           <w:shd w:val="clear" w:color="auto" w:fill="272822"/>
         </w:rPr>
       </w:pPr>
-      <w:proofErr w:type="gramStart"/>
       <w:r>
         <w:rPr>
           <w:rStyle w:val="acevariable"/>
@@ -7353,7 +5661,6 @@
         </w:rPr>
         <w:t>.conteneur</w:t>
       </w:r>
-      <w:proofErr w:type="gramEnd"/>
       <w:r>
         <w:rPr>
           <w:rFonts w:ascii="Ubuntu Mono" w:hAnsi="Ubuntu Mono"/>
@@ -7390,7 +5697,6 @@
           <w:shd w:val="clear" w:color="auto" w:fill="272822"/>
         </w:rPr>
       </w:pPr>
-      <w:proofErr w:type="gramStart"/>
       <w:r>
         <w:rPr>
           <w:rStyle w:val="acesupport"/>
@@ -7412,40 +5718,7 @@
           <w:szCs w:val="18"/>
           <w:shd w:val="clear" w:color="auto" w:fill="272822"/>
         </w:rPr>
-        <w:t>:</w:t>
-      </w:r>
-      <w:proofErr w:type="gramEnd"/>
-      <w:r>
-        <w:rPr>
-          <w:rFonts w:ascii="Ubuntu Mono" w:hAnsi="Ubuntu Mono"/>
-          <w:color w:val="F8F8F2"/>
-          <w:sz w:val="18"/>
-          <w:szCs w:val="18"/>
-          <w:shd w:val="clear" w:color="auto" w:fill="272822"/>
-        </w:rPr>
-        <w:t xml:space="preserve"> </w:t>
-      </w:r>
-      <w:proofErr w:type="spellStart"/>
-      <w:r>
-        <w:rPr>
-          <w:rFonts w:ascii="Ubuntu Mono" w:hAnsi="Ubuntu Mono"/>
-          <w:color w:val="F8F8F2"/>
-          <w:sz w:val="18"/>
-          <w:szCs w:val="18"/>
-          <w:shd w:val="clear" w:color="auto" w:fill="272822"/>
-        </w:rPr>
-        <w:t>grid</w:t>
-      </w:r>
-      <w:proofErr w:type="spellEnd"/>
-      <w:r>
-        <w:rPr>
-          <w:rFonts w:ascii="Ubuntu Mono" w:hAnsi="Ubuntu Mono"/>
-          <w:color w:val="F8F8F2"/>
-          <w:sz w:val="18"/>
-          <w:szCs w:val="18"/>
-          <w:shd w:val="clear" w:color="auto" w:fill="272822"/>
-        </w:rPr>
-        <w:t>;</w:t>
+        <w:t>: grid;</w:t>
       </w:r>
     </w:p>
     <w:p>
@@ -7535,8 +5808,6 @@
           <w:lang w:eastAsia="fr-FR"/>
         </w:rPr>
       </w:pPr>
-      <w:proofErr w:type="spellStart"/>
-      <w:proofErr w:type="gramStart"/>
       <w:r>
         <w:rPr>
           <w:rFonts w:ascii="Courier New" w:eastAsia="Times New Roman" w:hAnsi="Courier New" w:cs="Courier New"/>
@@ -7547,22 +5818,8 @@
           <w:szCs w:val="20"/>
           <w:lang w:eastAsia="fr-FR"/>
         </w:rPr>
-        <w:t>grid</w:t>
-      </w:r>
-      <w:proofErr w:type="gramEnd"/>
-      <w:r>
-        <w:rPr>
-          <w:rFonts w:ascii="Courier New" w:eastAsia="Times New Roman" w:hAnsi="Courier New" w:cs="Courier New"/>
-          <w:b/>
-          <w:bCs/>
-          <w:color w:val="00B050"/>
-          <w:sz w:val="20"/>
-          <w:szCs w:val="20"/>
-          <w:lang w:eastAsia="fr-FR"/>
-        </w:rPr>
-        <w:t>-template-columns</w:t>
-      </w:r>
-      <w:proofErr w:type="spellEnd"/>
+        <w:t>grid-template-columns</w:t>
+      </w:r>
       <w:r>
         <w:rPr>
           <w:rFonts w:ascii="Arial" w:eastAsia="Times New Roman" w:hAnsi="Arial" w:cs="Arial"/>
@@ -7590,8 +5847,6 @@
           <w:lang w:eastAsia="fr-FR"/>
         </w:rPr>
       </w:pPr>
-      <w:proofErr w:type="spellStart"/>
-      <w:proofErr w:type="gramStart"/>
       <w:r>
         <w:rPr>
           <w:rFonts w:ascii="Courier New" w:eastAsia="Times New Roman" w:hAnsi="Courier New" w:cs="Courier New"/>
@@ -7602,22 +5857,8 @@
           <w:szCs w:val="20"/>
           <w:lang w:eastAsia="fr-FR"/>
         </w:rPr>
-        <w:t>grid</w:t>
-      </w:r>
-      <w:proofErr w:type="gramEnd"/>
-      <w:r>
-        <w:rPr>
-          <w:rFonts w:ascii="Courier New" w:eastAsia="Times New Roman" w:hAnsi="Courier New" w:cs="Courier New"/>
-          <w:b/>
-          <w:bCs/>
-          <w:color w:val="00B050"/>
-          <w:sz w:val="20"/>
-          <w:szCs w:val="20"/>
-          <w:lang w:eastAsia="fr-FR"/>
-        </w:rPr>
-        <w:t>-template-rows</w:t>
-      </w:r>
-      <w:proofErr w:type="spellEnd"/>
+        <w:t>grid-template-rows</w:t>
+      </w:r>
       <w:r>
         <w:rPr>
           <w:rFonts w:ascii="Arial" w:eastAsia="Times New Roman" w:hAnsi="Arial" w:cs="Arial"/>
@@ -7686,7 +5927,6 @@
           <w:lang w:val="en-US"/>
         </w:rPr>
       </w:pPr>
-      <w:proofErr w:type="gramStart"/>
       <w:r>
         <w:rPr>
           <w:rStyle w:val="acevariable"/>
@@ -7697,23 +5937,8 @@
           <w:shd w:val="clear" w:color="auto" w:fill="272822"/>
           <w:lang w:val="en-US"/>
         </w:rPr>
-        <w:t>.</w:t>
-      </w:r>
-      <w:proofErr w:type="spellStart"/>
-      <w:r>
-        <w:rPr>
-          <w:rStyle w:val="acevariable"/>
-          <w:rFonts w:ascii="Ubuntu Mono" w:hAnsi="Ubuntu Mono"/>
-          <w:color w:val="A6E22E"/>
-          <w:sz w:val="18"/>
-          <w:szCs w:val="18"/>
-          <w:shd w:val="clear" w:color="auto" w:fill="272822"/>
-          <w:lang w:val="en-US"/>
-        </w:rPr>
-        <w:t>conteneur</w:t>
-      </w:r>
-      <w:proofErr w:type="spellEnd"/>
-      <w:proofErr w:type="gramEnd"/>
+        <w:t>.conteneur</w:t>
+      </w:r>
       <w:r>
         <w:rPr>
           <w:rFonts w:ascii="Ubuntu Mono" w:hAnsi="Ubuntu Mono"/>
@@ -7787,21 +6012,8 @@
           <w:shd w:val="clear" w:color="auto" w:fill="272822"/>
           <w:lang w:val="en-US"/>
         </w:rPr>
-        <w:t xml:space="preserve">: </w:t>
-      </w:r>
-      <w:proofErr w:type="gramStart"/>
-      <w:r>
-        <w:rPr>
-          <w:rFonts w:ascii="Ubuntu Mono" w:hAnsi="Ubuntu Mono"/>
-          <w:color w:val="F8F8F2"/>
-          <w:sz w:val="18"/>
-          <w:szCs w:val="18"/>
-          <w:shd w:val="clear" w:color="auto" w:fill="272822"/>
-          <w:lang w:val="en-US"/>
-        </w:rPr>
-        <w:t>grid;</w:t>
-      </w:r>
-      <w:proofErr w:type="gramEnd"/>
+        <w:t>: grid;</w:t>
+      </w:r>
     </w:p>
     <w:p>
       <w:pPr>
@@ -7899,7 +6111,6 @@
         </w:rPr>
         <w:t xml:space="preserve"> </w:t>
       </w:r>
-      <w:proofErr w:type="gramStart"/>
       <w:r>
         <w:rPr>
           <w:rStyle w:val="aceconstant"/>
@@ -7935,7 +6146,6 @@
         </w:rPr>
         <w:t>;</w:t>
       </w:r>
-      <w:proofErr w:type="gramEnd"/>
     </w:p>
     <w:p>
       <w:pPr>
@@ -8064,7 +6274,6 @@
         </w:rPr>
         <w:br/>
       </w:r>
-      <w:proofErr w:type="gramStart"/>
       <w:r>
         <w:rPr>
           <w:rStyle w:val="acevariable"/>
@@ -8075,23 +6284,8 @@
           <w:shd w:val="clear" w:color="auto" w:fill="272822"/>
           <w:lang w:val="en-US"/>
         </w:rPr>
-        <w:t>.</w:t>
-      </w:r>
-      <w:proofErr w:type="spellStart"/>
-      <w:r>
-        <w:rPr>
-          <w:rStyle w:val="acevariable"/>
-          <w:rFonts w:ascii="Ubuntu Mono" w:hAnsi="Ubuntu Mono"/>
-          <w:color w:val="A6E22E"/>
-          <w:sz w:val="18"/>
-          <w:szCs w:val="18"/>
-          <w:shd w:val="clear" w:color="auto" w:fill="272822"/>
-          <w:lang w:val="en-US"/>
-        </w:rPr>
-        <w:t>conteneur</w:t>
-      </w:r>
-      <w:proofErr w:type="spellEnd"/>
-      <w:proofErr w:type="gramEnd"/>
+        <w:t>.conteneur</w:t>
+      </w:r>
       <w:r>
         <w:rPr>
           <w:rFonts w:ascii="Ubuntu Mono" w:hAnsi="Ubuntu Mono"/>
@@ -8165,21 +6359,8 @@
           <w:shd w:val="clear" w:color="auto" w:fill="272822"/>
           <w:lang w:val="en-US"/>
         </w:rPr>
-        <w:t xml:space="preserve">: </w:t>
-      </w:r>
-      <w:proofErr w:type="gramStart"/>
-      <w:r>
-        <w:rPr>
-          <w:rFonts w:ascii="Ubuntu Mono" w:hAnsi="Ubuntu Mono"/>
-          <w:color w:val="F8F8F2"/>
-          <w:sz w:val="18"/>
-          <w:szCs w:val="18"/>
-          <w:shd w:val="clear" w:color="auto" w:fill="272822"/>
-          <w:lang w:val="en-US"/>
-        </w:rPr>
-        <w:t>grid;</w:t>
-      </w:r>
-      <w:proofErr w:type="gramEnd"/>
+        <w:t>: grid;</w:t>
+      </w:r>
     </w:p>
     <w:p>
       <w:pPr>
@@ -8242,7 +6423,6 @@
         </w:rPr>
         <w:t xml:space="preserve"> </w:t>
       </w:r>
-      <w:proofErr w:type="spellStart"/>
       <w:r>
         <w:rPr>
           <w:rStyle w:val="aceconstant"/>
@@ -8267,7 +6447,6 @@
         </w:rPr>
         <w:t>px</w:t>
       </w:r>
-      <w:proofErr w:type="spellEnd"/>
       <w:r>
         <w:rPr>
           <w:rFonts w:ascii="Ubuntu Mono" w:hAnsi="Ubuntu Mono"/>
@@ -8279,8 +6458,6 @@
         </w:rPr>
         <w:t xml:space="preserve"> </w:t>
       </w:r>
-      <w:proofErr w:type="spellStart"/>
-      <w:proofErr w:type="gramStart"/>
       <w:r>
         <w:rPr>
           <w:rStyle w:val="aceconstant"/>
@@ -8305,7 +6482,6 @@
         </w:rPr>
         <w:t>px</w:t>
       </w:r>
-      <w:proofErr w:type="spellEnd"/>
       <w:r>
         <w:rPr>
           <w:rFonts w:ascii="Ubuntu Mono" w:hAnsi="Ubuntu Mono"/>
@@ -8317,7 +6493,6 @@
         </w:rPr>
         <w:t>;</w:t>
       </w:r>
-      <w:proofErr w:type="gramEnd"/>
     </w:p>
     <w:p>
       <w:pPr>
@@ -8415,7 +6590,6 @@
         </w:rPr>
         <w:t xml:space="preserve"> </w:t>
       </w:r>
-      <w:proofErr w:type="gramStart"/>
       <w:r>
         <w:rPr>
           <w:rStyle w:val="aceconstant"/>
@@ -8451,7 +6625,6 @@
         </w:rPr>
         <w:t>;</w:t>
       </w:r>
-      <w:proofErr w:type="gramEnd"/>
     </w:p>
     <w:p>
       <w:pPr>
@@ -8675,7 +6848,6 @@
           <w:lang w:val="en-US" w:eastAsia="fr-FR"/>
         </w:rPr>
       </w:pPr>
-      <w:proofErr w:type="gramStart"/>
       <w:r>
         <w:rPr>
           <w:rFonts w:ascii="Ubuntu Mono" w:eastAsia="Times New Roman" w:hAnsi="Ubuntu Mono" w:cs="Courier New"/>
@@ -8685,22 +6857,8 @@
           <w:shd w:val="clear" w:color="auto" w:fill="272822"/>
           <w:lang w:val="en-US" w:eastAsia="fr-FR"/>
         </w:rPr>
-        <w:t>.</w:t>
-      </w:r>
-      <w:proofErr w:type="spellStart"/>
-      <w:r>
-        <w:rPr>
-          <w:rFonts w:ascii="Ubuntu Mono" w:eastAsia="Times New Roman" w:hAnsi="Ubuntu Mono" w:cs="Courier New"/>
-          <w:color w:val="A6E22E"/>
-          <w:sz w:val="18"/>
-          <w:szCs w:val="18"/>
-          <w:shd w:val="clear" w:color="auto" w:fill="272822"/>
-          <w:lang w:val="en-US" w:eastAsia="fr-FR"/>
-        </w:rPr>
-        <w:t>conteneur</w:t>
-      </w:r>
-      <w:proofErr w:type="spellEnd"/>
-      <w:proofErr w:type="gramEnd"/>
+        <w:t>.conteneur</w:t>
+      </w:r>
       <w:r>
         <w:rPr>
           <w:rFonts w:ascii="Ubuntu Mono" w:eastAsia="Times New Roman" w:hAnsi="Ubuntu Mono" w:cs="Courier New"/>
@@ -8778,21 +6936,8 @@
           <w:shd w:val="clear" w:color="auto" w:fill="272822"/>
           <w:lang w:val="en-US" w:eastAsia="fr-FR"/>
         </w:rPr>
-        <w:t xml:space="preserve">: </w:t>
-      </w:r>
-      <w:proofErr w:type="gramStart"/>
-      <w:r>
-        <w:rPr>
-          <w:rFonts w:ascii="Ubuntu Mono" w:eastAsia="Times New Roman" w:hAnsi="Ubuntu Mono" w:cs="Courier New"/>
-          <w:color w:val="F8F8F2"/>
-          <w:sz w:val="18"/>
-          <w:szCs w:val="18"/>
-          <w:shd w:val="clear" w:color="auto" w:fill="272822"/>
-          <w:lang w:val="en-US" w:eastAsia="fr-FR"/>
-        </w:rPr>
-        <w:t>grid;</w:t>
-      </w:r>
-      <w:proofErr w:type="gramEnd"/>
+        <w:t>: grid;</w:t>
+      </w:r>
     </w:p>
     <w:p>
       <w:pPr>
@@ -8881,7 +7026,6 @@
         </w:rPr>
         <w:t xml:space="preserve"> </w:t>
       </w:r>
-      <w:proofErr w:type="spellStart"/>
       <w:r>
         <w:rPr>
           <w:rFonts w:ascii="Ubuntu Mono" w:eastAsia="Times New Roman" w:hAnsi="Ubuntu Mono" w:cs="Courier New"/>
@@ -8904,7 +7048,6 @@
         </w:rPr>
         <w:t>px</w:t>
       </w:r>
-      <w:proofErr w:type="spellEnd"/>
       <w:r>
         <w:rPr>
           <w:rFonts w:ascii="Ubuntu Mono" w:eastAsia="Times New Roman" w:hAnsi="Ubuntu Mono" w:cs="Courier New"/>
@@ -8916,8 +7059,6 @@
         </w:rPr>
         <w:t xml:space="preserve"> </w:t>
       </w:r>
-      <w:proofErr w:type="spellStart"/>
-      <w:proofErr w:type="gramStart"/>
       <w:r>
         <w:rPr>
           <w:rFonts w:ascii="Ubuntu Mono" w:eastAsia="Times New Roman" w:hAnsi="Ubuntu Mono" w:cs="Courier New"/>
@@ -8940,7 +7081,6 @@
         </w:rPr>
         <w:t>px</w:t>
       </w:r>
-      <w:proofErr w:type="spellEnd"/>
       <w:r>
         <w:rPr>
           <w:rFonts w:ascii="Ubuntu Mono" w:eastAsia="Times New Roman" w:hAnsi="Ubuntu Mono" w:cs="Courier New"/>
@@ -8952,7 +7092,6 @@
         </w:rPr>
         <w:t>;</w:t>
       </w:r>
-      <w:proofErr w:type="gramEnd"/>
     </w:p>
     <w:p>
       <w:pPr>
@@ -9063,7 +7202,6 @@
         </w:rPr>
         <w:t xml:space="preserve"> </w:t>
       </w:r>
-      <w:proofErr w:type="gramStart"/>
       <w:r>
         <w:rPr>
           <w:rFonts w:ascii="Ubuntu Mono" w:eastAsia="Times New Roman" w:hAnsi="Ubuntu Mono" w:cs="Courier New"/>
@@ -9097,7 +7235,6 @@
         </w:rPr>
         <w:t>;</w:t>
       </w:r>
-      <w:proofErr w:type="gramEnd"/>
     </w:p>
     <w:p>
       <w:pPr>
@@ -9142,7 +7279,6 @@
         </w:rPr>
         <w:t xml:space="preserve">    </w:t>
       </w:r>
-      <w:proofErr w:type="gramStart"/>
       <w:r>
         <w:rPr>
           <w:rFonts w:ascii="Ubuntu Mono" w:eastAsia="Times New Roman" w:hAnsi="Ubuntu Mono" w:cs="Courier New"/>
@@ -9152,19 +7288,7 @@
           <w:shd w:val="clear" w:color="auto" w:fill="272822"/>
           <w:lang w:eastAsia="fr-FR"/>
         </w:rPr>
-        <w:t>gap:</w:t>
-      </w:r>
-      <w:proofErr w:type="gramEnd"/>
-      <w:r>
-        <w:rPr>
-          <w:rFonts w:ascii="Ubuntu Mono" w:eastAsia="Times New Roman" w:hAnsi="Ubuntu Mono" w:cs="Courier New"/>
-          <w:color w:val="F8F8F2"/>
-          <w:sz w:val="18"/>
-          <w:szCs w:val="18"/>
-          <w:shd w:val="clear" w:color="auto" w:fill="272822"/>
-          <w:lang w:eastAsia="fr-FR"/>
-        </w:rPr>
-        <w:t xml:space="preserve"> </w:t>
+        <w:t xml:space="preserve">gap: </w:t>
       </w:r>
       <w:r>
         <w:rPr>
@@ -9350,20 +7474,8 @@
           <w:sz w:val="32"/>
           <w:szCs w:val="32"/>
         </w:rPr>
-        <w:t xml:space="preserve">Fr </w:t>
-      </w:r>
-      <w:proofErr w:type="spellStart"/>
-      <w:r>
-        <w:rPr>
-          <w:b/>
-          <w:bCs/>
-          <w:color w:val="00B050"/>
-          <w:sz w:val="32"/>
-          <w:szCs w:val="32"/>
-        </w:rPr>
-        <w:t>unite</w:t>
-      </w:r>
-      <w:proofErr w:type="spellEnd"/>
+        <w:t>Fr unite</w:t>
+      </w:r>
     </w:p>
     <w:p>
       <w:pPr>
@@ -9439,7 +7551,6 @@
           <w:szCs w:val="32"/>
         </w:rPr>
       </w:pPr>
-      <w:proofErr w:type="spellStart"/>
       <w:r>
         <w:rPr>
           <w:b/>
@@ -9448,31 +7559,8 @@
           <w:sz w:val="32"/>
           <w:szCs w:val="32"/>
         </w:rPr>
-        <w:t>Definissez</w:t>
-      </w:r>
-      <w:proofErr w:type="spellEnd"/>
-      <w:r>
-        <w:rPr>
-          <w:b/>
-          <w:bCs/>
-          <w:color w:val="00B050"/>
-          <w:sz w:val="32"/>
-          <w:szCs w:val="32"/>
-        </w:rPr>
-        <w:t xml:space="preserve"> la taille des éléments de votre </w:t>
-      </w:r>
-      <w:proofErr w:type="spellStart"/>
-      <w:r>
-        <w:rPr>
-          <w:b/>
-          <w:bCs/>
-          <w:color w:val="00B050"/>
-          <w:sz w:val="32"/>
-          <w:szCs w:val="32"/>
-        </w:rPr>
-        <w:t>grid</w:t>
-      </w:r>
-      <w:proofErr w:type="spellEnd"/>
+        <w:t>Definissez la taille des éléments de votre grid</w:t>
+      </w:r>
     </w:p>
     <w:p>
       <w:pPr>

</xml_diff>